<commit_message>
Work on the documentation side of things & comments
At  the 7-8 hour mark
</commit_message>
<xml_diff>
--- a/lab manual.docx
+++ b/lab manual.docx
@@ -65,7 +65,10 @@
         <w:t xml:space="preserve">The protocol </w:t>
       </w:r>
       <w:r>
-        <w:t xml:space="preserve"> </w:t>
+        <w:t>which will be implemented by this lab is as follows</w:t>
+      </w:r>
+      <w:r>
+        <w:t>:</w:t>
       </w:r>
     </w:p>
     <w:p>
@@ -90,10 +93,10 @@
             <v:path o:extrusionok="f" gradientshapeok="t" o:connecttype="rect"/>
             <o:lock v:ext="edit" aspectratio="t"/>
           </v:shapetype>
-          <v:shape id="_x0000_i1025" type="#_x0000_t75" style="width:406.95pt;height:310.55pt" o:ole="">
+          <v:shape id="_x0000_i1025" type="#_x0000_t75" style="width:340.3pt;height:259.45pt" o:ole="">
             <v:imagedata r:id="rId7" o:title=""/>
           </v:shape>
-          <o:OLEObject Type="Embed" ProgID="Visio.Drawing.15" ShapeID="_x0000_i1025" DrawAspect="Content" ObjectID="_1467060439" r:id="rId8"/>
+          <o:OLEObject Type="Embed" ProgID="Visio.Drawing.15" ShapeID="_x0000_i1025" DrawAspect="Content" ObjectID="_1467064730" r:id="rId8"/>
         </w:object>
       </w:r>
     </w:p>
@@ -102,9 +105,85 @@
         <w:br w:type="page"/>
       </w:r>
     </w:p>
-    <w:p/>
-    <w:p/>
-    <w:p/>
+    <w:p>
+      <w:pPr>
+        <w:pStyle w:val="Heading1"/>
+        <w:numPr>
+          <w:ilvl w:val="0"/>
+          <w:numId w:val="11"/>
+        </w:numPr>
+      </w:pPr>
+      <w:r>
+        <w:lastRenderedPageBreak/>
+        <w:t xml:space="preserve">Configure </w:t>
+      </w:r>
+      <w:proofErr w:type="spellStart"/>
+      <w:r>
+        <w:t>Highlevel</w:t>
+      </w:r>
+      <w:proofErr w:type="spellEnd"/>
+      <w:r>
+        <w:t xml:space="preserve"> design</w:t>
+      </w:r>
+    </w:p>
+    <w:p>
+      <w:r>
+        <w:t xml:space="preserve">For this please refer to lab1 of advanced embedded design so you can create a </w:t>
+      </w:r>
+      <w:proofErr w:type="spellStart"/>
+      <w:r>
+        <w:t>Vivado</w:t>
+      </w:r>
+      <w:proofErr w:type="spellEnd"/>
+      <w:r>
+        <w:t xml:space="preserve"> design file with an ARM processor alongside the GPIO AXI component, which will be replaced by the steps in this lab.</w:t>
+      </w:r>
+    </w:p>
+    <w:p>
+      <w:pPr>
+        <w:pStyle w:val="Heading1"/>
+        <w:numPr>
+          <w:ilvl w:val="0"/>
+          <w:numId w:val="11"/>
+        </w:numPr>
+      </w:pPr>
+      <w:r>
+        <w:t>Create custom IP</w:t>
+      </w:r>
+    </w:p>
+    <w:p>
+      <w:r>
+        <w:t xml:space="preserve">… </w:t>
+      </w:r>
+      <w:proofErr w:type="gramStart"/>
+      <w:r>
+        <w:t>pictures</w:t>
+      </w:r>
+      <w:proofErr w:type="gramEnd"/>
+      <w:r>
+        <w:t xml:space="preserve"> and steps to follow …</w:t>
+      </w:r>
+    </w:p>
+    <w:p>
+      <w:pPr>
+        <w:pStyle w:val="Heading1"/>
+        <w:numPr>
+          <w:ilvl w:val="0"/>
+          <w:numId w:val="11"/>
+        </w:numPr>
+      </w:pPr>
+      <w:r>
+        <w:t>AXI tutorial</w:t>
+      </w:r>
+    </w:p>
+    <w:p>
+      <w:r>
+        <w:t xml:space="preserve">Once the custom IP has been generated please take about 10 minutes to read through the implemented “&lt;WHATEVER_YOUR_IP_IS_CALLED&gt;_S00_AXI.vhd” file, to see how the AXI-LITE interface is implemented on the SLAVE. </w:t>
+      </w:r>
+      <w:r>
+        <w:t>We will now walk through this implementation and how the AXI-LITE process in general works.</w:t>
+      </w:r>
+    </w:p>
     <w:p/>
     <w:p/>
     <w:p/>
@@ -198,16 +277,7 @@
         <w:t xml:space="preserve"> 0x0000000a @ BASE_ADDDR+4</w:t>
       </w:r>
       <w:r>
-        <w:t xml:space="preserve"> </w:t>
-      </w:r>
-      <w:r>
-        <w:t>(0x</w:t>
-      </w:r>
-      <w:r>
-        <w:t>4</w:t>
-      </w:r>
-      <w:r>
-        <w:t>)</w:t>
+        <w:t xml:space="preserve"> (0x4)</w:t>
       </w:r>
       <w:r>
         <w:t>.</w:t>
@@ -268,10 +338,7 @@
     </w:p>
     <w:p>
       <w:r>
-        <w:t>*</w:t>
-      </w:r>
-      <w:r>
-        <w:t xml:space="preserve">By Master Asserts – strictly speaking it is the AXI interconnect which </w:t>
+        <w:t xml:space="preserve">*By Master Asserts – strictly speaking it is the AXI interconnect which </w:t>
       </w:r>
       <w:r>
         <w:t>acts as</w:t>
@@ -303,10 +370,7 @@
         </w:numPr>
       </w:pPr>
       <w:r>
-        <w:t xml:space="preserve">Asserts AWREADY (write address can be accepted by the slave, determined by </w:t>
-      </w:r>
-      <w:r>
-        <w:t>WVALID &amp;&amp; AWVALID)</w:t>
+        <w:t>Asserts AWREADY (write address can be accepted by the slave, determined by WVALID &amp;&amp; AWVALID)</w:t>
       </w:r>
     </w:p>
     <w:p>
@@ -330,10 +394,7 @@
         </w:numPr>
       </w:pPr>
       <w:r>
-        <w:t xml:space="preserve">Also the </w:t>
-      </w:r>
-      <w:r>
-        <w:t>write address is also latched (stored)</w:t>
+        <w:t>Also the write address is also latched (stored)</w:t>
       </w:r>
     </w:p>
     <w:p>
@@ -610,10 +671,7 @@
         <w:t>. The RVALID signal is then de-asserted exactly one clock cycle later.</w:t>
       </w:r>
     </w:p>
-    <w:p>
-      <w:bookmarkStart w:id="0" w:name="_GoBack"/>
-      <w:bookmarkEnd w:id="0"/>
-    </w:p>
+    <w:p/>
     <w:p>
       <w:r>
         <w:t>Other signals which can be utilised but are not included in your own designs are:</w:t>
@@ -657,10 +715,612 @@
       <w:pPr>
         <w:pStyle w:val="Heading2"/>
       </w:pPr>
+      <w:proofErr w:type="gramStart"/>
       <w:r>
         <w:lastRenderedPageBreak/>
-        <w:t xml:space="preserve">AXI – LITE </w:t>
-      </w:r>
+        <w:t>2.b</w:t>
+      </w:r>
+      <w:proofErr w:type="gramEnd"/>
+      <w:r>
+        <w:t xml:space="preserve"> </w:t>
+      </w:r>
+      <w:r>
+        <w:t>Customising the custom IP</w:t>
+      </w:r>
+    </w:p>
+    <w:p>
+      <w:r>
+        <w:t xml:space="preserve">Based on the guide above about the AXI protocol above it should be clear that the signals can effectively be </w:t>
+      </w:r>
+      <w:proofErr w:type="gramStart"/>
+      <w:r>
+        <w:t>snooped</w:t>
+      </w:r>
+      <w:proofErr w:type="gramEnd"/>
+      <w:r>
+        <w:t xml:space="preserve"> upon by the programmer to determine whether or not a read/write has gone down and to determine which a</w:t>
+      </w:r>
+      <w:r>
+        <w:t>ction to undertake as a result. There are a number of ways to which this effect can be achieved, and we will introduce these by simple projects involving the implementation of a hardware timer, hardware FIFO and hardware GPIO which allow communication to the physical buttons and LED’s.</w:t>
+      </w:r>
+      <w:r>
+        <w:t xml:space="preserve"> </w:t>
+      </w:r>
+    </w:p>
+    <w:p>
+      <w:r>
+        <w:t>Firstly however there are some general modifications which will greatly speed up the desi</w:t>
+      </w:r>
+      <w:r>
+        <w:t>gn process, they are as listed in the following section. Just a couple of things to take a note of before starting:</w:t>
+      </w:r>
+    </w:p>
+    <w:p>
+      <w:pPr>
+        <w:pStyle w:val="ListParagraph"/>
+        <w:numPr>
+          <w:ilvl w:val="0"/>
+          <w:numId w:val="12"/>
+        </w:numPr>
+      </w:pPr>
+      <w:r>
+        <w:t>“&lt;</w:t>
+      </w:r>
+      <w:proofErr w:type="spellStart"/>
+      <w:r>
+        <w:t>your_ip_name</w:t>
+      </w:r>
+      <w:proofErr w:type="spellEnd"/>
+      <w:r>
+        <w:t xml:space="preserve">&gt;_S00_AXI.vhd” – generated file which implements the AXI-LITE handshaking process and stores all writes into </w:t>
+      </w:r>
+      <w:r>
+        <w:t>registers, and uses those same registers as read response values.</w:t>
+      </w:r>
+    </w:p>
+    <w:p>
+      <w:pPr>
+        <w:pStyle w:val="ListParagraph"/>
+        <w:numPr>
+          <w:ilvl w:val="0"/>
+          <w:numId w:val="12"/>
+        </w:numPr>
+      </w:pPr>
+      <w:r>
+        <w:t xml:space="preserve">Toplevel refers to the toplevel VHDL file which </w:t>
+      </w:r>
+      <w:r>
+        <w:t>encapsulates the AXI implementation file described above, you’</w:t>
+      </w:r>
+      <w:r>
+        <w:t xml:space="preserve">ll notice that is largely empty, and is where we will be programming most of the code here. When coding your own designs it is recommended that you </w:t>
+      </w:r>
+      <w:r>
+        <w:t>use this file as a connection point for your major sub VHDL components, however given this is a relatively small tutorial we will</w:t>
+      </w:r>
+      <w:r>
+        <w:t xml:space="preserve"> </w:t>
+      </w:r>
+      <w:r>
+        <w:t>code within this file for convenience.</w:t>
+      </w:r>
+    </w:p>
+    <w:p>
+      <w:pPr>
+        <w:pStyle w:val="Heading3"/>
+      </w:pPr>
+      <w:proofErr w:type="gramStart"/>
+      <w:r>
+        <w:t>2.b.i</w:t>
+      </w:r>
+      <w:proofErr w:type="gramEnd"/>
+      <w:r>
+        <w:t xml:space="preserve"> </w:t>
+      </w:r>
+      <w:r>
+        <w:tab/>
+        <w:t>Changes to “……_S00_AXI.vhd”</w:t>
+      </w:r>
+    </w:p>
+    <w:p>
+      <w:r>
+        <w:t xml:space="preserve">Firstly you should notice that the output values for the AXI reads are driven by </w:t>
+      </w:r>
+      <w:proofErr w:type="spellStart"/>
+      <w:r>
+        <w:t>reg_data_out</w:t>
+      </w:r>
+      <w:proofErr w:type="spellEnd"/>
+      <w:r>
+        <w:t>, but these signals are originally being driven by the slave registers (which are the registers the AXI write data is stored into)</w:t>
+      </w:r>
+      <w:proofErr w:type="gramStart"/>
+      <w:r>
+        <w:t>,</w:t>
+      </w:r>
+      <w:proofErr w:type="gramEnd"/>
+      <w:r>
+        <w:t xml:space="preserve"> since this is pointless we’ll replace it with the following signals (datain0/1/2/3).</w:t>
+      </w:r>
+    </w:p>
+    <w:p>
+      <w:r>
+        <w:rPr>
+          <w:noProof/>
+          <w:lang w:eastAsia="en-AU"/>
+        </w:rPr>
+        <w:drawing>
+          <wp:inline distT="0" distB="0" distL="0" distR="0" wp14:anchorId="11735DA2" wp14:editId="11DBD7DC">
+            <wp:extent cx="5725160" cy="2878455"/>
+            <wp:effectExtent l="0" t="0" r="8890" b="0"/>
+            <wp:docPr id="1" name="Picture 1"/>
+            <wp:cNvGraphicFramePr>
+              <a:graphicFrameLocks xmlns:a="http://schemas.openxmlformats.org/drawingml/2006/main" noChangeAspect="1"/>
+            </wp:cNvGraphicFramePr>
+            <a:graphic xmlns:a="http://schemas.openxmlformats.org/drawingml/2006/main">
+              <a:graphicData uri="http://schemas.openxmlformats.org/drawingml/2006/picture">
+                <pic:pic xmlns:pic="http://schemas.openxmlformats.org/drawingml/2006/picture">
+                  <pic:nvPicPr>
+                    <pic:cNvPr id="0" name="Picture 4"/>
+                    <pic:cNvPicPr>
+                      <a:picLocks noChangeAspect="1" noChangeArrowheads="1"/>
+                    </pic:cNvPicPr>
+                  </pic:nvPicPr>
+                  <pic:blipFill>
+                    <a:blip r:embed="rId11">
+                      <a:extLst>
+                        <a:ext uri="{28A0092B-C50C-407E-A947-70E740481C1C}">
+                          <a14:useLocalDpi xmlns:a14="http://schemas.microsoft.com/office/drawing/2010/main" val="0"/>
+                        </a:ext>
+                      </a:extLst>
+                    </a:blip>
+                    <a:srcRect/>
+                    <a:stretch>
+                      <a:fillRect/>
+                    </a:stretch>
+                  </pic:blipFill>
+                  <pic:spPr bwMode="auto">
+                    <a:xfrm>
+                      <a:off x="0" y="0"/>
+                      <a:ext cx="5725160" cy="2878455"/>
+                    </a:xfrm>
+                    <a:prstGeom prst="rect">
+                      <a:avLst/>
+                    </a:prstGeom>
+                    <a:noFill/>
+                    <a:ln>
+                      <a:noFill/>
+                    </a:ln>
+                  </pic:spPr>
+                </pic:pic>
+              </a:graphicData>
+            </a:graphic>
+          </wp:inline>
+        </w:drawing>
+      </w:r>
+    </w:p>
+    <w:p>
+      <w:r>
+        <w:t xml:space="preserve">Now that we have taken care of the output values, we next need to worry about getting the AXI written values out of this component as </w:t>
+      </w:r>
+      <w:r>
+        <w:t>well;</w:t>
+      </w:r>
+      <w:r>
+        <w:t xml:space="preserve"> hence we can simply pipe these values (since they are all </w:t>
+      </w:r>
+      <w:r>
+        <w:t>implemented as</w:t>
+      </w:r>
+      <w:r>
+        <w:t xml:space="preserve"> registers) </w:t>
+      </w:r>
+      <w:r>
+        <w:t>out of this generated AXI component onto the toplevel where they can be used.</w:t>
+      </w:r>
+    </w:p>
+    <w:p>
+      <w:r>
+        <w:rPr>
+          <w:noProof/>
+          <w:lang w:eastAsia="en-AU"/>
+        </w:rPr>
+        <w:lastRenderedPageBreak/>
+        <w:drawing>
+          <wp:inline distT="0" distB="0" distL="0" distR="0" wp14:anchorId="39F4DBC1" wp14:editId="019F43DF">
+            <wp:extent cx="5621572" cy="3116911"/>
+            <wp:effectExtent l="0" t="0" r="0" b="7620"/>
+            <wp:docPr id="5" name="Picture 5"/>
+            <wp:cNvGraphicFramePr>
+              <a:graphicFrameLocks xmlns:a="http://schemas.openxmlformats.org/drawingml/2006/main" noChangeAspect="1"/>
+            </wp:cNvGraphicFramePr>
+            <a:graphic xmlns:a="http://schemas.openxmlformats.org/drawingml/2006/main">
+              <a:graphicData uri="http://schemas.openxmlformats.org/drawingml/2006/picture">
+                <pic:pic xmlns:pic="http://schemas.openxmlformats.org/drawingml/2006/picture">
+                  <pic:nvPicPr>
+                    <pic:cNvPr id="0" name="Picture 5"/>
+                    <pic:cNvPicPr>
+                      <a:picLocks noChangeAspect="1" noChangeArrowheads="1"/>
+                    </pic:cNvPicPr>
+                  </pic:nvPicPr>
+                  <pic:blipFill rotWithShape="1">
+                    <a:blip r:embed="rId12">
+                      <a:extLst>
+                        <a:ext uri="{28A0092B-C50C-407E-A947-70E740481C1C}">
+                          <a14:useLocalDpi xmlns:a14="http://schemas.microsoft.com/office/drawing/2010/main" val="0"/>
+                        </a:ext>
+                      </a:extLst>
+                    </a:blip>
+                    <a:srcRect b="19773"/>
+                    <a:stretch/>
+                  </pic:blipFill>
+                  <pic:spPr bwMode="auto">
+                    <a:xfrm>
+                      <a:off x="0" y="0"/>
+                      <a:ext cx="5621572" cy="3116911"/>
+                    </a:xfrm>
+                    <a:prstGeom prst="rect">
+                      <a:avLst/>
+                    </a:prstGeom>
+                    <a:noFill/>
+                    <a:ln>
+                      <a:noFill/>
+                    </a:ln>
+                    <a:extLst>
+                      <a:ext uri="{53640926-AAD7-44D8-BBD7-CCE9431645EC}">
+                        <a14:shadowObscured xmlns:a14="http://schemas.microsoft.com/office/drawing/2010/main"/>
+                      </a:ext>
+                    </a:extLst>
+                  </pic:spPr>
+                </pic:pic>
+              </a:graphicData>
+            </a:graphic>
+          </wp:inline>
+        </w:drawing>
+      </w:r>
+    </w:p>
+    <w:p/>
+    <w:p>
+      <w:r>
+        <w:t>As a consequence</w:t>
+      </w:r>
+      <w:r>
+        <w:t xml:space="preserve"> the following signals have to be added to the definition of the S00_AXI component, so that the toplevel component can pipe in AXI read values, and the written valu</w:t>
+      </w:r>
+      <w:r>
+        <w:t>es can be read by the toplevel.</w:t>
+      </w:r>
+    </w:p>
+    <w:p>
+      <w:r>
+        <w:rPr>
+          <w:noProof/>
+          <w:lang w:eastAsia="en-AU"/>
+        </w:rPr>
+        <w:drawing>
+          <wp:inline distT="0" distB="0" distL="0" distR="0" wp14:anchorId="55FB83CC" wp14:editId="2CFC1562">
+            <wp:extent cx="5731510" cy="493547"/>
+            <wp:effectExtent l="0" t="0" r="2540" b="1905"/>
+            <wp:docPr id="2" name="Picture 2"/>
+            <wp:cNvGraphicFramePr>
+              <a:graphicFrameLocks xmlns:a="http://schemas.openxmlformats.org/drawingml/2006/main" noChangeAspect="1"/>
+            </wp:cNvGraphicFramePr>
+            <a:graphic xmlns:a="http://schemas.openxmlformats.org/drawingml/2006/main">
+              <a:graphicData uri="http://schemas.openxmlformats.org/drawingml/2006/picture">
+                <pic:pic xmlns:pic="http://schemas.openxmlformats.org/drawingml/2006/picture">
+                  <pic:nvPicPr>
+                    <pic:cNvPr id="0" name=""/>
+                    <pic:cNvPicPr/>
+                  </pic:nvPicPr>
+                  <pic:blipFill>
+                    <a:blip r:embed="rId13"/>
+                    <a:stretch>
+                      <a:fillRect/>
+                    </a:stretch>
+                  </pic:blipFill>
+                  <pic:spPr>
+                    <a:xfrm>
+                      <a:off x="0" y="0"/>
+                      <a:ext cx="5731510" cy="493547"/>
+                    </a:xfrm>
+                    <a:prstGeom prst="rect">
+                      <a:avLst/>
+                    </a:prstGeom>
+                  </pic:spPr>
+                </pic:pic>
+              </a:graphicData>
+            </a:graphic>
+          </wp:inline>
+        </w:drawing>
+      </w:r>
+    </w:p>
+    <w:p>
+      <w:pPr>
+        <w:pStyle w:val="Heading3"/>
+      </w:pPr>
+      <w:proofErr w:type="gramStart"/>
+      <w:r>
+        <w:t>2.b.</w:t>
+      </w:r>
+      <w:r>
+        <w:t>i</w:t>
+      </w:r>
+      <w:r>
+        <w:t>i</w:t>
+      </w:r>
+      <w:proofErr w:type="gramEnd"/>
+      <w:r>
+        <w:t xml:space="preserve"> </w:t>
+      </w:r>
+      <w:r>
+        <w:tab/>
+        <w:t xml:space="preserve">Changes to </w:t>
+      </w:r>
+      <w:r>
+        <w:t>Toplevel</w:t>
+      </w:r>
+    </w:p>
+    <w:p>
+      <w:r>
+        <w:t>There are two ways in order to get utilise the values from the proce</w:t>
+      </w:r>
+      <w:r>
+        <w:t>ssor:</w:t>
+      </w:r>
+    </w:p>
+    <w:p>
+      <w:pPr>
+        <w:pStyle w:val="ListParagraph"/>
+        <w:numPr>
+          <w:ilvl w:val="0"/>
+          <w:numId w:val="13"/>
+        </w:numPr>
+      </w:pPr>
+      <w:r>
+        <w:t xml:space="preserve">Firstly </w:t>
+      </w:r>
+      <w:r>
+        <w:t xml:space="preserve">you can simply use the existing register implementation in the generated AXI protocol and read from the registers, if your implementation is not dependent on user actions and simply runs on its own based on the values the user has sent to you. </w:t>
+      </w:r>
+      <w:r>
+        <w:t>While for AXI-reads static values can simply be inserted and read by the user on a needs basis.</w:t>
+      </w:r>
+    </w:p>
+    <w:p>
+      <w:pPr>
+        <w:pStyle w:val="ListParagraph"/>
+        <w:numPr>
+          <w:ilvl w:val="0"/>
+          <w:numId w:val="13"/>
+        </w:numPr>
+      </w:pPr>
+      <w:r>
+        <w:t xml:space="preserve">The second (much more useful approach) is to do this in real time while the reads/writes are taking place on the AXI bus so that you can effectively </w:t>
+      </w:r>
+      <w:proofErr w:type="gramStart"/>
+      <w:r>
+        <w:t>snoop</w:t>
+      </w:r>
+      <w:proofErr w:type="gramEnd"/>
+      <w:r>
+        <w:t xml:space="preserve"> the bus lines for data, thus being able to </w:t>
+      </w:r>
+      <w:r>
+        <w:t>realise when the master has evoked an action and being able to react dynamically accordingly</w:t>
+      </w:r>
+      <w:r>
+        <w:t>. This is quite useful when you want to implement a method whereby your IP can</w:t>
+      </w:r>
+      <w:r>
+        <w:t xml:space="preserve"> </w:t>
+      </w:r>
+      <w:r>
+        <w:t>be in a data transfer state, then switch to a processing the d</w:t>
+      </w:r>
+      <w:r>
+        <w:t xml:space="preserve">ata and transferring back data; as is a common implementation pattern in hardware. </w:t>
+      </w:r>
+    </w:p>
+    <w:p>
+      <w:pPr>
+        <w:pStyle w:val="Heading1"/>
+        <w:numPr>
+          <w:ilvl w:val="0"/>
+          <w:numId w:val="11"/>
+        </w:numPr>
+      </w:pPr>
+      <w:r>
+        <w:t>Implementation</w:t>
+      </w:r>
+    </w:p>
+    <w:p>
+      <w:r>
+        <w:t>I’m thinking of walking through the implementations of the following components…</w:t>
+      </w:r>
+    </w:p>
+    <w:p>
+      <w:pPr>
+        <w:pStyle w:val="Heading2"/>
+      </w:pPr>
+      <w:proofErr w:type="gramStart"/>
+      <w:r>
+        <w:lastRenderedPageBreak/>
+        <w:t>3.</w:t>
+      </w:r>
+      <w:r>
+        <w:t>a</w:t>
+      </w:r>
+      <w:proofErr w:type="gramEnd"/>
+      <w:r>
+        <w:t xml:space="preserve"> </w:t>
+      </w:r>
+      <w:r>
+        <w:t xml:space="preserve">Timer </w:t>
+      </w:r>
+      <w:r>
+        <w:t>implementation</w:t>
+      </w:r>
+      <w:r>
+        <w:t xml:space="preserve"> </w:t>
+      </w:r>
+    </w:p>
+    <w:p>
+      <w:pPr>
+        <w:pStyle w:val="Heading2"/>
+      </w:pPr>
+      <w:proofErr w:type="gramStart"/>
+      <w:r>
+        <w:t>3.b</w:t>
+      </w:r>
+      <w:proofErr w:type="gramEnd"/>
+      <w:r>
+        <w:t xml:space="preserve"> </w:t>
+      </w:r>
+      <w:r>
+        <w:t xml:space="preserve">FIFO </w:t>
+      </w:r>
+      <w:r>
+        <w:t>implementation</w:t>
+      </w:r>
+      <w:r>
+        <w:t xml:space="preserve"> </w:t>
+      </w:r>
+    </w:p>
+    <w:p>
+      <w:pPr>
+        <w:pStyle w:val="Heading2"/>
+      </w:pPr>
+      <w:proofErr w:type="gramStart"/>
+      <w:r>
+        <w:t>3.c</w:t>
+      </w:r>
+      <w:proofErr w:type="gramEnd"/>
+      <w:r>
+        <w:t xml:space="preserve"> GPIO implementation </w:t>
+      </w:r>
+    </w:p>
+    <w:p>
+      <w:pPr>
+        <w:pStyle w:val="Heading2"/>
+      </w:pPr>
+      <w:proofErr w:type="gramStart"/>
+      <w:r>
+        <w:t>3.</w:t>
+      </w:r>
+      <w:r>
+        <w:t>d</w:t>
+      </w:r>
+      <w:proofErr w:type="gramEnd"/>
+      <w:r>
+        <w:t xml:space="preserve"> </w:t>
+      </w:r>
+      <w:r>
+        <w:t xml:space="preserve">Block ram </w:t>
+      </w:r>
+      <w:r>
+        <w:t>implementation</w:t>
+      </w:r>
+      <w:r>
+        <w:t xml:space="preserve"> </w:t>
+      </w:r>
+    </w:p>
+    <w:p>
+      <w:r>
+        <w:t>Leave this as exercise, however provide the protocol</w:t>
+      </w:r>
+      <w:r>
+        <w:t xml:space="preserve"> to implement (and solution is provided).</w:t>
+      </w:r>
+    </w:p>
+    <w:p/>
+    <w:p>
+      <w:pPr>
+        <w:pStyle w:val="Heading1"/>
+        <w:numPr>
+          <w:ilvl w:val="0"/>
+          <w:numId w:val="11"/>
+        </w:numPr>
+      </w:pPr>
+      <w:r>
+        <w:t>Saving your IP</w:t>
+      </w:r>
+    </w:p>
+    <w:p>
+      <w:pPr>
+        <w:pStyle w:val="Heading2"/>
+      </w:pPr>
+      <w:proofErr w:type="gramStart"/>
+      <w:r>
+        <w:t>4.a</w:t>
+      </w:r>
+      <w:proofErr w:type="gramEnd"/>
+      <w:r>
+        <w:t xml:space="preserve"> IP Packager</w:t>
+      </w:r>
+    </w:p>
+    <w:p>
+      <w:pPr>
+        <w:pStyle w:val="Heading2"/>
+      </w:pPr>
+      <w:proofErr w:type="gramStart"/>
+      <w:r>
+        <w:t>4.b</w:t>
+      </w:r>
+      <w:proofErr w:type="gramEnd"/>
+      <w:r>
+        <w:t xml:space="preserve"> IP  upgrade in </w:t>
+      </w:r>
+      <w:proofErr w:type="spellStart"/>
+      <w:r>
+        <w:t>highlevel</w:t>
+      </w:r>
+      <w:proofErr w:type="spellEnd"/>
+      <w:r>
+        <w:t xml:space="preserve"> design</w:t>
+      </w:r>
+    </w:p>
+    <w:p>
+      <w:bookmarkStart w:id="0" w:name="_GoBack"/>
+      <w:bookmarkEnd w:id="0"/>
+    </w:p>
+    <w:p>
+      <w:pPr>
+        <w:rPr>
+          <w:rFonts w:asciiTheme="majorHAnsi" w:eastAsiaTheme="majorEastAsia" w:hAnsiTheme="majorHAnsi" w:cstheme="majorBidi"/>
+          <w:b/>
+          <w:bCs/>
+          <w:color w:val="4F81BD" w:themeColor="accent1"/>
+          <w:sz w:val="26"/>
+          <w:szCs w:val="26"/>
+        </w:rPr>
+      </w:pPr>
+      <w:r>
+        <w:br w:type="page"/>
+      </w:r>
+    </w:p>
+    <w:p>
+      <w:pPr>
+        <w:pStyle w:val="Title"/>
+      </w:pPr>
+      <w:r>
+        <w:lastRenderedPageBreak/>
+        <w:t>References</w:t>
+      </w:r>
+    </w:p>
+    <w:p>
+      <w:r>
+        <w:t>Xilinx custom IP guide, slightly outdated but quite comprehensive guide to custom IP</w:t>
+      </w:r>
+    </w:p>
+    <w:p>
+      <w:hyperlink r:id="rId14" w:history="1">
+        <w:r>
+          <w:rPr>
+            <w:rStyle w:val="Hyperlink"/>
+          </w:rPr>
+          <w:t>http://www.xilinx.com/support/documentation/application_notes/xapp1168-axi-ip-integrator.pdf</w:t>
+        </w:r>
+      </w:hyperlink>
     </w:p>
     <w:p/>
     <w:sectPr>
@@ -789,6 +1449,207 @@
     </w:lvl>
   </w:abstractNum>
   <w:abstractNum w:abstractNumId="1">
+    <w:nsid w:val="207152B9"/>
+    <w:multiLevelType w:val="hybridMultilevel"/>
+    <w:tmpl w:val="A36CD984"/>
+    <w:lvl w:ilvl="0" w:tplc="0C090001">
+      <w:start w:val="1"/>
+      <w:numFmt w:val="bullet"/>
+      <w:lvlText w:val=""/>
+      <w:lvlJc w:val="left"/>
+      <w:pPr>
+        <w:ind w:left="720" w:hanging="360"/>
+      </w:pPr>
+      <w:rPr>
+        <w:rFonts w:ascii="Symbol" w:hAnsi="Symbol" w:hint="default"/>
+      </w:rPr>
+    </w:lvl>
+    <w:lvl w:ilvl="1" w:tplc="0C090003" w:tentative="1">
+      <w:start w:val="1"/>
+      <w:numFmt w:val="bullet"/>
+      <w:lvlText w:val="o"/>
+      <w:lvlJc w:val="left"/>
+      <w:pPr>
+        <w:ind w:left="1440" w:hanging="360"/>
+      </w:pPr>
+      <w:rPr>
+        <w:rFonts w:ascii="Courier New" w:hAnsi="Courier New" w:cs="Courier New" w:hint="default"/>
+      </w:rPr>
+    </w:lvl>
+    <w:lvl w:ilvl="2" w:tplc="0C090005" w:tentative="1">
+      <w:start w:val="1"/>
+      <w:numFmt w:val="bullet"/>
+      <w:lvlText w:val=""/>
+      <w:lvlJc w:val="left"/>
+      <w:pPr>
+        <w:ind w:left="2160" w:hanging="360"/>
+      </w:pPr>
+      <w:rPr>
+        <w:rFonts w:ascii="Wingdings" w:hAnsi="Wingdings" w:hint="default"/>
+      </w:rPr>
+    </w:lvl>
+    <w:lvl w:ilvl="3" w:tplc="0C090001" w:tentative="1">
+      <w:start w:val="1"/>
+      <w:numFmt w:val="bullet"/>
+      <w:lvlText w:val=""/>
+      <w:lvlJc w:val="left"/>
+      <w:pPr>
+        <w:ind w:left="2880" w:hanging="360"/>
+      </w:pPr>
+      <w:rPr>
+        <w:rFonts w:ascii="Symbol" w:hAnsi="Symbol" w:hint="default"/>
+      </w:rPr>
+    </w:lvl>
+    <w:lvl w:ilvl="4" w:tplc="0C090003" w:tentative="1">
+      <w:start w:val="1"/>
+      <w:numFmt w:val="bullet"/>
+      <w:lvlText w:val="o"/>
+      <w:lvlJc w:val="left"/>
+      <w:pPr>
+        <w:ind w:left="3600" w:hanging="360"/>
+      </w:pPr>
+      <w:rPr>
+        <w:rFonts w:ascii="Courier New" w:hAnsi="Courier New" w:cs="Courier New" w:hint="default"/>
+      </w:rPr>
+    </w:lvl>
+    <w:lvl w:ilvl="5" w:tplc="0C090005" w:tentative="1">
+      <w:start w:val="1"/>
+      <w:numFmt w:val="bullet"/>
+      <w:lvlText w:val=""/>
+      <w:lvlJc w:val="left"/>
+      <w:pPr>
+        <w:ind w:left="4320" w:hanging="360"/>
+      </w:pPr>
+      <w:rPr>
+        <w:rFonts w:ascii="Wingdings" w:hAnsi="Wingdings" w:hint="default"/>
+      </w:rPr>
+    </w:lvl>
+    <w:lvl w:ilvl="6" w:tplc="0C090001" w:tentative="1">
+      <w:start w:val="1"/>
+      <w:numFmt w:val="bullet"/>
+      <w:lvlText w:val=""/>
+      <w:lvlJc w:val="left"/>
+      <w:pPr>
+        <w:ind w:left="5040" w:hanging="360"/>
+      </w:pPr>
+      <w:rPr>
+        <w:rFonts w:ascii="Symbol" w:hAnsi="Symbol" w:hint="default"/>
+      </w:rPr>
+    </w:lvl>
+    <w:lvl w:ilvl="7" w:tplc="0C090003" w:tentative="1">
+      <w:start w:val="1"/>
+      <w:numFmt w:val="bullet"/>
+      <w:lvlText w:val="o"/>
+      <w:lvlJc w:val="left"/>
+      <w:pPr>
+        <w:ind w:left="5760" w:hanging="360"/>
+      </w:pPr>
+      <w:rPr>
+        <w:rFonts w:ascii="Courier New" w:hAnsi="Courier New" w:cs="Courier New" w:hint="default"/>
+      </w:rPr>
+    </w:lvl>
+    <w:lvl w:ilvl="8" w:tplc="0C090005" w:tentative="1">
+      <w:start w:val="1"/>
+      <w:numFmt w:val="bullet"/>
+      <w:lvlText w:val=""/>
+      <w:lvlJc w:val="left"/>
+      <w:pPr>
+        <w:ind w:left="6480" w:hanging="360"/>
+      </w:pPr>
+      <w:rPr>
+        <w:rFonts w:ascii="Wingdings" w:hAnsi="Wingdings" w:hint="default"/>
+      </w:rPr>
+    </w:lvl>
+  </w:abstractNum>
+  <w:abstractNum w:abstractNumId="2">
+    <w:nsid w:val="28BB58C5"/>
+    <w:multiLevelType w:val="hybridMultilevel"/>
+    <w:tmpl w:val="309E7166"/>
+    <w:lvl w:ilvl="0" w:tplc="0C09000F">
+      <w:numFmt w:val="decimal"/>
+      <w:lvlText w:val="%1."/>
+      <w:lvlJc w:val="left"/>
+      <w:pPr>
+        <w:ind w:left="720" w:hanging="360"/>
+      </w:pPr>
+      <w:rPr>
+        <w:rFonts w:hint="default"/>
+      </w:rPr>
+    </w:lvl>
+    <w:lvl w:ilvl="1" w:tplc="0C090019" w:tentative="1">
+      <w:start w:val="1"/>
+      <w:numFmt w:val="lowerLetter"/>
+      <w:lvlText w:val="%2."/>
+      <w:lvlJc w:val="left"/>
+      <w:pPr>
+        <w:ind w:left="1440" w:hanging="360"/>
+      </w:pPr>
+    </w:lvl>
+    <w:lvl w:ilvl="2" w:tplc="0C09001B" w:tentative="1">
+      <w:start w:val="1"/>
+      <w:numFmt w:val="lowerRoman"/>
+      <w:lvlText w:val="%3."/>
+      <w:lvlJc w:val="right"/>
+      <w:pPr>
+        <w:ind w:left="2160" w:hanging="180"/>
+      </w:pPr>
+    </w:lvl>
+    <w:lvl w:ilvl="3" w:tplc="0C09000F" w:tentative="1">
+      <w:start w:val="1"/>
+      <w:numFmt w:val="decimal"/>
+      <w:lvlText w:val="%4."/>
+      <w:lvlJc w:val="left"/>
+      <w:pPr>
+        <w:ind w:left="2880" w:hanging="360"/>
+      </w:pPr>
+    </w:lvl>
+    <w:lvl w:ilvl="4" w:tplc="0C090019" w:tentative="1">
+      <w:start w:val="1"/>
+      <w:numFmt w:val="lowerLetter"/>
+      <w:lvlText w:val="%5."/>
+      <w:lvlJc w:val="left"/>
+      <w:pPr>
+        <w:ind w:left="3600" w:hanging="360"/>
+      </w:pPr>
+    </w:lvl>
+    <w:lvl w:ilvl="5" w:tplc="0C09001B" w:tentative="1">
+      <w:start w:val="1"/>
+      <w:numFmt w:val="lowerRoman"/>
+      <w:lvlText w:val="%6."/>
+      <w:lvlJc w:val="right"/>
+      <w:pPr>
+        <w:ind w:left="4320" w:hanging="180"/>
+      </w:pPr>
+    </w:lvl>
+    <w:lvl w:ilvl="6" w:tplc="0C09000F" w:tentative="1">
+      <w:start w:val="1"/>
+      <w:numFmt w:val="decimal"/>
+      <w:lvlText w:val="%7."/>
+      <w:lvlJc w:val="left"/>
+      <w:pPr>
+        <w:ind w:left="5040" w:hanging="360"/>
+      </w:pPr>
+    </w:lvl>
+    <w:lvl w:ilvl="7" w:tplc="0C090019" w:tentative="1">
+      <w:start w:val="1"/>
+      <w:numFmt w:val="lowerLetter"/>
+      <w:lvlText w:val="%8."/>
+      <w:lvlJc w:val="left"/>
+      <w:pPr>
+        <w:ind w:left="5760" w:hanging="360"/>
+      </w:pPr>
+    </w:lvl>
+    <w:lvl w:ilvl="8" w:tplc="0C09001B" w:tentative="1">
+      <w:start w:val="1"/>
+      <w:numFmt w:val="lowerRoman"/>
+      <w:lvlText w:val="%9."/>
+      <w:lvlJc w:val="right"/>
+      <w:pPr>
+        <w:ind w:left="6480" w:hanging="180"/>
+      </w:pPr>
+    </w:lvl>
+  </w:abstractNum>
+  <w:abstractNum w:abstractNumId="3">
     <w:nsid w:val="2A7F0BC9"/>
     <w:multiLevelType w:val="hybridMultilevel"/>
     <w:tmpl w:val="940E762A"/>
@@ -901,7 +1762,120 @@
       </w:rPr>
     </w:lvl>
   </w:abstractNum>
-  <w:abstractNum w:abstractNumId="2">
+  <w:abstractNum w:abstractNumId="4">
+    <w:nsid w:val="45D42B4D"/>
+    <w:multiLevelType w:val="hybridMultilevel"/>
+    <w:tmpl w:val="CA08310C"/>
+    <w:lvl w:ilvl="0" w:tplc="0C090001">
+      <w:start w:val="1"/>
+      <w:numFmt w:val="bullet"/>
+      <w:lvlText w:val=""/>
+      <w:lvlJc w:val="left"/>
+      <w:pPr>
+        <w:ind w:left="720" w:hanging="360"/>
+      </w:pPr>
+      <w:rPr>
+        <w:rFonts w:ascii="Symbol" w:hAnsi="Symbol" w:hint="default"/>
+      </w:rPr>
+    </w:lvl>
+    <w:lvl w:ilvl="1" w:tplc="0C090003" w:tentative="1">
+      <w:start w:val="1"/>
+      <w:numFmt w:val="bullet"/>
+      <w:lvlText w:val="o"/>
+      <w:lvlJc w:val="left"/>
+      <w:pPr>
+        <w:ind w:left="1440" w:hanging="360"/>
+      </w:pPr>
+      <w:rPr>
+        <w:rFonts w:ascii="Courier New" w:hAnsi="Courier New" w:cs="Courier New" w:hint="default"/>
+      </w:rPr>
+    </w:lvl>
+    <w:lvl w:ilvl="2" w:tplc="0C090005" w:tentative="1">
+      <w:start w:val="1"/>
+      <w:numFmt w:val="bullet"/>
+      <w:lvlText w:val=""/>
+      <w:lvlJc w:val="left"/>
+      <w:pPr>
+        <w:ind w:left="2160" w:hanging="360"/>
+      </w:pPr>
+      <w:rPr>
+        <w:rFonts w:ascii="Wingdings" w:hAnsi="Wingdings" w:hint="default"/>
+      </w:rPr>
+    </w:lvl>
+    <w:lvl w:ilvl="3" w:tplc="0C090001" w:tentative="1">
+      <w:start w:val="1"/>
+      <w:numFmt w:val="bullet"/>
+      <w:lvlText w:val=""/>
+      <w:lvlJc w:val="left"/>
+      <w:pPr>
+        <w:ind w:left="2880" w:hanging="360"/>
+      </w:pPr>
+      <w:rPr>
+        <w:rFonts w:ascii="Symbol" w:hAnsi="Symbol" w:hint="default"/>
+      </w:rPr>
+    </w:lvl>
+    <w:lvl w:ilvl="4" w:tplc="0C090003" w:tentative="1">
+      <w:start w:val="1"/>
+      <w:numFmt w:val="bullet"/>
+      <w:lvlText w:val="o"/>
+      <w:lvlJc w:val="left"/>
+      <w:pPr>
+        <w:ind w:left="3600" w:hanging="360"/>
+      </w:pPr>
+      <w:rPr>
+        <w:rFonts w:ascii="Courier New" w:hAnsi="Courier New" w:cs="Courier New" w:hint="default"/>
+      </w:rPr>
+    </w:lvl>
+    <w:lvl w:ilvl="5" w:tplc="0C090005" w:tentative="1">
+      <w:start w:val="1"/>
+      <w:numFmt w:val="bullet"/>
+      <w:lvlText w:val=""/>
+      <w:lvlJc w:val="left"/>
+      <w:pPr>
+        <w:ind w:left="4320" w:hanging="360"/>
+      </w:pPr>
+      <w:rPr>
+        <w:rFonts w:ascii="Wingdings" w:hAnsi="Wingdings" w:hint="default"/>
+      </w:rPr>
+    </w:lvl>
+    <w:lvl w:ilvl="6" w:tplc="0C090001" w:tentative="1">
+      <w:start w:val="1"/>
+      <w:numFmt w:val="bullet"/>
+      <w:lvlText w:val=""/>
+      <w:lvlJc w:val="left"/>
+      <w:pPr>
+        <w:ind w:left="5040" w:hanging="360"/>
+      </w:pPr>
+      <w:rPr>
+        <w:rFonts w:ascii="Symbol" w:hAnsi="Symbol" w:hint="default"/>
+      </w:rPr>
+    </w:lvl>
+    <w:lvl w:ilvl="7" w:tplc="0C090003" w:tentative="1">
+      <w:start w:val="1"/>
+      <w:numFmt w:val="bullet"/>
+      <w:lvlText w:val="o"/>
+      <w:lvlJc w:val="left"/>
+      <w:pPr>
+        <w:ind w:left="5760" w:hanging="360"/>
+      </w:pPr>
+      <w:rPr>
+        <w:rFonts w:ascii="Courier New" w:hAnsi="Courier New" w:cs="Courier New" w:hint="default"/>
+      </w:rPr>
+    </w:lvl>
+    <w:lvl w:ilvl="8" w:tplc="0C090005" w:tentative="1">
+      <w:start w:val="1"/>
+      <w:numFmt w:val="bullet"/>
+      <w:lvlText w:val=""/>
+      <w:lvlJc w:val="left"/>
+      <w:pPr>
+        <w:ind w:left="6480" w:hanging="360"/>
+      </w:pPr>
+      <w:rPr>
+        <w:rFonts w:ascii="Wingdings" w:hAnsi="Wingdings" w:hint="default"/>
+      </w:rPr>
+    </w:lvl>
+  </w:abstractNum>
+  <w:abstractNum w:abstractNumId="5">
     <w:nsid w:val="4D9759C3"/>
     <w:multiLevelType w:val="hybridMultilevel"/>
     <w:tmpl w:val="C41CF480"/>
@@ -1014,7 +1988,7 @@
       </w:rPr>
     </w:lvl>
   </w:abstractNum>
-  <w:abstractNum w:abstractNumId="3">
+  <w:abstractNum w:abstractNumId="6">
     <w:nsid w:val="55A1566F"/>
     <w:multiLevelType w:val="hybridMultilevel"/>
     <w:tmpl w:val="2C54E016"/>
@@ -1127,7 +2101,7 @@
       </w:rPr>
     </w:lvl>
   </w:abstractNum>
-  <w:abstractNum w:abstractNumId="4">
+  <w:abstractNum w:abstractNumId="7">
     <w:nsid w:val="60057223"/>
     <w:multiLevelType w:val="hybridMultilevel"/>
     <w:tmpl w:val="D7741972"/>
@@ -1240,7 +2214,127 @@
       </w:rPr>
     </w:lvl>
   </w:abstractNum>
-  <w:abstractNum w:abstractNumId="5">
+  <w:abstractNum w:abstractNumId="8">
+    <w:nsid w:val="66E82EFF"/>
+    <w:multiLevelType w:val="multilevel"/>
+    <w:tmpl w:val="F69C5920"/>
+    <w:lvl w:ilvl="0">
+      <w:numFmt w:val="decimal"/>
+      <w:lvlText w:val="%1."/>
+      <w:lvlJc w:val="left"/>
+      <w:pPr>
+        <w:ind w:left="720" w:hanging="360"/>
+      </w:pPr>
+      <w:rPr>
+        <w:rFonts w:hint="default"/>
+      </w:rPr>
+    </w:lvl>
+    <w:lvl w:ilvl="1">
+      <w:start w:val="1"/>
+      <w:numFmt w:val="decimal"/>
+      <w:isLgl/>
+      <w:lvlText w:val="%1.%2"/>
+      <w:lvlJc w:val="left"/>
+      <w:pPr>
+        <w:ind w:left="780" w:hanging="420"/>
+      </w:pPr>
+      <w:rPr>
+        <w:rFonts w:hint="default"/>
+      </w:rPr>
+    </w:lvl>
+    <w:lvl w:ilvl="2">
+      <w:start w:val="1"/>
+      <w:numFmt w:val="lowerRoman"/>
+      <w:isLgl/>
+      <w:lvlText w:val="%1.%2.%3"/>
+      <w:lvlJc w:val="left"/>
+      <w:pPr>
+        <w:ind w:left="1440" w:hanging="1080"/>
+      </w:pPr>
+      <w:rPr>
+        <w:rFonts w:hint="default"/>
+      </w:rPr>
+    </w:lvl>
+    <w:lvl w:ilvl="3">
+      <w:start w:val="1"/>
+      <w:numFmt w:val="decimal"/>
+      <w:isLgl/>
+      <w:lvlText w:val="%1.%2.%3.%4"/>
+      <w:lvlJc w:val="left"/>
+      <w:pPr>
+        <w:ind w:left="1080" w:hanging="720"/>
+      </w:pPr>
+      <w:rPr>
+        <w:rFonts w:hint="default"/>
+      </w:rPr>
+    </w:lvl>
+    <w:lvl w:ilvl="4">
+      <w:start w:val="1"/>
+      <w:numFmt w:val="decimal"/>
+      <w:isLgl/>
+      <w:lvlText w:val="%1.%2.%3.%4.%5"/>
+      <w:lvlJc w:val="left"/>
+      <w:pPr>
+        <w:ind w:left="1440" w:hanging="1080"/>
+      </w:pPr>
+      <w:rPr>
+        <w:rFonts w:hint="default"/>
+      </w:rPr>
+    </w:lvl>
+    <w:lvl w:ilvl="5">
+      <w:start w:val="1"/>
+      <w:numFmt w:val="decimal"/>
+      <w:isLgl/>
+      <w:lvlText w:val="%1.%2.%3.%4.%5.%6"/>
+      <w:lvlJc w:val="left"/>
+      <w:pPr>
+        <w:ind w:left="1440" w:hanging="1080"/>
+      </w:pPr>
+      <w:rPr>
+        <w:rFonts w:hint="default"/>
+      </w:rPr>
+    </w:lvl>
+    <w:lvl w:ilvl="6">
+      <w:start w:val="1"/>
+      <w:numFmt w:val="decimal"/>
+      <w:isLgl/>
+      <w:lvlText w:val="%1.%2.%3.%4.%5.%6.%7"/>
+      <w:lvlJc w:val="left"/>
+      <w:pPr>
+        <w:ind w:left="1800" w:hanging="1440"/>
+      </w:pPr>
+      <w:rPr>
+        <w:rFonts w:hint="default"/>
+      </w:rPr>
+    </w:lvl>
+    <w:lvl w:ilvl="7">
+      <w:start w:val="1"/>
+      <w:numFmt w:val="decimal"/>
+      <w:isLgl/>
+      <w:lvlText w:val="%1.%2.%3.%4.%5.%6.%7.%8"/>
+      <w:lvlJc w:val="left"/>
+      <w:pPr>
+        <w:ind w:left="1800" w:hanging="1440"/>
+      </w:pPr>
+      <w:rPr>
+        <w:rFonts w:hint="default"/>
+      </w:rPr>
+    </w:lvl>
+    <w:lvl w:ilvl="8">
+      <w:start w:val="1"/>
+      <w:numFmt w:val="decimal"/>
+      <w:isLgl/>
+      <w:lvlText w:val="%1.%2.%3.%4.%5.%6.%7.%8.%9"/>
+      <w:lvlJc w:val="left"/>
+      <w:pPr>
+        <w:ind w:left="1800" w:hanging="1440"/>
+      </w:pPr>
+      <w:rPr>
+        <w:rFonts w:hint="default"/>
+      </w:rPr>
+    </w:lvl>
+  </w:abstractNum>
+  <w:abstractNum w:abstractNumId="9">
     <w:nsid w:val="6DBC20E2"/>
     <w:multiLevelType w:val="hybridMultilevel"/>
     <w:tmpl w:val="8C7E3A1E"/>
@@ -1353,7 +2447,7 @@
       </w:rPr>
     </w:lvl>
   </w:abstractNum>
-  <w:abstractNum w:abstractNumId="6">
+  <w:abstractNum w:abstractNumId="10">
     <w:nsid w:val="72462B80"/>
     <w:multiLevelType w:val="hybridMultilevel"/>
     <w:tmpl w:val="2038898E"/>
@@ -1466,7 +2560,96 @@
       </w:rPr>
     </w:lvl>
   </w:abstractNum>
-  <w:abstractNum w:abstractNumId="7">
+  <w:abstractNum w:abstractNumId="11">
+    <w:nsid w:val="7475019C"/>
+    <w:multiLevelType w:val="hybridMultilevel"/>
+    <w:tmpl w:val="481E0EBA"/>
+    <w:lvl w:ilvl="0" w:tplc="0C09000F">
+      <w:start w:val="1"/>
+      <w:numFmt w:val="decimal"/>
+      <w:lvlText w:val="%1."/>
+      <w:lvlJc w:val="left"/>
+      <w:pPr>
+        <w:ind w:left="720" w:hanging="360"/>
+      </w:pPr>
+      <w:rPr>
+        <w:rFonts w:hint="default"/>
+      </w:rPr>
+    </w:lvl>
+    <w:lvl w:ilvl="1" w:tplc="0C090019" w:tentative="1">
+      <w:start w:val="1"/>
+      <w:numFmt w:val="lowerLetter"/>
+      <w:lvlText w:val="%2."/>
+      <w:lvlJc w:val="left"/>
+      <w:pPr>
+        <w:ind w:left="1440" w:hanging="360"/>
+      </w:pPr>
+    </w:lvl>
+    <w:lvl w:ilvl="2" w:tplc="0C09001B" w:tentative="1">
+      <w:start w:val="1"/>
+      <w:numFmt w:val="lowerRoman"/>
+      <w:lvlText w:val="%3."/>
+      <w:lvlJc w:val="right"/>
+      <w:pPr>
+        <w:ind w:left="2160" w:hanging="180"/>
+      </w:pPr>
+    </w:lvl>
+    <w:lvl w:ilvl="3" w:tplc="0C09000F" w:tentative="1">
+      <w:start w:val="1"/>
+      <w:numFmt w:val="decimal"/>
+      <w:lvlText w:val="%4."/>
+      <w:lvlJc w:val="left"/>
+      <w:pPr>
+        <w:ind w:left="2880" w:hanging="360"/>
+      </w:pPr>
+    </w:lvl>
+    <w:lvl w:ilvl="4" w:tplc="0C090019" w:tentative="1">
+      <w:start w:val="1"/>
+      <w:numFmt w:val="lowerLetter"/>
+      <w:lvlText w:val="%5."/>
+      <w:lvlJc w:val="left"/>
+      <w:pPr>
+        <w:ind w:left="3600" w:hanging="360"/>
+      </w:pPr>
+    </w:lvl>
+    <w:lvl w:ilvl="5" w:tplc="0C09001B" w:tentative="1">
+      <w:start w:val="1"/>
+      <w:numFmt w:val="lowerRoman"/>
+      <w:lvlText w:val="%6."/>
+      <w:lvlJc w:val="right"/>
+      <w:pPr>
+        <w:ind w:left="4320" w:hanging="180"/>
+      </w:pPr>
+    </w:lvl>
+    <w:lvl w:ilvl="6" w:tplc="0C09000F" w:tentative="1">
+      <w:start w:val="1"/>
+      <w:numFmt w:val="decimal"/>
+      <w:lvlText w:val="%7."/>
+      <w:lvlJc w:val="left"/>
+      <w:pPr>
+        <w:ind w:left="5040" w:hanging="360"/>
+      </w:pPr>
+    </w:lvl>
+    <w:lvl w:ilvl="7" w:tplc="0C090019" w:tentative="1">
+      <w:start w:val="1"/>
+      <w:numFmt w:val="lowerLetter"/>
+      <w:lvlText w:val="%8."/>
+      <w:lvlJc w:val="left"/>
+      <w:pPr>
+        <w:ind w:left="5760" w:hanging="360"/>
+      </w:pPr>
+    </w:lvl>
+    <w:lvl w:ilvl="8" w:tplc="0C09001B" w:tentative="1">
+      <w:start w:val="1"/>
+      <w:numFmt w:val="lowerRoman"/>
+      <w:lvlText w:val="%9."/>
+      <w:lvlJc w:val="right"/>
+      <w:pPr>
+        <w:ind w:left="6480" w:hanging="180"/>
+      </w:pPr>
+    </w:lvl>
+  </w:abstractNum>
+  <w:abstractNum w:abstractNumId="12">
     <w:nsid w:val="79AA45E9"/>
     <w:multiLevelType w:val="hybridMultilevel"/>
     <w:tmpl w:val="9538FDAE"/>
@@ -1579,7 +2762,7 @@
       </w:rPr>
     </w:lvl>
   </w:abstractNum>
-  <w:abstractNum w:abstractNumId="8">
+  <w:abstractNum w:abstractNumId="13">
     <w:nsid w:val="7C2A346B"/>
     <w:multiLevelType w:val="hybridMultilevel"/>
     <w:tmpl w:val="6E367CEA"/>
@@ -1693,31 +2876,46 @@
     </w:lvl>
   </w:abstractNum>
   <w:num w:numId="1">
-    <w:abstractNumId w:val="4"/>
+    <w:abstractNumId w:val="7"/>
   </w:num>
   <w:num w:numId="2">
+    <w:abstractNumId w:val="6"/>
+  </w:num>
+  <w:num w:numId="3">
+    <w:abstractNumId w:val="13"/>
+  </w:num>
+  <w:num w:numId="4">
     <w:abstractNumId w:val="3"/>
   </w:num>
-  <w:num w:numId="3">
-    <w:abstractNumId w:val="8"/>
-  </w:num>
-  <w:num w:numId="4">
-    <w:abstractNumId w:val="1"/>
-  </w:num>
   <w:num w:numId="5">
-    <w:abstractNumId w:val="7"/>
+    <w:abstractNumId w:val="12"/>
   </w:num>
   <w:num w:numId="6">
-    <w:abstractNumId w:val="6"/>
+    <w:abstractNumId w:val="10"/>
   </w:num>
   <w:num w:numId="7">
-    <w:abstractNumId w:val="2"/>
+    <w:abstractNumId w:val="5"/>
   </w:num>
   <w:num w:numId="8">
     <w:abstractNumId w:val="0"/>
   </w:num>
   <w:num w:numId="9">
-    <w:abstractNumId w:val="5"/>
+    <w:abstractNumId w:val="9"/>
+  </w:num>
+  <w:num w:numId="10">
+    <w:abstractNumId w:val="11"/>
+  </w:num>
+  <w:num w:numId="11">
+    <w:abstractNumId w:val="8"/>
+  </w:num>
+  <w:num w:numId="12">
+    <w:abstractNumId w:val="1"/>
+  </w:num>
+  <w:num w:numId="13">
+    <w:abstractNumId w:val="4"/>
+  </w:num>
+  <w:num w:numId="14">
+    <w:abstractNumId w:val="2"/>
   </w:num>
 </w:numbering>
 </file>
@@ -1929,6 +3127,28 @@
       <w:szCs w:val="26"/>
     </w:rPr>
   </w:style>
+  <w:style w:type="paragraph" w:styleId="Heading3">
+    <w:name w:val="heading 3"/>
+    <w:basedOn w:val="Normal"/>
+    <w:next w:val="Normal"/>
+    <w:link w:val="Heading3Char"/>
+    <w:uiPriority w:val="9"/>
+    <w:unhideWhenUsed/>
+    <w:qFormat/>
+    <w:rsid w:val="00591857"/>
+    <w:pPr>
+      <w:keepNext/>
+      <w:keepLines/>
+      <w:spacing w:before="200" w:after="0"/>
+      <w:outlineLvl w:val="2"/>
+    </w:pPr>
+    <w:rPr>
+      <w:rFonts w:asciiTheme="majorHAnsi" w:eastAsiaTheme="majorEastAsia" w:hAnsiTheme="majorHAnsi" w:cstheme="majorBidi"/>
+      <w:b/>
+      <w:bCs/>
+      <w:color w:val="4F81BD" w:themeColor="accent1"/>
+    </w:rPr>
+  </w:style>
   <w:style w:type="character" w:default="1" w:styleId="DefaultParagraphFont">
     <w:name w:val="Default Paragraph Font"/>
     <w:uiPriority w:val="1"/>
@@ -2025,6 +3245,69 @@
       <w:color w:val="4F81BD" w:themeColor="accent1"/>
       <w:sz w:val="26"/>
       <w:szCs w:val="26"/>
+    </w:rPr>
+  </w:style>
+  <w:style w:type="paragraph" w:styleId="Title">
+    <w:name w:val="Title"/>
+    <w:basedOn w:val="Normal"/>
+    <w:next w:val="Normal"/>
+    <w:link w:val="TitleChar"/>
+    <w:uiPriority w:val="10"/>
+    <w:qFormat/>
+    <w:rsid w:val="00075714"/>
+    <w:pPr>
+      <w:pBdr>
+        <w:bottom w:val="single" w:sz="8" w:space="4" w:color="4F81BD" w:themeColor="accent1"/>
+      </w:pBdr>
+      <w:spacing w:after="300" w:line="240" w:lineRule="auto"/>
+      <w:contextualSpacing/>
+    </w:pPr>
+    <w:rPr>
+      <w:rFonts w:asciiTheme="majorHAnsi" w:eastAsiaTheme="majorEastAsia" w:hAnsiTheme="majorHAnsi" w:cstheme="majorBidi"/>
+      <w:color w:val="17365D" w:themeColor="text2" w:themeShade="BF"/>
+      <w:spacing w:val="5"/>
+      <w:kern w:val="28"/>
+      <w:sz w:val="52"/>
+      <w:szCs w:val="52"/>
+    </w:rPr>
+  </w:style>
+  <w:style w:type="character" w:customStyle="1" w:styleId="TitleChar">
+    <w:name w:val="Title Char"/>
+    <w:basedOn w:val="DefaultParagraphFont"/>
+    <w:link w:val="Title"/>
+    <w:uiPriority w:val="10"/>
+    <w:rsid w:val="00075714"/>
+    <w:rPr>
+      <w:rFonts w:asciiTheme="majorHAnsi" w:eastAsiaTheme="majorEastAsia" w:hAnsiTheme="majorHAnsi" w:cstheme="majorBidi"/>
+      <w:color w:val="17365D" w:themeColor="text2" w:themeShade="BF"/>
+      <w:spacing w:val="5"/>
+      <w:kern w:val="28"/>
+      <w:sz w:val="52"/>
+      <w:szCs w:val="52"/>
+    </w:rPr>
+  </w:style>
+  <w:style w:type="character" w:styleId="Hyperlink">
+    <w:name w:val="Hyperlink"/>
+    <w:basedOn w:val="DefaultParagraphFont"/>
+    <w:uiPriority w:val="99"/>
+    <w:unhideWhenUsed/>
+    <w:rsid w:val="00075714"/>
+    <w:rPr>
+      <w:color w:val="0000FF" w:themeColor="hyperlink"/>
+      <w:u w:val="single"/>
+    </w:rPr>
+  </w:style>
+  <w:style w:type="character" w:customStyle="1" w:styleId="Heading3Char">
+    <w:name w:val="Heading 3 Char"/>
+    <w:basedOn w:val="DefaultParagraphFont"/>
+    <w:link w:val="Heading3"/>
+    <w:uiPriority w:val="9"/>
+    <w:rsid w:val="00591857"/>
+    <w:rPr>
+      <w:rFonts w:asciiTheme="majorHAnsi" w:eastAsiaTheme="majorEastAsia" w:hAnsiTheme="majorHAnsi" w:cstheme="majorBidi"/>
+      <w:b/>
+      <w:bCs/>
+      <w:color w:val="4F81BD" w:themeColor="accent1"/>
     </w:rPr>
   </w:style>
 </w:styles>
@@ -2237,6 +3520,28 @@
       <w:szCs w:val="26"/>
     </w:rPr>
   </w:style>
+  <w:style w:type="paragraph" w:styleId="Heading3">
+    <w:name w:val="heading 3"/>
+    <w:basedOn w:val="Normal"/>
+    <w:next w:val="Normal"/>
+    <w:link w:val="Heading3Char"/>
+    <w:uiPriority w:val="9"/>
+    <w:unhideWhenUsed/>
+    <w:qFormat/>
+    <w:rsid w:val="00591857"/>
+    <w:pPr>
+      <w:keepNext/>
+      <w:keepLines/>
+      <w:spacing w:before="200" w:after="0"/>
+      <w:outlineLvl w:val="2"/>
+    </w:pPr>
+    <w:rPr>
+      <w:rFonts w:asciiTheme="majorHAnsi" w:eastAsiaTheme="majorEastAsia" w:hAnsiTheme="majorHAnsi" w:cstheme="majorBidi"/>
+      <w:b/>
+      <w:bCs/>
+      <w:color w:val="4F81BD" w:themeColor="accent1"/>
+    </w:rPr>
+  </w:style>
   <w:style w:type="character" w:default="1" w:styleId="DefaultParagraphFont">
     <w:name w:val="Default Paragraph Font"/>
     <w:uiPriority w:val="1"/>
@@ -2333,6 +3638,69 @@
       <w:color w:val="4F81BD" w:themeColor="accent1"/>
       <w:sz w:val="26"/>
       <w:szCs w:val="26"/>
+    </w:rPr>
+  </w:style>
+  <w:style w:type="paragraph" w:styleId="Title">
+    <w:name w:val="Title"/>
+    <w:basedOn w:val="Normal"/>
+    <w:next w:val="Normal"/>
+    <w:link w:val="TitleChar"/>
+    <w:uiPriority w:val="10"/>
+    <w:qFormat/>
+    <w:rsid w:val="00075714"/>
+    <w:pPr>
+      <w:pBdr>
+        <w:bottom w:val="single" w:sz="8" w:space="4" w:color="4F81BD" w:themeColor="accent1"/>
+      </w:pBdr>
+      <w:spacing w:after="300" w:line="240" w:lineRule="auto"/>
+      <w:contextualSpacing/>
+    </w:pPr>
+    <w:rPr>
+      <w:rFonts w:asciiTheme="majorHAnsi" w:eastAsiaTheme="majorEastAsia" w:hAnsiTheme="majorHAnsi" w:cstheme="majorBidi"/>
+      <w:color w:val="17365D" w:themeColor="text2" w:themeShade="BF"/>
+      <w:spacing w:val="5"/>
+      <w:kern w:val="28"/>
+      <w:sz w:val="52"/>
+      <w:szCs w:val="52"/>
+    </w:rPr>
+  </w:style>
+  <w:style w:type="character" w:customStyle="1" w:styleId="TitleChar">
+    <w:name w:val="Title Char"/>
+    <w:basedOn w:val="DefaultParagraphFont"/>
+    <w:link w:val="Title"/>
+    <w:uiPriority w:val="10"/>
+    <w:rsid w:val="00075714"/>
+    <w:rPr>
+      <w:rFonts w:asciiTheme="majorHAnsi" w:eastAsiaTheme="majorEastAsia" w:hAnsiTheme="majorHAnsi" w:cstheme="majorBidi"/>
+      <w:color w:val="17365D" w:themeColor="text2" w:themeShade="BF"/>
+      <w:spacing w:val="5"/>
+      <w:kern w:val="28"/>
+      <w:sz w:val="52"/>
+      <w:szCs w:val="52"/>
+    </w:rPr>
+  </w:style>
+  <w:style w:type="character" w:styleId="Hyperlink">
+    <w:name w:val="Hyperlink"/>
+    <w:basedOn w:val="DefaultParagraphFont"/>
+    <w:uiPriority w:val="99"/>
+    <w:unhideWhenUsed/>
+    <w:rsid w:val="00075714"/>
+    <w:rPr>
+      <w:color w:val="0000FF" w:themeColor="hyperlink"/>
+      <w:u w:val="single"/>
+    </w:rPr>
+  </w:style>
+  <w:style w:type="character" w:customStyle="1" w:styleId="Heading3Char">
+    <w:name w:val="Heading 3 Char"/>
+    <w:basedOn w:val="DefaultParagraphFont"/>
+    <w:link w:val="Heading3"/>
+    <w:uiPriority w:val="9"/>
+    <w:rsid w:val="00591857"/>
+    <w:rPr>
+      <w:rFonts w:asciiTheme="majorHAnsi" w:eastAsiaTheme="majorEastAsia" w:hAnsiTheme="majorHAnsi" w:cstheme="majorBidi"/>
+      <w:b/>
+      <w:bCs/>
+      <w:color w:val="4F81BD" w:themeColor="accent1"/>
     </w:rPr>
   </w:style>
 </w:styles>
@@ -2628,7 +3996,7 @@
 </file>
 
 <file path=customXml/itemProps1.xml><?xml version="1.0" encoding="utf-8"?>
-<ds:datastoreItem xmlns:ds="http://schemas.openxmlformats.org/officeDocument/2006/customXml" ds:itemID="{78C199F8-5755-4611-9330-2EAA7BFB9949}">
+<ds:datastoreItem xmlns:ds="http://schemas.openxmlformats.org/officeDocument/2006/customXml" ds:itemID="{B310C9A4-B6CF-48D3-89B8-1B33F3A2320B}">
   <ds:schemaRefs>
     <ds:schemaRef ds:uri="http://schemas.openxmlformats.org/officeDocument/2006/bibliography"/>
   </ds:schemaRefs>

</xml_diff>

<commit_message>
More work on the manual
14 hours in.
TODO: Implementation exercises & timer modifications
</commit_message>
<xml_diff>
--- a/lab manual.docx
+++ b/lab manual.docx
@@ -4,6 +4,15 @@
   <w:body>
     <w:sdt>
       <w:sdtPr>
+        <w:rPr>
+          <w:rFonts w:asciiTheme="minorHAnsi" w:eastAsiaTheme="minorHAnsi" w:hAnsiTheme="minorHAnsi" w:cstheme="minorBidi"/>
+          <w:b w:val="0"/>
+          <w:bCs w:val="0"/>
+          <w:color w:val="auto"/>
+          <w:sz w:val="22"/>
+          <w:szCs w:val="22"/>
+          <w:lang w:val="en-AU" w:eastAsia="en-US"/>
+        </w:rPr>
         <w:id w:val="1234509169"/>
         <w:docPartObj>
           <w:docPartGallery w:val="Table of Contents"/>
@@ -12,12 +21,7 @@
       </w:sdtPr>
       <w:sdtEndPr>
         <w:rPr>
-          <w:rFonts w:asciiTheme="minorHAnsi" w:eastAsiaTheme="minorHAnsi" w:hAnsiTheme="minorHAnsi" w:cstheme="minorBidi"/>
           <w:noProof/>
-          <w:color w:val="auto"/>
-          <w:sz w:val="22"/>
-          <w:szCs w:val="22"/>
-          <w:lang w:val="en-AU" w:eastAsia="en-US"/>
         </w:rPr>
       </w:sdtEndPr>
       <w:sdtContent>
@@ -50,7 +54,7 @@
           <w:r>
             <w:fldChar w:fldCharType="separate"/>
           </w:r>
-          <w:hyperlink w:anchor="_Toc393754768" w:history="1">
+          <w:hyperlink w:anchor="_Toc393802796" w:history="1">
             <w:r>
               <w:rPr>
                 <w:rStyle w:val="Hyperlink"/>
@@ -77,7 +81,7 @@
                 <w:noProof/>
                 <w:webHidden/>
               </w:rPr>
-              <w:instrText xml:space="preserve"> PAGEREF _Toc393754768 \h </w:instrText>
+              <w:instrText xml:space="preserve"> PAGEREF _Toc393802796 \h </w:instrText>
             </w:r>
             <w:r>
               <w:rPr>
@@ -121,7 +125,7 @@
               <w:lang w:eastAsia="en-AU"/>
             </w:rPr>
           </w:pPr>
-          <w:hyperlink w:anchor="_Toc393754769" w:history="1">
+          <w:hyperlink w:anchor="_Toc393802797" w:history="1">
             <w:r>
               <w:rPr>
                 <w:rStyle w:val="Hyperlink"/>
@@ -163,7 +167,7 @@
                 <w:noProof/>
                 <w:webHidden/>
               </w:rPr>
-              <w:instrText xml:space="preserve"> PAGEREF _Toc393754769 \h </w:instrText>
+              <w:instrText xml:space="preserve"> PAGEREF _Toc393802797 \h </w:instrText>
             </w:r>
             <w:r>
               <w:rPr>
@@ -207,7 +211,7 @@
               <w:lang w:eastAsia="en-AU"/>
             </w:rPr>
           </w:pPr>
-          <w:hyperlink w:anchor="_Toc393754770" w:history="1">
+          <w:hyperlink w:anchor="_Toc393802798" w:history="1">
             <w:r>
               <w:rPr>
                 <w:rStyle w:val="Hyperlink"/>
@@ -249,7 +253,7 @@
                 <w:noProof/>
                 <w:webHidden/>
               </w:rPr>
-              <w:instrText xml:space="preserve"> PAGEREF _Toc393754770 \h </w:instrText>
+              <w:instrText xml:space="preserve"> PAGEREF _Toc393802798 \h </w:instrText>
             </w:r>
             <w:r>
               <w:rPr>
@@ -293,7 +297,7 @@
               <w:lang w:eastAsia="en-AU"/>
             </w:rPr>
           </w:pPr>
-          <w:hyperlink w:anchor="_Toc393754771" w:history="1">
+          <w:hyperlink w:anchor="_Toc393802799" w:history="1">
             <w:r>
               <w:rPr>
                 <w:rStyle w:val="Hyperlink"/>
@@ -335,7 +339,7 @@
                 <w:noProof/>
                 <w:webHidden/>
               </w:rPr>
-              <w:instrText xml:space="preserve"> PAGEREF _Toc393754771 \h </w:instrText>
+              <w:instrText xml:space="preserve"> PAGEREF _Toc393802799 \h </w:instrText>
             </w:r>
             <w:r>
               <w:rPr>
@@ -378,7 +382,7 @@
               <w:lang w:eastAsia="en-AU"/>
             </w:rPr>
           </w:pPr>
-          <w:hyperlink w:anchor="_Toc393754772" w:history="1">
+          <w:hyperlink w:anchor="_Toc393802800" w:history="1">
             <w:r>
               <w:rPr>
                 <w:rStyle w:val="Hyperlink"/>
@@ -405,7 +409,7 @@
                 <w:noProof/>
                 <w:webHidden/>
               </w:rPr>
-              <w:instrText xml:space="preserve"> PAGEREF _Toc393754772 \h </w:instrText>
+              <w:instrText xml:space="preserve"> PAGEREF _Toc393802800 \h </w:instrText>
             </w:r>
             <w:r>
               <w:rPr>
@@ -448,7 +452,7 @@
               <w:lang w:eastAsia="en-AU"/>
             </w:rPr>
           </w:pPr>
-          <w:hyperlink w:anchor="_Toc393754773" w:history="1">
+          <w:hyperlink w:anchor="_Toc393802801" w:history="1">
             <w:r>
               <w:rPr>
                 <w:rStyle w:val="Hyperlink"/>
@@ -475,7 +479,7 @@
                 <w:noProof/>
                 <w:webHidden/>
               </w:rPr>
-              <w:instrText xml:space="preserve"> PAGEREF _Toc393754773 \h </w:instrText>
+              <w:instrText xml:space="preserve"> PAGEREF _Toc393802801 \h </w:instrText>
             </w:r>
             <w:r>
               <w:rPr>
@@ -518,7 +522,7 @@
               <w:lang w:eastAsia="en-AU"/>
             </w:rPr>
           </w:pPr>
-          <w:hyperlink w:anchor="_Toc393754774" w:history="1">
+          <w:hyperlink w:anchor="_Toc393802802" w:history="1">
             <w:r>
               <w:rPr>
                 <w:rStyle w:val="Hyperlink"/>
@@ -545,7 +549,7 @@
                 <w:noProof/>
                 <w:webHidden/>
               </w:rPr>
-              <w:instrText xml:space="preserve"> PAGEREF _Toc393754774 \h </w:instrText>
+              <w:instrText xml:space="preserve"> PAGEREF _Toc393802802 \h </w:instrText>
             </w:r>
             <w:r>
               <w:rPr>
@@ -588,7 +592,7 @@
               <w:lang w:eastAsia="en-AU"/>
             </w:rPr>
           </w:pPr>
-          <w:hyperlink w:anchor="_Toc393754775" w:history="1">
+          <w:hyperlink w:anchor="_Toc393802803" w:history="1">
             <w:r>
               <w:rPr>
                 <w:rStyle w:val="Hyperlink"/>
@@ -615,7 +619,7 @@
                 <w:noProof/>
                 <w:webHidden/>
               </w:rPr>
-              <w:instrText xml:space="preserve"> PAGEREF _Toc393754775 \h </w:instrText>
+              <w:instrText xml:space="preserve"> PAGEREF _Toc393802803 \h </w:instrText>
             </w:r>
             <w:r>
               <w:rPr>
@@ -658,7 +662,7 @@
               <w:lang w:eastAsia="en-AU"/>
             </w:rPr>
           </w:pPr>
-          <w:hyperlink w:anchor="_Toc393754776" w:history="1">
+          <w:hyperlink w:anchor="_Toc393802804" w:history="1">
             <w:r>
               <w:rPr>
                 <w:rStyle w:val="Hyperlink"/>
@@ -685,7 +689,7 @@
                 <w:noProof/>
                 <w:webHidden/>
               </w:rPr>
-              <w:instrText xml:space="preserve"> PAGEREF _Toc393754776 \h </w:instrText>
+              <w:instrText xml:space="preserve"> PAGEREF _Toc393802804 \h </w:instrText>
             </w:r>
             <w:r>
               <w:rPr>
@@ -706,234 +710,6 @@
                 <w:webHidden/>
               </w:rPr>
               <w:t>12</w:t>
-            </w:r>
-            <w:r>
-              <w:rPr>
-                <w:noProof/>
-                <w:webHidden/>
-              </w:rPr>
-              <w:fldChar w:fldCharType="end"/>
-            </w:r>
-          </w:hyperlink>
-          <w:bookmarkStart w:id="0" w:name="_GoBack"/>
-          <w:bookmarkEnd w:id="0"/>
-        </w:p>
-        <w:p>
-          <w:pPr>
-            <w:pStyle w:val="TOC1"/>
-            <w:tabs>
-              <w:tab w:val="left" w:pos="440"/>
-              <w:tab w:val="right" w:leader="dot" w:pos="9016"/>
-            </w:tabs>
-            <w:rPr>
-              <w:rFonts w:eastAsiaTheme="minorEastAsia"/>
-              <w:noProof/>
-              <w:lang w:eastAsia="en-AU"/>
-            </w:rPr>
-          </w:pPr>
-          <w:hyperlink w:anchor="_Toc393754777" w:history="1">
-            <w:r>
-              <w:rPr>
-                <w:rStyle w:val="Hyperlink"/>
-                <w:noProof/>
-              </w:rPr>
-              <w:t>3</w:t>
-            </w:r>
-            <w:r>
-              <w:rPr>
-                <w:rFonts w:eastAsiaTheme="minorEastAsia"/>
-                <w:noProof/>
-                <w:lang w:eastAsia="en-AU"/>
-              </w:rPr>
-              <w:tab/>
-            </w:r>
-            <w:r>
-              <w:rPr>
-                <w:rStyle w:val="Hyperlink"/>
-                <w:noProof/>
-              </w:rPr>
-              <w:t>Saving your IP</w:t>
-            </w:r>
-            <w:r>
-              <w:rPr>
-                <w:noProof/>
-                <w:webHidden/>
-              </w:rPr>
-              <w:tab/>
-            </w:r>
-            <w:r>
-              <w:rPr>
-                <w:noProof/>
-                <w:webHidden/>
-              </w:rPr>
-              <w:fldChar w:fldCharType="begin"/>
-            </w:r>
-            <w:r>
-              <w:rPr>
-                <w:noProof/>
-                <w:webHidden/>
-              </w:rPr>
-              <w:instrText xml:space="preserve"> PAGEREF _Toc393754777 \h </w:instrText>
-            </w:r>
-            <w:r>
-              <w:rPr>
-                <w:noProof/>
-                <w:webHidden/>
-              </w:rPr>
-            </w:r>
-            <w:r>
-              <w:rPr>
-                <w:noProof/>
-                <w:webHidden/>
-              </w:rPr>
-              <w:fldChar w:fldCharType="separate"/>
-            </w:r>
-            <w:r>
-              <w:rPr>
-                <w:noProof/>
-                <w:webHidden/>
-              </w:rPr>
-              <w:t>13</w:t>
-            </w:r>
-            <w:r>
-              <w:rPr>
-                <w:noProof/>
-                <w:webHidden/>
-              </w:rPr>
-              <w:fldChar w:fldCharType="end"/>
-            </w:r>
-          </w:hyperlink>
-        </w:p>
-        <w:p>
-          <w:pPr>
-            <w:pStyle w:val="TOC2"/>
-            <w:tabs>
-              <w:tab w:val="right" w:leader="dot" w:pos="9016"/>
-            </w:tabs>
-            <w:rPr>
-              <w:rFonts w:eastAsiaTheme="minorEastAsia"/>
-              <w:noProof/>
-              <w:lang w:eastAsia="en-AU"/>
-            </w:rPr>
-          </w:pPr>
-          <w:hyperlink w:anchor="_Toc393754778" w:history="1">
-            <w:r>
-              <w:rPr>
-                <w:rStyle w:val="Hyperlink"/>
-                <w:noProof/>
-              </w:rPr>
-              <w:t>3.a IP Packager</w:t>
-            </w:r>
-            <w:r>
-              <w:rPr>
-                <w:noProof/>
-                <w:webHidden/>
-              </w:rPr>
-              <w:tab/>
-            </w:r>
-            <w:r>
-              <w:rPr>
-                <w:noProof/>
-                <w:webHidden/>
-              </w:rPr>
-              <w:fldChar w:fldCharType="begin"/>
-            </w:r>
-            <w:r>
-              <w:rPr>
-                <w:noProof/>
-                <w:webHidden/>
-              </w:rPr>
-              <w:instrText xml:space="preserve"> PAGEREF _Toc393754778 \h </w:instrText>
-            </w:r>
-            <w:r>
-              <w:rPr>
-                <w:noProof/>
-                <w:webHidden/>
-              </w:rPr>
-            </w:r>
-            <w:r>
-              <w:rPr>
-                <w:noProof/>
-                <w:webHidden/>
-              </w:rPr>
-              <w:fldChar w:fldCharType="separate"/>
-            </w:r>
-            <w:r>
-              <w:rPr>
-                <w:noProof/>
-                <w:webHidden/>
-              </w:rPr>
-              <w:t>13</w:t>
-            </w:r>
-            <w:r>
-              <w:rPr>
-                <w:noProof/>
-                <w:webHidden/>
-              </w:rPr>
-              <w:fldChar w:fldCharType="end"/>
-            </w:r>
-          </w:hyperlink>
-        </w:p>
-        <w:p>
-          <w:pPr>
-            <w:pStyle w:val="TOC2"/>
-            <w:tabs>
-              <w:tab w:val="right" w:leader="dot" w:pos="9016"/>
-            </w:tabs>
-            <w:rPr>
-              <w:rFonts w:eastAsiaTheme="minorEastAsia"/>
-              <w:noProof/>
-              <w:lang w:eastAsia="en-AU"/>
-            </w:rPr>
-          </w:pPr>
-          <w:hyperlink w:anchor="_Toc393754779" w:history="1">
-            <w:r>
-              <w:rPr>
-                <w:rStyle w:val="Hyperlink"/>
-                <w:noProof/>
-              </w:rPr>
-              <w:t>3.b IP upgrade in highlevel design</w:t>
-            </w:r>
-            <w:r>
-              <w:rPr>
-                <w:noProof/>
-                <w:webHidden/>
-              </w:rPr>
-              <w:tab/>
-            </w:r>
-            <w:r>
-              <w:rPr>
-                <w:noProof/>
-                <w:webHidden/>
-              </w:rPr>
-              <w:fldChar w:fldCharType="begin"/>
-            </w:r>
-            <w:r>
-              <w:rPr>
-                <w:noProof/>
-                <w:webHidden/>
-              </w:rPr>
-              <w:instrText xml:space="preserve"> PAGEREF _Toc393754779 \h </w:instrText>
-            </w:r>
-            <w:r>
-              <w:rPr>
-                <w:noProof/>
-                <w:webHidden/>
-              </w:rPr>
-            </w:r>
-            <w:r>
-              <w:rPr>
-                <w:noProof/>
-                <w:webHidden/>
-              </w:rPr>
-              <w:fldChar w:fldCharType="separate"/>
-            </w:r>
-            <w:r>
-              <w:rPr>
-                <w:noProof/>
-                <w:webHidden/>
-              </w:rPr>
-              <w:t>16</w:t>
             </w:r>
             <w:r>
               <w:rPr>
@@ -957,13 +733,13 @@
               <w:lang w:eastAsia="en-AU"/>
             </w:rPr>
           </w:pPr>
-          <w:hyperlink w:anchor="_Toc393754780" w:history="1">
+          <w:hyperlink w:anchor="_Toc393802805" w:history="1">
             <w:r>
               <w:rPr>
                 <w:rStyle w:val="Hyperlink"/>
                 <w:noProof/>
               </w:rPr>
-              <w:t>4</w:t>
+              <w:t>3</w:t>
             </w:r>
             <w:r>
               <w:rPr>
@@ -978,7 +754,7 @@
                 <w:rStyle w:val="Hyperlink"/>
                 <w:noProof/>
               </w:rPr>
-              <w:t>Implementation Exercises</w:t>
+              <w:t>Saving your IP</w:t>
             </w:r>
             <w:r>
               <w:rPr>
@@ -999,7 +775,7 @@
                 <w:noProof/>
                 <w:webHidden/>
               </w:rPr>
-              <w:instrText xml:space="preserve"> PAGEREF _Toc393754780 \h </w:instrText>
+              <w:instrText xml:space="preserve"> PAGEREF _Toc393802805 \h </w:instrText>
             </w:r>
             <w:r>
               <w:rPr>
@@ -1019,7 +795,7 @@
                 <w:noProof/>
                 <w:webHidden/>
               </w:rPr>
-              <w:t>17</w:t>
+              <w:t>13</w:t>
             </w:r>
             <w:r>
               <w:rPr>
@@ -1042,13 +818,13 @@
               <w:lang w:eastAsia="en-AU"/>
             </w:rPr>
           </w:pPr>
-          <w:hyperlink w:anchor="_Toc393754781" w:history="1">
+          <w:hyperlink w:anchor="_Toc393802806" w:history="1">
             <w:r>
               <w:rPr>
                 <w:rStyle w:val="Hyperlink"/>
                 <w:noProof/>
               </w:rPr>
-              <w:t>3.a Timer implementation</w:t>
+              <w:t>3.a IP Packager</w:t>
             </w:r>
             <w:r>
               <w:rPr>
@@ -1069,7 +845,7 @@
                 <w:noProof/>
                 <w:webHidden/>
               </w:rPr>
-              <w:instrText xml:space="preserve"> PAGEREF _Toc393754781 \h </w:instrText>
+              <w:instrText xml:space="preserve"> PAGEREF _Toc393802806 \h </w:instrText>
             </w:r>
             <w:r>
               <w:rPr>
@@ -1089,7 +865,7 @@
                 <w:noProof/>
                 <w:webHidden/>
               </w:rPr>
-              <w:t>17</w:t>
+              <w:t>13</w:t>
             </w:r>
             <w:r>
               <w:rPr>
@@ -1112,13 +888,13 @@
               <w:lang w:eastAsia="en-AU"/>
             </w:rPr>
           </w:pPr>
-          <w:hyperlink w:anchor="_Toc393754782" w:history="1">
+          <w:hyperlink w:anchor="_Toc393802807" w:history="1">
             <w:r>
               <w:rPr>
                 <w:rStyle w:val="Hyperlink"/>
                 <w:noProof/>
               </w:rPr>
-              <w:t>3.b FIFO implementation</w:t>
+              <w:t>3.b IP upgrade in highlevel design</w:t>
             </w:r>
             <w:r>
               <w:rPr>
@@ -1139,7 +915,93 @@
                 <w:noProof/>
                 <w:webHidden/>
               </w:rPr>
-              <w:instrText xml:space="preserve"> PAGEREF _Toc393754782 \h </w:instrText>
+              <w:instrText xml:space="preserve"> PAGEREF _Toc393802807 \h </w:instrText>
+            </w:r>
+            <w:r>
+              <w:rPr>
+                <w:noProof/>
+                <w:webHidden/>
+              </w:rPr>
+            </w:r>
+            <w:r>
+              <w:rPr>
+                <w:noProof/>
+                <w:webHidden/>
+              </w:rPr>
+              <w:fldChar w:fldCharType="separate"/>
+            </w:r>
+            <w:r>
+              <w:rPr>
+                <w:noProof/>
+                <w:webHidden/>
+              </w:rPr>
+              <w:t>16</w:t>
+            </w:r>
+            <w:r>
+              <w:rPr>
+                <w:noProof/>
+                <w:webHidden/>
+              </w:rPr>
+              <w:fldChar w:fldCharType="end"/>
+            </w:r>
+          </w:hyperlink>
+        </w:p>
+        <w:p>
+          <w:pPr>
+            <w:pStyle w:val="TOC1"/>
+            <w:tabs>
+              <w:tab w:val="left" w:pos="440"/>
+              <w:tab w:val="right" w:leader="dot" w:pos="9016"/>
+            </w:tabs>
+            <w:rPr>
+              <w:rFonts w:eastAsiaTheme="minorEastAsia"/>
+              <w:noProof/>
+              <w:lang w:eastAsia="en-AU"/>
+            </w:rPr>
+          </w:pPr>
+          <w:hyperlink w:anchor="_Toc393802808" w:history="1">
+            <w:r>
+              <w:rPr>
+                <w:rStyle w:val="Hyperlink"/>
+                <w:noProof/>
+              </w:rPr>
+              <w:t>4</w:t>
+            </w:r>
+            <w:r>
+              <w:rPr>
+                <w:rFonts w:eastAsiaTheme="minorEastAsia"/>
+                <w:noProof/>
+                <w:lang w:eastAsia="en-AU"/>
+              </w:rPr>
+              <w:tab/>
+            </w:r>
+            <w:r>
+              <w:rPr>
+                <w:rStyle w:val="Hyperlink"/>
+                <w:noProof/>
+              </w:rPr>
+              <w:t>Implementation Exercises</w:t>
+            </w:r>
+            <w:r>
+              <w:rPr>
+                <w:noProof/>
+                <w:webHidden/>
+              </w:rPr>
+              <w:tab/>
+            </w:r>
+            <w:r>
+              <w:rPr>
+                <w:noProof/>
+                <w:webHidden/>
+              </w:rPr>
+              <w:fldChar w:fldCharType="begin"/>
+            </w:r>
+            <w:r>
+              <w:rPr>
+                <w:noProof/>
+                <w:webHidden/>
+              </w:rPr>
+              <w:instrText xml:space="preserve"> PAGEREF _Toc393802808 \h </w:instrText>
             </w:r>
             <w:r>
               <w:rPr>
@@ -1182,13 +1044,13 @@
               <w:lang w:eastAsia="en-AU"/>
             </w:rPr>
           </w:pPr>
-          <w:hyperlink w:anchor="_Toc393754783" w:history="1">
+          <w:hyperlink w:anchor="_Toc393802809" w:history="1">
             <w:r>
               <w:rPr>
                 <w:rStyle w:val="Hyperlink"/>
                 <w:noProof/>
               </w:rPr>
-              <w:t>3.c GPIO implementation</w:t>
+              <w:t>3.a Timer implementation</w:t>
             </w:r>
             <w:r>
               <w:rPr>
@@ -1209,7 +1071,7 @@
                 <w:noProof/>
                 <w:webHidden/>
               </w:rPr>
-              <w:instrText xml:space="preserve"> PAGEREF _Toc393754783 \h </w:instrText>
+              <w:instrText xml:space="preserve"> PAGEREF _Toc393802809 \h </w:instrText>
             </w:r>
             <w:r>
               <w:rPr>
@@ -1252,12 +1114,152 @@
               <w:lang w:eastAsia="en-AU"/>
             </w:rPr>
           </w:pPr>
-          <w:hyperlink w:anchor="_Toc393754784" w:history="1">
+          <w:hyperlink w:anchor="_Toc393802810" w:history="1">
             <w:r>
               <w:rPr>
                 <w:rStyle w:val="Hyperlink"/>
                 <w:noProof/>
               </w:rPr>
+              <w:t>3.b FIFO implementation</w:t>
+            </w:r>
+            <w:r>
+              <w:rPr>
+                <w:noProof/>
+                <w:webHidden/>
+              </w:rPr>
+              <w:tab/>
+            </w:r>
+            <w:r>
+              <w:rPr>
+                <w:noProof/>
+                <w:webHidden/>
+              </w:rPr>
+              <w:fldChar w:fldCharType="begin"/>
+            </w:r>
+            <w:r>
+              <w:rPr>
+                <w:noProof/>
+                <w:webHidden/>
+              </w:rPr>
+              <w:instrText xml:space="preserve"> PAGEREF _Toc393802810 \h </w:instrText>
+            </w:r>
+            <w:r>
+              <w:rPr>
+                <w:noProof/>
+                <w:webHidden/>
+              </w:rPr>
+            </w:r>
+            <w:r>
+              <w:rPr>
+                <w:noProof/>
+                <w:webHidden/>
+              </w:rPr>
+              <w:fldChar w:fldCharType="separate"/>
+            </w:r>
+            <w:r>
+              <w:rPr>
+                <w:noProof/>
+                <w:webHidden/>
+              </w:rPr>
+              <w:t>17</w:t>
+            </w:r>
+            <w:r>
+              <w:rPr>
+                <w:noProof/>
+                <w:webHidden/>
+              </w:rPr>
+              <w:fldChar w:fldCharType="end"/>
+            </w:r>
+          </w:hyperlink>
+        </w:p>
+        <w:p>
+          <w:pPr>
+            <w:pStyle w:val="TOC2"/>
+            <w:tabs>
+              <w:tab w:val="right" w:leader="dot" w:pos="9016"/>
+            </w:tabs>
+            <w:rPr>
+              <w:rFonts w:eastAsiaTheme="minorEastAsia"/>
+              <w:noProof/>
+              <w:lang w:eastAsia="en-AU"/>
+            </w:rPr>
+          </w:pPr>
+          <w:hyperlink w:anchor="_Toc393802811" w:history="1">
+            <w:r>
+              <w:rPr>
+                <w:rStyle w:val="Hyperlink"/>
+                <w:noProof/>
+              </w:rPr>
+              <w:t>3.c GPIO implementation</w:t>
+            </w:r>
+            <w:r>
+              <w:rPr>
+                <w:noProof/>
+                <w:webHidden/>
+              </w:rPr>
+              <w:tab/>
+            </w:r>
+            <w:r>
+              <w:rPr>
+                <w:noProof/>
+                <w:webHidden/>
+              </w:rPr>
+              <w:fldChar w:fldCharType="begin"/>
+            </w:r>
+            <w:r>
+              <w:rPr>
+                <w:noProof/>
+                <w:webHidden/>
+              </w:rPr>
+              <w:instrText xml:space="preserve"> PAGEREF _Toc393802811 \h </w:instrText>
+            </w:r>
+            <w:r>
+              <w:rPr>
+                <w:noProof/>
+                <w:webHidden/>
+              </w:rPr>
+            </w:r>
+            <w:r>
+              <w:rPr>
+                <w:noProof/>
+                <w:webHidden/>
+              </w:rPr>
+              <w:fldChar w:fldCharType="separate"/>
+            </w:r>
+            <w:r>
+              <w:rPr>
+                <w:noProof/>
+                <w:webHidden/>
+              </w:rPr>
+              <w:t>17</w:t>
+            </w:r>
+            <w:r>
+              <w:rPr>
+                <w:noProof/>
+                <w:webHidden/>
+              </w:rPr>
+              <w:fldChar w:fldCharType="end"/>
+            </w:r>
+          </w:hyperlink>
+        </w:p>
+        <w:p>
+          <w:pPr>
+            <w:pStyle w:val="TOC2"/>
+            <w:tabs>
+              <w:tab w:val="right" w:leader="dot" w:pos="9016"/>
+            </w:tabs>
+            <w:rPr>
+              <w:rFonts w:eastAsiaTheme="minorEastAsia"/>
+              <w:noProof/>
+              <w:lang w:eastAsia="en-AU"/>
+            </w:rPr>
+          </w:pPr>
+          <w:hyperlink w:anchor="_Toc393802812" w:history="1">
+            <w:r>
+              <w:rPr>
+                <w:rStyle w:val="Hyperlink"/>
+                <w:noProof/>
+              </w:rPr>
               <w:t>3.d Block ram implementation</w:t>
             </w:r>
             <w:r>
@@ -1279,7 +1281,7 @@
                 <w:noProof/>
                 <w:webHidden/>
               </w:rPr>
-              <w:instrText xml:space="preserve"> PAGEREF _Toc393754784 \h </w:instrText>
+              <w:instrText xml:space="preserve"> PAGEREF _Toc393802812 \h </w:instrText>
             </w:r>
             <w:r>
               <w:rPr>
@@ -1341,22 +1343,22 @@
       <w:pPr>
         <w:pStyle w:val="Heading1"/>
         <w:rPr>
-          <w:ins w:id="1" w:author="Oliver Diessel" w:date="2014-07-17T13:33:00Z"/>
+          <w:ins w:id="0" w:author="Oliver Diessel" w:date="2014-07-17T13:33:00Z"/>
         </w:rPr>
       </w:pPr>
-      <w:bookmarkStart w:id="2" w:name="_Toc393754768"/>
-      <w:ins w:id="3" w:author="Oliver Diessel" w:date="2014-07-17T13:33:00Z">
+      <w:bookmarkStart w:id="1" w:name="_Toc393802796"/>
+      <w:ins w:id="2" w:author="Oliver Diessel" w:date="2014-07-17T13:33:00Z">
         <w:r>
           <w:lastRenderedPageBreak/>
           <w:t>Introduction</w:t>
         </w:r>
-        <w:bookmarkEnd w:id="2"/>
+        <w:bookmarkEnd w:id="1"/>
       </w:ins>
     </w:p>
     <w:p>
       <w:pPr>
         <w:rPr>
-          <w:ins w:id="4" w:author="Oliver Diessel" w:date="2014-07-17T13:37:00Z"/>
+          <w:ins w:id="3" w:author="Oliver Diessel" w:date="2014-07-17T13:37:00Z"/>
         </w:rPr>
       </w:pPr>
       <w:r>
@@ -1365,12 +1367,12 @@
       <w:r>
         <w:t xml:space="preserve">design flow </w:t>
       </w:r>
-      <w:del w:id="5" w:author="Oliver Diessel" w:date="2014-07-17T13:34:00Z">
+      <w:del w:id="4" w:author="Oliver Diessel" w:date="2014-07-17T13:34:00Z">
         <w:r>
           <w:delText xml:space="preserve">which </w:delText>
         </w:r>
       </w:del>
-      <w:ins w:id="6" w:author="Oliver Diessel" w:date="2014-07-17T13:34:00Z">
+      <w:ins w:id="5" w:author="Oliver Diessel" w:date="2014-07-17T13:34:00Z">
         <w:r>
           <w:t xml:space="preserve">that </w:t>
         </w:r>
@@ -1390,31 +1392,18 @@
       <w:r>
         <w:t xml:space="preserve"> </w:t>
       </w:r>
-      <w:ins w:id="7" w:author="Oliver Diessel" w:date="2014-07-17T13:35:00Z">
+      <w:ins w:id="6" w:author="Oliver Diessel" w:date="2014-07-17T13:35:00Z">
         <w:r>
-          <w:t xml:space="preserve">targeted at a </w:t>
-        </w:r>
-        <w:proofErr w:type="spellStart"/>
-        <w:r>
-          <w:t>Zynq</w:t>
-        </w:r>
-        <w:proofErr w:type="spellEnd"/>
-        <w:r>
-          <w:t xml:space="preserve"> device </w:t>
+          <w:t xml:space="preserve">targeted at a Zynq device </w:t>
         </w:r>
       </w:ins>
       <w:r>
         <w:t>using Xilinx’</w:t>
       </w:r>
       <w:r>
-        <w:t xml:space="preserve">s </w:t>
-      </w:r>
-      <w:proofErr w:type="spellStart"/>
-      <w:r>
-        <w:t>Vivado</w:t>
-      </w:r>
-      <w:proofErr w:type="spellEnd"/>
-      <w:ins w:id="8" w:author="Oliver Diessel" w:date="2014-07-17T13:33:00Z">
+        <w:t>s Vivado</w:t>
+      </w:r>
+      <w:ins w:id="7" w:author="Oliver Diessel" w:date="2014-07-17T13:33:00Z">
         <w:r>
           <w:t xml:space="preserve"> 2013.4</w:t>
         </w:r>
@@ -1425,65 +1414,57 @@
       <w:r>
         <w:t xml:space="preserve"> </w:t>
       </w:r>
-      <w:ins w:id="9" w:author="Oliver Diessel" w:date="2014-07-17T13:35:00Z">
+      <w:ins w:id="8" w:author="Oliver Diessel" w:date="2014-07-17T13:35:00Z">
         <w:r>
           <w:t xml:space="preserve">The lab has been created </w:t>
         </w:r>
       </w:ins>
-      <w:ins w:id="10" w:author="Oliver Diessel" w:date="2014-07-17T13:36:00Z">
+      <w:ins w:id="9" w:author="Oliver Diessel" w:date="2014-07-17T13:36:00Z">
         <w:r>
           <w:t xml:space="preserve">for </w:t>
         </w:r>
       </w:ins>
-      <w:ins w:id="11" w:author="Oliver Diessel" w:date="2014-07-17T13:35:00Z">
+      <w:ins w:id="10" w:author="Oliver Diessel" w:date="2014-07-17T13:35:00Z">
         <w:r>
           <w:t>senior undergraduate</w:t>
         </w:r>
       </w:ins>
-      <w:ins w:id="12" w:author="Oliver Diessel" w:date="2014-07-17T13:36:00Z">
+      <w:ins w:id="11" w:author="Oliver Diessel" w:date="2014-07-17T13:36:00Z">
         <w:r>
           <w:t>s</w:t>
         </w:r>
       </w:ins>
-      <w:ins w:id="13" w:author="Oliver Diessel" w:date="2014-07-17T13:35:00Z">
+      <w:ins w:id="12" w:author="Oliver Diessel" w:date="2014-07-17T13:35:00Z">
         <w:r>
           <w:t xml:space="preserve"> </w:t>
         </w:r>
       </w:ins>
-      <w:ins w:id="14" w:author="Oliver Diessel" w:date="2014-07-17T13:36:00Z">
+      <w:ins w:id="13" w:author="Oliver Diessel" w:date="2014-07-17T13:36:00Z">
         <w:r>
-          <w:t xml:space="preserve">using the </w:t>
-        </w:r>
-        <w:proofErr w:type="spellStart"/>
-        <w:r>
-          <w:t>ZedBoard</w:t>
-        </w:r>
-        <w:proofErr w:type="spellEnd"/>
-        <w:r>
-          <w:t xml:space="preserve">. </w:t>
+          <w:t xml:space="preserve">using the ZedBoard. </w:t>
         </w:r>
       </w:ins>
-      <w:ins w:id="15" w:author="Oliver Diessel" w:date="2014-07-17T13:41:00Z">
+      <w:ins w:id="14" w:author="Oliver Diessel" w:date="2014-07-17T13:41:00Z">
         <w:r>
           <w:t xml:space="preserve">We assume the student is </w:t>
         </w:r>
       </w:ins>
-      <w:ins w:id="16" w:author="Oliver Diessel" w:date="2014-07-17T13:42:00Z">
+      <w:ins w:id="15" w:author="Oliver Diessel" w:date="2014-07-17T13:42:00Z">
         <w:r>
           <w:t>familiar</w:t>
         </w:r>
       </w:ins>
-      <w:ins w:id="17" w:author="Oliver Diessel" w:date="2014-07-17T13:41:00Z">
+      <w:ins w:id="16" w:author="Oliver Diessel" w:date="2014-07-17T13:41:00Z">
         <w:r>
           <w:t xml:space="preserve"> </w:t>
         </w:r>
       </w:ins>
-      <w:ins w:id="18" w:author="Oliver Diessel" w:date="2014-07-17T13:42:00Z">
+      <w:ins w:id="17" w:author="Oliver Diessel" w:date="2014-07-17T13:42:00Z">
         <w:r>
           <w:t xml:space="preserve">with the use of VHDL for specifying hardware. </w:t>
         </w:r>
       </w:ins>
-      <w:del w:id="19" w:author="Oliver Diessel" w:date="2014-07-17T13:34:00Z">
+      <w:del w:id="18" w:author="Oliver Diessel" w:date="2014-07-17T13:34:00Z">
         <w:r>
           <w:delText>F</w:delText>
         </w:r>
@@ -1491,7 +1472,7 @@
           <w:delText xml:space="preserve">ollowing this this </w:delText>
         </w:r>
       </w:del>
-      <w:ins w:id="20" w:author="Oliver Diessel" w:date="2014-07-17T13:34:00Z">
+      <w:ins w:id="19" w:author="Oliver Diessel" w:date="2014-07-17T13:34:00Z">
         <w:r>
           <w:t xml:space="preserve">The </w:t>
         </w:r>
@@ -1499,12 +1480,12 @@
       <w:r>
         <w:t xml:space="preserve">lab </w:t>
       </w:r>
-      <w:del w:id="21" w:author="Oliver Diessel" w:date="2014-07-17T13:34:00Z">
+      <w:del w:id="20" w:author="Oliver Diessel" w:date="2014-07-17T13:34:00Z">
         <w:r>
           <w:delText xml:space="preserve">introduces </w:delText>
         </w:r>
       </w:del>
-      <w:ins w:id="22" w:author="Oliver Diessel" w:date="2014-07-17T13:34:00Z">
+      <w:ins w:id="21" w:author="Oliver Diessel" w:date="2014-07-17T13:34:00Z">
         <w:r>
           <w:t xml:space="preserve">explains </w:t>
         </w:r>
@@ -1518,12 +1499,12 @@
       <w:r>
         <w:t xml:space="preserve"> a </w:t>
       </w:r>
-      <w:del w:id="23" w:author="Oliver Diessel" w:date="2014-07-17T13:34:00Z">
+      <w:del w:id="22" w:author="Oliver Diessel" w:date="2014-07-17T13:34:00Z">
         <w:r>
           <w:delText xml:space="preserve">circular </w:delText>
         </w:r>
       </w:del>
-      <w:ins w:id="24" w:author="Oliver Diessel" w:date="2014-07-17T13:34:00Z">
+      <w:ins w:id="23" w:author="Oliver Diessel" w:date="2014-07-17T13:34:00Z">
         <w:r>
           <w:t xml:space="preserve">two-way </w:t>
         </w:r>
@@ -1531,17 +1512,12 @@
       <w:r>
         <w:t>data flow between the process</w:t>
       </w:r>
-      <w:ins w:id="25" w:author="Oliver Diessel" w:date="2014-07-17T13:36:00Z">
+      <w:ins w:id="24" w:author="Oliver Diessel" w:date="2014-07-17T13:36:00Z">
         <w:r>
-          <w:t xml:space="preserve">ing </w:t>
-        </w:r>
-        <w:proofErr w:type="gramStart"/>
-        <w:r>
-          <w:t>system</w:t>
+          <w:t>ing system</w:t>
         </w:r>
       </w:ins>
-      <w:proofErr w:type="gramEnd"/>
-      <w:del w:id="26" w:author="Oliver Diessel" w:date="2014-07-17T13:36:00Z">
+      <w:del w:id="25" w:author="Oliver Diessel" w:date="2014-07-17T13:36:00Z">
         <w:r>
           <w:delText>or</w:delText>
         </w:r>
@@ -1549,7 +1525,7 @@
       <w:r>
         <w:t xml:space="preserve"> </w:t>
       </w:r>
-      <w:ins w:id="27" w:author="Oliver Diessel" w:date="2014-07-17T13:36:00Z">
+      <w:ins w:id="26" w:author="Oliver Diessel" w:date="2014-07-17T13:36:00Z">
         <w:r>
           <w:t xml:space="preserve">(PS) </w:t>
         </w:r>
@@ -1557,7 +1533,7 @@
       <w:r>
         <w:t>and the hardware component</w:t>
       </w:r>
-      <w:ins w:id="28" w:author="Oliver Diessel" w:date="2014-07-17T13:37:00Z">
+      <w:ins w:id="27" w:author="Oliver Diessel" w:date="2014-07-17T13:37:00Z">
         <w:r>
           <w:t xml:space="preserve"> implemented in programmable logic (PL)</w:t>
         </w:r>
@@ -1571,12 +1547,12 @@
       <w:r>
         <w:t xml:space="preserve">methods </w:t>
       </w:r>
-      <w:del w:id="29" w:author="Oliver Diessel" w:date="2014-07-17T13:37:00Z">
+      <w:del w:id="28" w:author="Oliver Diessel" w:date="2014-07-17T13:37:00Z">
         <w:r>
           <w:delText xml:space="preserve">of </w:delText>
         </w:r>
       </w:del>
-      <w:ins w:id="30" w:author="Oliver Diessel" w:date="2014-07-17T13:37:00Z">
+      <w:ins w:id="29" w:author="Oliver Diessel" w:date="2014-07-17T13:37:00Z">
         <w:r>
           <w:t xml:space="preserve">for </w:t>
         </w:r>
@@ -1589,7 +1565,7 @@
       </w:r>
     </w:p>
     <w:p>
-      <w:ins w:id="31" w:author="Oliver Diessel" w:date="2014-07-17T13:37:00Z">
+      <w:ins w:id="30" w:author="Oliver Diessel" w:date="2014-07-17T13:37:00Z">
         <w:r>
           <w:t>Communications Protocol</w:t>
         </w:r>
@@ -1599,7 +1575,7 @@
       <w:r>
         <w:t xml:space="preserve">The </w:t>
       </w:r>
-      <w:ins w:id="32" w:author="Oliver Diessel" w:date="2014-07-17T13:38:00Z">
+      <w:ins w:id="31" w:author="Oliver Diessel" w:date="2014-07-17T13:38:00Z">
         <w:r>
           <w:t xml:space="preserve">following </w:t>
         </w:r>
@@ -1607,22 +1583,22 @@
       <w:r>
         <w:t xml:space="preserve">protocol </w:t>
       </w:r>
-      <w:del w:id="33" w:author="Oliver Diessel" w:date="2014-07-17T13:38:00Z">
+      <w:del w:id="32" w:author="Oliver Diessel" w:date="2014-07-17T13:38:00Z">
         <w:r>
           <w:delText xml:space="preserve">which will be </w:delText>
         </w:r>
       </w:del>
-      <w:ins w:id="34" w:author="Oliver Diessel" w:date="2014-07-17T13:38:00Z">
+      <w:ins w:id="33" w:author="Oliver Diessel" w:date="2014-07-17T13:38:00Z">
         <w:r>
           <w:t xml:space="preserve">is </w:t>
         </w:r>
       </w:ins>
-      <w:del w:id="35" w:author="Oliver Diessel" w:date="2014-07-17T13:38:00Z">
+      <w:del w:id="34" w:author="Oliver Diessel" w:date="2014-07-17T13:38:00Z">
         <w:r>
           <w:delText xml:space="preserve">implemented by </w:delText>
         </w:r>
       </w:del>
-      <w:ins w:id="36" w:author="Oliver Diessel" w:date="2014-07-17T13:38:00Z">
+      <w:ins w:id="35" w:author="Oliver Diessel" w:date="2014-07-17T13:38:00Z">
         <w:r>
           <w:t xml:space="preserve">used in </w:t>
         </w:r>
@@ -1630,7 +1606,7 @@
       <w:r>
         <w:t>this lab</w:t>
       </w:r>
-      <w:del w:id="37" w:author="Oliver Diessel" w:date="2014-07-17T13:38:00Z">
+      <w:del w:id="36" w:author="Oliver Diessel" w:date="2014-07-17T13:38:00Z">
         <w:r>
           <w:delText xml:space="preserve"> is as follows</w:delText>
         </w:r>
@@ -1664,7 +1640,7 @@
           <v:shape id="_x0000_i1025" type="#_x0000_t75" style="width:340.35pt;height:259.85pt" o:ole="">
             <v:imagedata r:id="rId7" o:title=""/>
           </v:shape>
-          <o:OLEObject Type="Embed" ProgID="Visio.Drawing.15" ShapeID="_x0000_i1025" DrawAspect="Content" ObjectID="_1467496693" r:id="rId8"/>
+          <o:OLEObject Type="Embed" ProgID="Visio.Drawing.15" ShapeID="_x0000_i1025" DrawAspect="Content" ObjectID="_1467559465" r:id="rId8"/>
         </w:object>
       </w:r>
     </w:p>
@@ -1681,31 +1657,26 @@
           <w:numId w:val="11"/>
         </w:numPr>
       </w:pPr>
-      <w:bookmarkStart w:id="38" w:name="_Toc393754769"/>
+      <w:bookmarkStart w:id="37" w:name="_Toc393802797"/>
       <w:r>
         <w:lastRenderedPageBreak/>
         <w:t xml:space="preserve">Configure </w:t>
       </w:r>
-      <w:proofErr w:type="spellStart"/>
-      <w:r>
-        <w:t>Highlevel</w:t>
-      </w:r>
-      <w:proofErr w:type="spellEnd"/>
-      <w:r>
-        <w:t xml:space="preserve"> design</w:t>
-      </w:r>
-      <w:bookmarkEnd w:id="38"/>
+      <w:r>
+        <w:t>Highlevel design</w:t>
+      </w:r>
+      <w:bookmarkEnd w:id="37"/>
     </w:p>
     <w:p>
       <w:r>
         <w:t xml:space="preserve">For this please refer to lab1 of </w:t>
       </w:r>
-      <w:ins w:id="39" w:author="Oliver Diessel" w:date="2014-07-17T13:39:00Z">
+      <w:ins w:id="38" w:author="Oliver Diessel" w:date="2014-07-17T13:39:00Z">
         <w:r>
           <w:t>the Xilinx A</w:t>
         </w:r>
       </w:ins>
-      <w:del w:id="40" w:author="Oliver Diessel" w:date="2014-07-17T13:39:00Z">
+      <w:del w:id="39" w:author="Oliver Diessel" w:date="2014-07-17T13:39:00Z">
         <w:r>
           <w:delText>a</w:delText>
         </w:r>
@@ -1713,12 +1684,12 @@
       <w:r>
         <w:t xml:space="preserve">dvanced </w:t>
       </w:r>
-      <w:ins w:id="41" w:author="Oliver Diessel" w:date="2014-07-17T13:39:00Z">
+      <w:ins w:id="40" w:author="Oliver Diessel" w:date="2014-07-17T13:39:00Z">
         <w:r>
           <w:t>E</w:t>
         </w:r>
       </w:ins>
-      <w:del w:id="42" w:author="Oliver Diessel" w:date="2014-07-17T13:39:00Z">
+      <w:del w:id="41" w:author="Oliver Diessel" w:date="2014-07-17T13:39:00Z">
         <w:r>
           <w:delText>e</w:delText>
         </w:r>
@@ -1726,12 +1697,12 @@
       <w:r>
         <w:t xml:space="preserve">mbedded </w:t>
       </w:r>
-      <w:ins w:id="43" w:author="Oliver Diessel" w:date="2014-07-17T13:39:00Z">
+      <w:ins w:id="42" w:author="Oliver Diessel" w:date="2014-07-17T13:39:00Z">
         <w:r>
           <w:t>D</w:t>
         </w:r>
       </w:ins>
-      <w:del w:id="44" w:author="Oliver Diessel" w:date="2014-07-17T13:39:00Z">
+      <w:del w:id="43" w:author="Oliver Diessel" w:date="2014-07-17T13:39:00Z">
         <w:r>
           <w:delText>d</w:delText>
         </w:r>
@@ -1739,7 +1710,7 @@
       <w:r>
         <w:t xml:space="preserve">esign </w:t>
       </w:r>
-      <w:ins w:id="45" w:author="Oliver Diessel" w:date="2014-07-17T13:39:00Z">
+      <w:ins w:id="44" w:author="Oliver Diessel" w:date="2014-07-17T13:39:00Z">
         <w:r>
           <w:t xml:space="preserve">course, </w:t>
         </w:r>
@@ -1747,33 +1718,25 @@
       <w:r>
         <w:t xml:space="preserve">so you </w:t>
       </w:r>
-      <w:del w:id="46" w:author="Oliver Diessel" w:date="2014-07-17T13:39:00Z">
+      <w:del w:id="45" w:author="Oliver Diessel" w:date="2014-07-17T13:39:00Z">
         <w:r>
           <w:delText xml:space="preserve">can </w:delText>
         </w:r>
       </w:del>
-      <w:ins w:id="47" w:author="Oliver Diessel" w:date="2014-07-17T13:39:00Z">
+      <w:ins w:id="46" w:author="Oliver Diessel" w:date="2014-07-17T13:39:00Z">
         <w:r>
           <w:t xml:space="preserve">know how to </w:t>
         </w:r>
       </w:ins>
       <w:r>
-        <w:t xml:space="preserve">create a </w:t>
-      </w:r>
-      <w:proofErr w:type="spellStart"/>
-      <w:r>
-        <w:t>Vivado</w:t>
-      </w:r>
-      <w:proofErr w:type="spellEnd"/>
-      <w:r>
-        <w:t xml:space="preserve"> design file with an ARM processor </w:t>
-      </w:r>
-      <w:del w:id="48" w:author="Oliver Diessel" w:date="2014-07-17T13:40:00Z">
+        <w:t xml:space="preserve">create a Vivado design file with an ARM processor </w:t>
+      </w:r>
+      <w:del w:id="47" w:author="Oliver Diessel" w:date="2014-07-17T13:40:00Z">
         <w:r>
           <w:delText xml:space="preserve">alongside the </w:delText>
         </w:r>
       </w:del>
-      <w:ins w:id="49" w:author="Oliver Diessel" w:date="2014-07-17T13:40:00Z">
+      <w:ins w:id="48" w:author="Oliver Diessel" w:date="2014-07-17T13:40:00Z">
         <w:r>
           <w:t xml:space="preserve">using a </w:t>
         </w:r>
@@ -1781,7 +1744,7 @@
       <w:r>
         <w:t>GPIO AXI component</w:t>
       </w:r>
-      <w:ins w:id="50" w:author="Oliver Diessel" w:date="2014-07-17T13:40:00Z">
+      <w:ins w:id="49" w:author="Oliver Diessel" w:date="2014-07-17T13:40:00Z">
         <w:r>
           <w:t xml:space="preserve">. In this lab the GPIO AXI component will be replaced by </w:t>
         </w:r>
@@ -1804,7 +1767,7 @@
       <w:r>
         <w:t xml:space="preserve"> stated in the introduction</w:t>
       </w:r>
-      <w:ins w:id="51" w:author="Oliver Diessel" w:date="2014-07-17T13:40:00Z">
+      <w:ins w:id="50" w:author="Oliver Diessel" w:date="2014-07-17T13:40:00Z">
         <w:r>
           <w:t>.</w:t>
         </w:r>
@@ -1932,7 +1895,7 @@
         </w:rPr>
         <w:t>Figure 0.1: Initial design</w:t>
       </w:r>
-      <w:del w:id="52" w:author="Oliver Diessel" w:date="2014-07-17T13:41:00Z">
+      <w:del w:id="51" w:author="Oliver Diessel" w:date="2014-07-17T13:41:00Z">
         <w:r>
           <w:rPr>
             <w:i/>
@@ -1949,11 +1912,11 @@
           <w:numId w:val="11"/>
         </w:numPr>
       </w:pPr>
-      <w:bookmarkStart w:id="53" w:name="_Toc393754770"/>
+      <w:bookmarkStart w:id="52" w:name="_Toc393802798"/>
       <w:r>
         <w:t>Create custom IP</w:t>
       </w:r>
-      <w:bookmarkEnd w:id="53"/>
+      <w:bookmarkEnd w:id="52"/>
     </w:p>
     <w:p>
       <w:r>
@@ -2394,15 +2357,7 @@
       </w:pPr>
       <w:r>
         <w:lastRenderedPageBreak/>
-        <w:t xml:space="preserve">In the block diagram with the </w:t>
-      </w:r>
-      <w:proofErr w:type="spellStart"/>
-      <w:r>
-        <w:t>Zynq</w:t>
-      </w:r>
-      <w:proofErr w:type="spellEnd"/>
-      <w:r>
-        <w:t xml:space="preserve"> processor only, select “Add IP” and find the IP that you just named and created.</w:t>
+        <w:t>In the block diagram with the Zynq processor only, select “Add IP” and find the IP that you just named and created.</w:t>
       </w:r>
     </w:p>
     <w:p>
@@ -2423,8 +2378,8 @@
     </w:p>
     <w:p>
       <w:pPr>
-        <w:pStyle w:val="ListParagraph"/>
-        <w:ind w:left="426"/>
+        <w:ind w:left="66"/>
+        <w:jc w:val="center"/>
       </w:pPr>
       <w:r>
         <w:rPr>
@@ -2432,10 +2387,10 @@
           <w:lang w:eastAsia="en-AU"/>
         </w:rPr>
         <w:drawing>
-          <wp:inline distT="0" distB="0" distL="0" distR="0" wp14:anchorId="36767224" wp14:editId="79059189">
-            <wp:extent cx="5106154" cy="2507810"/>
-            <wp:effectExtent l="0" t="0" r="0" b="6985"/>
-            <wp:docPr id="18" name="Picture 18"/>
+          <wp:inline distT="0" distB="0" distL="0" distR="0" wp14:anchorId="6EE7223C" wp14:editId="7E458156">
+            <wp:extent cx="5095701" cy="2352502"/>
+            <wp:effectExtent l="0" t="0" r="0" b="0"/>
+            <wp:docPr id="6" name="Picture 6"/>
             <wp:cNvGraphicFramePr>
               <a:graphicFrameLocks xmlns:a="http://schemas.openxmlformats.org/drawingml/2006/main" noChangeAspect="1"/>
             </wp:cNvGraphicFramePr>
@@ -2443,23 +2398,36 @@
               <a:graphicData uri="http://schemas.openxmlformats.org/drawingml/2006/picture">
                 <pic:pic xmlns:pic="http://schemas.openxmlformats.org/drawingml/2006/picture">
                   <pic:nvPicPr>
-                    <pic:cNvPr id="0" name=""/>
-                    <pic:cNvPicPr/>
+                    <pic:cNvPr id="0" name="Picture 3"/>
+                    <pic:cNvPicPr>
+                      <a:picLocks noChangeAspect="1" noChangeArrowheads="1"/>
+                    </pic:cNvPicPr>
                   </pic:nvPicPr>
                   <pic:blipFill>
-                    <a:blip r:embed="rId15"/>
+                    <a:blip r:embed="rId15">
+                      <a:extLst>
+                        <a:ext uri="{28A0092B-C50C-407E-A947-70E740481C1C}">
+                          <a14:useLocalDpi xmlns:a14="http://schemas.microsoft.com/office/drawing/2010/main" val="0"/>
+                        </a:ext>
+                      </a:extLst>
+                    </a:blip>
+                    <a:srcRect/>
                     <a:stretch>
                       <a:fillRect/>
                     </a:stretch>
                   </pic:blipFill>
-                  <pic:spPr>
+                  <pic:spPr bwMode="auto">
                     <a:xfrm>
                       <a:off x="0" y="0"/>
-                      <a:ext cx="5106842" cy="2508148"/>
+                      <a:ext cx="5095701" cy="2352502"/>
                     </a:xfrm>
                     <a:prstGeom prst="rect">
                       <a:avLst/>
                     </a:prstGeom>
+                    <a:noFill/>
+                    <a:ln>
+                      <a:noFill/>
+                    </a:ln>
                   </pic:spPr>
                 </pic:pic>
               </a:graphicData>
@@ -2650,15 +2618,7 @@
         </w:numPr>
       </w:pPr>
       <w:r>
-        <w:t xml:space="preserve">When the new instance of </w:t>
-      </w:r>
-      <w:proofErr w:type="spellStart"/>
-      <w:r>
-        <w:t>Vivado</w:t>
-      </w:r>
-      <w:proofErr w:type="spellEnd"/>
-      <w:r>
-        <w:t xml:space="preserve"> shows up the first thing to do </w:t>
+        <w:t xml:space="preserve">When the new instance of Vivado shows up the first thing to do </w:t>
       </w:r>
       <w:r>
         <w:t xml:space="preserve">is to close it. The reason for this is so </w:t>
@@ -2686,10 +2646,6 @@
       </w:r>
     </w:p>
     <w:p>
-      <w:pPr>
-        <w:pStyle w:val="ListParagraph"/>
-        <w:ind w:left="375"/>
-      </w:pPr>
       <w:r>
         <w:rPr>
           <w:noProof/>
@@ -2698,13 +2654,13 @@
         <mc:AlternateContent>
           <mc:Choice Requires="wpg">
             <w:drawing>
-              <wp:anchor distT="0" distB="0" distL="114300" distR="114300" simplePos="0" relativeHeight="251659264" behindDoc="0" locked="0" layoutInCell="1" allowOverlap="1" wp14:anchorId="087392D3" wp14:editId="6D956CB0">
+              <wp:anchor distT="0" distB="0" distL="114300" distR="114300" simplePos="0" relativeHeight="251659264" behindDoc="0" locked="0" layoutInCell="1" allowOverlap="1" wp14:anchorId="087392D3" wp14:editId="594ACD85">
                 <wp:simplePos x="0" y="0"/>
                 <wp:positionH relativeFrom="column">
-                  <wp:posOffset>1535430</wp:posOffset>
+                  <wp:posOffset>1319530</wp:posOffset>
                 </wp:positionH>
                 <wp:positionV relativeFrom="paragraph">
-                  <wp:posOffset>751368</wp:posOffset>
+                  <wp:posOffset>750628</wp:posOffset>
                 </wp:positionV>
                 <wp:extent cx="1857375" cy="4449445"/>
                 <wp:effectExtent l="19050" t="0" r="28575" b="27305"/>
@@ -2875,7 +2831,7 @@
           </mc:Choice>
           <mc:Fallback>
             <w:pict>
-              <v:group id="Group 25" o:spid="_x0000_s1026" style="position:absolute;margin-left:120.9pt;margin-top:59.15pt;width:146.25pt;height:350.35pt;z-index:251659264" coordsize="18576,44499" o:gfxdata="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">
+              <v:group id="Group 25" o:spid="_x0000_s1026" style="position:absolute;margin-left:103.9pt;margin-top:59.1pt;width:146.25pt;height:350.35pt;z-index:251659264" coordsize="18576,44499" o:gfxdata="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">
                 <v:shapetype id="_x0000_t32" coordsize="21600,21600" o:spt="32" o:oned="t" path="m,l21600,21600e" filled="f">
                   <v:path arrowok="t" fillok="f" o:connecttype="none"/>
                   <o:lock v:ext="edit" shapetype="t"/>
@@ -2899,9 +2855,9 @@
           <w:lang w:eastAsia="en-AU"/>
         </w:rPr>
         <w:drawing>
-          <wp:inline distT="0" distB="0" distL="0" distR="0" wp14:anchorId="5F1AB699" wp14:editId="1EDBE1E7">
-            <wp:extent cx="5730844" cy="5423026"/>
-            <wp:effectExtent l="0" t="0" r="3810" b="6350"/>
+          <wp:inline distT="0" distB="0" distL="0" distR="0" wp14:anchorId="5F1AB699" wp14:editId="2288A582">
+            <wp:extent cx="5727539" cy="5261956"/>
+            <wp:effectExtent l="0" t="0" r="6985" b="0"/>
             <wp:docPr id="24" name="Picture 24"/>
             <wp:cNvGraphicFramePr>
               <a:graphicFrameLocks xmlns:a="http://schemas.openxmlformats.org/drawingml/2006/main" noChangeAspect="1"/>
@@ -2923,13 +2879,13 @@
                         </a:ext>
                       </a:extLst>
                     </a:blip>
-                    <a:srcRect b="8651"/>
+                    <a:srcRect b="11313"/>
                     <a:stretch/>
                   </pic:blipFill>
                   <pic:spPr bwMode="auto">
                     <a:xfrm>
                       <a:off x="0" y="0"/>
-                      <a:ext cx="5730240" cy="5422454"/>
+                      <a:ext cx="5730240" cy="5264438"/>
                     </a:xfrm>
                     <a:prstGeom prst="rect">
                       <a:avLst/>
@@ -2961,31 +2917,7 @@
       </w:pPr>
       <w:r>
         <w:lastRenderedPageBreak/>
-        <w:t>Now go to the lab0_ip_1.0/ lab0_ip_v1_0_project and open up the .</w:t>
-      </w:r>
-      <w:proofErr w:type="spellStart"/>
-      <w:r>
-        <w:t>xpr</w:t>
-      </w:r>
-      <w:proofErr w:type="spellEnd"/>
-      <w:r>
-        <w:t xml:space="preserve"> file shown above. (</w:t>
-      </w:r>
-      <w:proofErr w:type="gramStart"/>
-      <w:r>
-        <w:t>i.e</w:t>
-      </w:r>
-      <w:proofErr w:type="gramEnd"/>
-      <w:r>
-        <w:t xml:space="preserve">. open up the </w:t>
-      </w:r>
-      <w:proofErr w:type="spellStart"/>
-      <w:r>
-        <w:t>Vivado</w:t>
-      </w:r>
-      <w:proofErr w:type="spellEnd"/>
-      <w:r>
-        <w:t xml:space="preserve"> project file for the custom IP)</w:t>
+        <w:t>Now go to the lab0_ip_1.0/ lab0_ip_v1_0_project and open up the .xpr file shown above. (i.e. open up the Vivado project file for the custom IP)</w:t>
       </w:r>
       <w:r>
         <w:t>. This should be close to an identical view of “edit in IP packager” which we temporarily saw before.</w:t>
@@ -3070,6 +3002,11 @@
       </w:r>
     </w:p>
     <w:p>
+      <w:r>
+        <w:br w:type="page"/>
+      </w:r>
+    </w:p>
+    <w:p>
       <w:pPr>
         <w:pStyle w:val="Heading1"/>
         <w:numPr>
@@ -3077,11 +3014,12 @@
           <w:numId w:val="18"/>
         </w:numPr>
       </w:pPr>
-      <w:bookmarkStart w:id="54" w:name="_Toc393754771"/>
-      <w:r>
+      <w:bookmarkStart w:id="53" w:name="_Toc393802799"/>
+      <w:r>
+        <w:lastRenderedPageBreak/>
         <w:t>AXI tutorial</w:t>
       </w:r>
-      <w:bookmarkEnd w:id="54"/>
+      <w:bookmarkEnd w:id="53"/>
     </w:p>
     <w:p>
       <w:r>
@@ -3103,15 +3041,7 @@
         <w:t xml:space="preserve"> </w:t>
       </w:r>
       <w:r>
-        <w:t xml:space="preserve">Advanced </w:t>
-      </w:r>
-      <w:proofErr w:type="spellStart"/>
-      <w:r>
-        <w:t>eXtensible</w:t>
-      </w:r>
-      <w:proofErr w:type="spellEnd"/>
-      <w:r>
-        <w:t xml:space="preserve"> Interface (AXI) is a protocol developed by ARM which is a mechanism for controlling shared bus access which is incredibly </w:t>
+        <w:t xml:space="preserve">Advanced eXtensible Interface (AXI) is a protocol developed by ARM which is a mechanism for controlling shared bus access which is incredibly </w:t>
       </w:r>
       <w:r>
         <w:t>simple;</w:t>
@@ -3193,15 +3123,7 @@
         <w:t xml:space="preserve"> However </w:t>
       </w:r>
       <w:r>
-        <w:t xml:space="preserve">if you notice when you run connection automation on your custom AXI IP, </w:t>
-      </w:r>
-      <w:proofErr w:type="spellStart"/>
-      <w:r>
-        <w:t>Vivado</w:t>
-      </w:r>
-      <w:proofErr w:type="spellEnd"/>
-      <w:r>
-        <w:t xml:space="preserve"> inserts an AXI Interconnect </w:t>
+        <w:t xml:space="preserve">if you notice when you run connection automation on your custom AXI IP, Vivado inserts an AXI Interconnect </w:t>
       </w:r>
       <w:r>
         <w:t>in between</w:t>
@@ -3271,20 +3193,18 @@
       <w:pPr>
         <w:pStyle w:val="Heading2"/>
       </w:pPr>
-      <w:bookmarkStart w:id="55" w:name="_Toc393754772"/>
-      <w:proofErr w:type="gramStart"/>
+      <w:bookmarkStart w:id="54" w:name="_Toc393802800"/>
       <w:r>
         <w:lastRenderedPageBreak/>
         <w:t>2.a</w:t>
       </w:r>
-      <w:proofErr w:type="gramEnd"/>
       <w:r>
         <w:t xml:space="preserve"> </w:t>
       </w:r>
       <w:r>
         <w:t>AXI Writes</w:t>
       </w:r>
-      <w:bookmarkEnd w:id="55"/>
+      <w:bookmarkEnd w:id="54"/>
     </w:p>
     <w:p>
       <w:r>
@@ -3346,12 +3266,12 @@
       <w:r>
         <w:t xml:space="preserve">The above waveforms </w:t>
       </w:r>
-      <w:del w:id="56" w:author="Oliver Diessel" w:date="2014-07-17T13:43:00Z">
+      <w:del w:id="55" w:author="Oliver Diessel" w:date="2014-07-17T13:43:00Z">
         <w:r>
           <w:delText xml:space="preserve">demonstrate </w:delText>
         </w:r>
       </w:del>
-      <w:ins w:id="57" w:author="Oliver Diessel" w:date="2014-07-17T13:43:00Z">
+      <w:ins w:id="56" w:author="Oliver Diessel" w:date="2014-07-17T13:43:00Z">
         <w:r>
           <w:t xml:space="preserve">show </w:t>
         </w:r>
@@ -3365,7 +3285,7 @@
       <w:r>
         <w:t xml:space="preserve"> then </w:t>
       </w:r>
-      <w:del w:id="58" w:author="Oliver Diessel" w:date="2014-07-17T13:43:00Z">
+      <w:del w:id="57" w:author="Oliver Diessel" w:date="2014-07-17T13:43:00Z">
         <w:r>
           <w:delText xml:space="preserve">a </w:delText>
         </w:r>
@@ -3379,7 +3299,7 @@
       <w:r>
         <w:t xml:space="preserve"> </w:t>
       </w:r>
-      <w:ins w:id="59" w:author="Oliver Diessel" w:date="2014-07-17T13:43:00Z">
+      <w:ins w:id="58" w:author="Oliver Diessel" w:date="2014-07-17T13:43:00Z">
         <w:r>
           <w:t xml:space="preserve">and </w:t>
         </w:r>
@@ -3387,7 +3307,7 @@
       <w:r>
         <w:t xml:space="preserve">finally </w:t>
       </w:r>
-      <w:del w:id="60" w:author="Oliver Diessel" w:date="2014-07-17T13:44:00Z">
+      <w:del w:id="59" w:author="Oliver Diessel" w:date="2014-07-17T13:44:00Z">
         <w:r>
           <w:delText>writing</w:delText>
         </w:r>
@@ -3555,16 +3475,11 @@
         <w:t>(14cc in diagram, yellow line) the slave register</w:t>
       </w:r>
       <w:r>
-        <w:t xml:space="preserve"> (</w:t>
-      </w:r>
-      <w:proofErr w:type="spellStart"/>
-      <w:r>
-        <w:t>slv_reg</w:t>
+        <w:t xml:space="preserve"> (slv_reg</w:t>
       </w:r>
       <w:r>
         <w:t>X</w:t>
       </w:r>
-      <w:proofErr w:type="spellEnd"/>
       <w:r>
         <w:t>)</w:t>
       </w:r>
@@ -3612,26 +3527,18 @@
       <w:pPr>
         <w:pStyle w:val="Heading2"/>
       </w:pPr>
-      <w:bookmarkStart w:id="61" w:name="_Toc393754773"/>
-      <w:proofErr w:type="gramStart"/>
+      <w:bookmarkStart w:id="60" w:name="_Toc393802801"/>
       <w:r>
         <w:lastRenderedPageBreak/>
-        <w:t>2.</w:t>
-      </w:r>
-      <w:r>
-        <w:t>b</w:t>
-      </w:r>
-      <w:proofErr w:type="gramEnd"/>
+        <w:t>2.b</w:t>
+      </w:r>
       <w:r>
         <w:t xml:space="preserve"> </w:t>
       </w:r>
       <w:r>
-        <w:t xml:space="preserve">AXI </w:t>
-      </w:r>
-      <w:r>
-        <w:t>Reads</w:t>
-      </w:r>
-      <w:bookmarkEnd w:id="61"/>
+        <w:t>AXI Reads</w:t>
+      </w:r>
+      <w:bookmarkEnd w:id="60"/>
     </w:p>
     <w:p>
       <w:r>
@@ -3678,15 +3585,7 @@
     </w:p>
     <w:p>
       <w:r>
-        <w:t xml:space="preserve">In the above example the processor is reading from a </w:t>
-      </w:r>
-      <w:proofErr w:type="spellStart"/>
-      <w:r>
-        <w:t>fifo</w:t>
-      </w:r>
-      <w:proofErr w:type="spellEnd"/>
-      <w:r>
-        <w:t xml:space="preserve"> which contains </w:t>
+        <w:t xml:space="preserve">In the above example the processor is reading from a fifo which contains </w:t>
       </w:r>
       <w:r>
         <w:t xml:space="preserve">the data </w:t>
@@ -3704,15 +3603,7 @@
         <w:t xml:space="preserve"> </w:t>
       </w:r>
       <w:r>
-        <w:t>0x0c</w:t>
-      </w:r>
-      <w:proofErr w:type="gramStart"/>
-      <w:r>
-        <w:t>, …..</w:t>
-      </w:r>
-      <w:proofErr w:type="gramEnd"/>
-      <w:r>
-        <w:t>} from the custom IP via AXI-LITE at the address of BASEADDR+4.</w:t>
+        <w:t>0x0c, …..} from the custom IP via AXI-LITE at the address of BASEADDR+4.</w:t>
       </w:r>
     </w:p>
     <w:p>
@@ -3852,8 +3743,7 @@
       <w:pPr>
         <w:pStyle w:val="Heading2"/>
       </w:pPr>
-      <w:bookmarkStart w:id="62" w:name="_Toc393754774"/>
-      <w:proofErr w:type="gramStart"/>
+      <w:bookmarkStart w:id="61" w:name="_Toc393802802"/>
       <w:r>
         <w:lastRenderedPageBreak/>
         <w:t>2.</w:t>
@@ -3861,14 +3751,13 @@
       <w:r>
         <w:t>c</w:t>
       </w:r>
-      <w:proofErr w:type="gramEnd"/>
       <w:r>
         <w:t xml:space="preserve"> </w:t>
       </w:r>
       <w:r>
         <w:t>Customising the custom IP</w:t>
       </w:r>
-      <w:bookmarkEnd w:id="62"/>
+      <w:bookmarkEnd w:id="61"/>
     </w:p>
     <w:p>
       <w:r>
@@ -3928,15 +3817,7 @@
         </w:numPr>
       </w:pPr>
       <w:r>
-        <w:t>“&lt;</w:t>
-      </w:r>
-      <w:proofErr w:type="spellStart"/>
-      <w:r>
-        <w:t>your_ip_name</w:t>
-      </w:r>
-      <w:proofErr w:type="spellEnd"/>
-      <w:r>
-        <w:t xml:space="preserve">&gt;_S00_AXI.vhd” – generated file which implements the AXI-LITE handshaking process and stores all writes into </w:t>
+        <w:t xml:space="preserve">“&lt;your_ip_name&gt;_S00_AXI.vhd” – generated file which implements the AXI-LITE handshaking process and stores all writes into </w:t>
       </w:r>
       <w:r>
         <w:t>registers, and uses those same registers as read response values.</w:t>
@@ -3979,8 +3860,7 @@
       <w:pPr>
         <w:pStyle w:val="Heading3"/>
       </w:pPr>
-      <w:bookmarkStart w:id="63" w:name="_Toc393754775"/>
-      <w:proofErr w:type="gramStart"/>
+      <w:bookmarkStart w:id="62" w:name="_Toc393802803"/>
       <w:r>
         <w:t>2.</w:t>
       </w:r>
@@ -3990,7 +3870,6 @@
       <w:r>
         <w:t>.i</w:t>
       </w:r>
-      <w:proofErr w:type="gramEnd"/>
       <w:r>
         <w:t xml:space="preserve"> </w:t>
       </w:r>
@@ -4003,19 +3882,11 @@
       <w:r>
         <w:t>’</w:t>
       </w:r>
-      <w:bookmarkEnd w:id="63"/>
-    </w:p>
-    <w:p>
-      <w:r>
-        <w:t xml:space="preserve">Firstly you should notice that the output values for the AXI reads are driven by </w:t>
-      </w:r>
-      <w:proofErr w:type="spellStart"/>
-      <w:r>
-        <w:t>reg_data_out</w:t>
-      </w:r>
-      <w:proofErr w:type="spellEnd"/>
-      <w:r>
-        <w:t>, but these signals are originally being driven by the slave registers (which are the registers the</w:t>
+      <w:bookmarkEnd w:id="62"/>
+    </w:p>
+    <w:p>
+      <w:r>
+        <w:t>Firstly you should notice that the output values for the AXI reads are driven by reg_data_out, but these signals are originally being driven by the slave registers (which are the registers the</w:t>
       </w:r>
       <w:r>
         <w:t xml:space="preserve"> AXI write data is stored into)</w:t>
@@ -4189,28 +4060,12 @@
       <w:r>
         <w:t xml:space="preserve">bus data is valid for a very short amount of time, hence the </w:t>
       </w:r>
-      <w:proofErr w:type="spellStart"/>
       <w:r>
         <w:rPr>
           <w:b/>
         </w:rPr>
-        <w:t>axi_awaddr</w:t>
-      </w:r>
-      <w:proofErr w:type="spellEnd"/>
-      <w:r>
-        <w:rPr>
-          <w:b/>
-        </w:rPr>
-        <w:t>/</w:t>
-      </w:r>
-      <w:proofErr w:type="spellStart"/>
-      <w:r>
-        <w:rPr>
-          <w:b/>
-        </w:rPr>
-        <w:t>axi_araddr</w:t>
-      </w:r>
-      <w:proofErr w:type="spellEnd"/>
+        <w:t>axi_awaddr/axi_araddr</w:t>
+      </w:r>
       <w:r>
         <w:t xml:space="preserve"> are used by the implementation as latches for the address, storing it for a single transaction (write or read respectively), hence we will need these values as well.</w:t>
       </w:r>
@@ -4280,8 +4135,7 @@
       <w:pPr>
         <w:pStyle w:val="Heading3"/>
       </w:pPr>
-      <w:bookmarkStart w:id="64" w:name="_Toc393754776"/>
-      <w:proofErr w:type="gramStart"/>
+      <w:bookmarkStart w:id="63" w:name="_Toc393802804"/>
       <w:r>
         <w:t>2.</w:t>
       </w:r>
@@ -4297,7 +4151,6 @@
       <w:r>
         <w:t>i</w:t>
       </w:r>
-      <w:proofErr w:type="gramEnd"/>
       <w:r>
         <w:t xml:space="preserve"> </w:t>
       </w:r>
@@ -4307,7 +4160,7 @@
       <w:r>
         <w:t>Toplevel</w:t>
       </w:r>
-      <w:bookmarkEnd w:id="64"/>
+      <w:bookmarkEnd w:id="63"/>
     </w:p>
     <w:p>
       <w:r>
@@ -4344,15 +4197,7 @@
         </w:numPr>
       </w:pPr>
       <w:r>
-        <w:t xml:space="preserve">The second (much more useful approach) is to do this in real time while the reads/writes are taking place on the AXI bus so that you can effectively </w:t>
-      </w:r>
-      <w:proofErr w:type="gramStart"/>
-      <w:r>
-        <w:t>snoop</w:t>
-      </w:r>
-      <w:proofErr w:type="gramEnd"/>
-      <w:r>
-        <w:t xml:space="preserve"> the bus lines for data, thus being able to realise when the master has evoked an action and being able to react accordingly</w:t>
+        <w:t>The second (much more useful approach) is to do this in real time while the reads/writes are taking place on the AXI bus so that you can effectively snoop the bus lines for data, thus being able to realise when the master has evoked an action and being able to react accordingly</w:t>
       </w:r>
       <w:r>
         <w:t xml:space="preserve">. </w:t>
@@ -4370,7 +4215,79 @@
         <w:t xml:space="preserve"> problems whereby the protocol has been implemented incorrectly we’ll describe the snooping based approach.</w:t>
       </w:r>
     </w:p>
-    <w:p/>
+    <w:p>
+      <w:r>
+        <w:lastRenderedPageBreak/>
+        <w:t xml:space="preserve">We’ll come back to these ideas in the section for implementation of the designs, but for now we’ll stick to some simple </w:t>
+      </w:r>
+      <w:r>
+        <w:t>modifications so that we can easily determine if the changes that we have made to the source of the IP are carrying through to our high level designs.</w:t>
+      </w:r>
+    </w:p>
+    <w:p>
+      <w:r>
+        <w:t>After declaring the necessary signals and making the modifications needed to the declaration of the S00_AXI component within the toplevel, you should implement the following:</w:t>
+      </w:r>
+    </w:p>
+    <w:p>
+      <w:pPr>
+        <w:jc w:val="center"/>
+      </w:pPr>
+      <w:r>
+        <w:rPr>
+          <w:noProof/>
+          <w:lang w:eastAsia="en-AU"/>
+        </w:rPr>
+        <w:drawing>
+          <wp:inline distT="0" distB="0" distL="0" distR="0" wp14:anchorId="2A8E465D" wp14:editId="2F2E1BD4">
+            <wp:extent cx="2238375" cy="1038225"/>
+            <wp:effectExtent l="0" t="0" r="9525" b="9525"/>
+            <wp:docPr id="14" name="Picture 14"/>
+            <wp:cNvGraphicFramePr>
+              <a:graphicFrameLocks xmlns:a="http://schemas.openxmlformats.org/drawingml/2006/main" noChangeAspect="1"/>
+            </wp:cNvGraphicFramePr>
+            <a:graphic xmlns:a="http://schemas.openxmlformats.org/drawingml/2006/main">
+              <a:graphicData uri="http://schemas.openxmlformats.org/drawingml/2006/picture">
+                <pic:pic xmlns:pic="http://schemas.openxmlformats.org/drawingml/2006/picture">
+                  <pic:nvPicPr>
+                    <pic:cNvPr id="0" name=""/>
+                    <pic:cNvPicPr/>
+                  </pic:nvPicPr>
+                  <pic:blipFill>
+                    <a:blip r:embed="rId25"/>
+                    <a:stretch>
+                      <a:fillRect/>
+                    </a:stretch>
+                  </pic:blipFill>
+                  <pic:spPr>
+                    <a:xfrm>
+                      <a:off x="0" y="0"/>
+                      <a:ext cx="2238375" cy="1038225"/>
+                    </a:xfrm>
+                    <a:prstGeom prst="rect">
+                      <a:avLst/>
+                    </a:prstGeom>
+                  </pic:spPr>
+                </pic:pic>
+              </a:graphicData>
+            </a:graphic>
+          </wp:inline>
+        </w:drawing>
+      </w:r>
+    </w:p>
+    <w:p>
+      <w:r>
+        <w:t>While this example is quite trivial, it seeks to test that we have not broken the existing framework and that data written to slave registers 0 and 1 can be read back while we will temporarily be reading back constant values from the addresses 3 and 4 (which are actually BASE_ADDR+12 and BASE_ADDR+16 due to byte addressing)</w:t>
+      </w:r>
+      <w:r>
+        <w:t>.</w:t>
+      </w:r>
+    </w:p>
+    <w:p>
+      <w:r>
+        <w:br w:type="page"/>
+      </w:r>
+    </w:p>
     <w:p>
       <w:pPr>
         <w:pStyle w:val="Heading1"/>
@@ -4379,27 +4296,34 @@
           <w:numId w:val="18"/>
         </w:numPr>
       </w:pPr>
-      <w:bookmarkStart w:id="65" w:name="_Toc393754777"/>
+      <w:bookmarkStart w:id="64" w:name="_Toc393802805"/>
       <w:r>
         <w:lastRenderedPageBreak/>
         <w:t>Saving your IP</w:t>
       </w:r>
+      <w:bookmarkEnd w:id="64"/>
+    </w:p>
+    <w:p>
+      <w:pPr>
+        <w:pStyle w:val="Heading2"/>
+      </w:pPr>
+      <w:bookmarkStart w:id="65" w:name="_Toc393802806"/>
+      <w:r>
+        <w:t>3.a IP Packager</w:t>
+      </w:r>
       <w:bookmarkEnd w:id="65"/>
-    </w:p>
-    <w:p>
-      <w:pPr>
-        <w:pStyle w:val="Heading2"/>
-      </w:pPr>
-      <w:bookmarkStart w:id="66" w:name="_Toc393754778"/>
-      <w:proofErr w:type="gramStart"/>
-      <w:r>
-        <w:t>3.a</w:t>
-      </w:r>
-      <w:proofErr w:type="gramEnd"/>
-      <w:r>
-        <w:t xml:space="preserve"> IP Packager</w:t>
-      </w:r>
-      <w:bookmarkEnd w:id="66"/>
+      <w:r>
+        <w:t xml:space="preserve"> (</w:t>
+      </w:r>
+      <w:r>
+        <w:t>Within the Custom IP</w:t>
+      </w:r>
+      <w:r>
+        <w:t>’s Vivado project</w:t>
+      </w:r>
+      <w:r>
+        <w:t>)</w:t>
+      </w:r>
     </w:p>
     <w:p>
       <w:pPr>
@@ -4411,7 +4335,44 @@
         <w:ind w:left="567" w:hanging="567"/>
       </w:pPr>
       <w:r>
-        <w:t>Once you are happy with your changes and have verified the syntax by running a synthesis of the IP, select the “Package IP” in the project manager section in the left hand pane.</w:t>
+        <w:t xml:space="preserve">Once you are happy with your changes </w:t>
+      </w:r>
+      <w:r>
+        <w:t xml:space="preserve">verify them via </w:t>
+      </w:r>
+      <w:r>
+        <w:rPr>
+          <w:b/>
+        </w:rPr>
+        <w:t>synthesis</w:t>
+      </w:r>
+      <w:r>
+        <w:rPr>
+          <w:b/>
+        </w:rPr>
+        <w:t xml:space="preserve"> </w:t>
+      </w:r>
+      <w:r>
+        <w:t>of the IP</w:t>
+      </w:r>
+      <w:r>
+        <w:t>, and make sure there are no compilation errors</w:t>
+      </w:r>
+    </w:p>
+    <w:p>
+      <w:pPr>
+        <w:pStyle w:val="ListParagraph"/>
+        <w:numPr>
+          <w:ilvl w:val="0"/>
+          <w:numId w:val="23"/>
+        </w:numPr>
+        <w:ind w:left="567" w:hanging="567"/>
+      </w:pPr>
+      <w:r>
+        <w:t>S</w:t>
+      </w:r>
+      <w:r>
+        <w:t>elect the “Package IP” in the project manager section in the left hand pane.</w:t>
       </w:r>
     </w:p>
     <w:p>
@@ -4424,8 +4385,8 @@
           <w:lang w:eastAsia="en-AU"/>
         </w:rPr>
         <w:drawing>
-          <wp:inline distT="0" distB="0" distL="0" distR="0" wp14:anchorId="7BAD39FF" wp14:editId="49500807">
-            <wp:extent cx="4189615" cy="3108960"/>
+          <wp:inline distT="0" distB="0" distL="0" distR="0" wp14:anchorId="7BAD39FF" wp14:editId="7EA4ECCC">
+            <wp:extent cx="4189614" cy="2826327"/>
             <wp:effectExtent l="0" t="0" r="1905" b="0"/>
             <wp:docPr id="9" name="Picture 9"/>
             <wp:cNvGraphicFramePr>
@@ -4441,20 +4402,20 @@
                     </pic:cNvPicPr>
                   </pic:nvPicPr>
                   <pic:blipFill rotWithShape="1">
-                    <a:blip r:embed="rId25">
+                    <a:blip r:embed="rId26">
                       <a:extLst>
                         <a:ext uri="{28A0092B-C50C-407E-A947-70E740481C1C}">
                           <a14:useLocalDpi xmlns:a14="http://schemas.microsoft.com/office/drawing/2010/main" val="0"/>
                         </a:ext>
                       </a:extLst>
                     </a:blip>
-                    <a:srcRect b="23354"/>
+                    <a:srcRect b="30322"/>
                     <a:stretch/>
                   </pic:blipFill>
                   <pic:spPr bwMode="auto">
                     <a:xfrm>
                       <a:off x="0" y="0"/>
-                      <a:ext cx="4189730" cy="3109045"/>
+                      <a:ext cx="4189730" cy="2826405"/>
                     </a:xfrm>
                     <a:prstGeom prst="rect">
                       <a:avLst/>
@@ -4513,15 +4474,7 @@
         <w:t xml:space="preserve">the version number (e.g. 1.0 -&gt; 2.0). The reason for </w:t>
       </w:r>
       <w:r>
-        <w:t xml:space="preserve">this is so that </w:t>
-      </w:r>
-      <w:proofErr w:type="spellStart"/>
-      <w:r>
-        <w:t>Vivado</w:t>
-      </w:r>
-      <w:proofErr w:type="spellEnd"/>
-      <w:r>
-        <w:t xml:space="preserve"> picks up </w:t>
+        <w:t xml:space="preserve">this is so that Vivado picks up </w:t>
       </w:r>
       <w:r>
         <w:t xml:space="preserve">on </w:t>
@@ -4557,7 +4510,7 @@
                     </pic:cNvPicPr>
                   </pic:nvPicPr>
                   <pic:blipFill>
-                    <a:blip r:embed="rId26">
+                    <a:blip r:embed="rId27">
                       <a:extLst>
                         <a:ext uri="{28A0092B-C50C-407E-A947-70E740481C1C}">
                           <a14:useLocalDpi xmlns:a14="http://schemas.microsoft.com/office/drawing/2010/main" val="0"/>
@@ -4589,7 +4542,6 @@
         </w:drawing>
       </w:r>
     </w:p>
-    <w:p/>
     <w:p>
       <w:pPr>
         <w:pStyle w:val="ListParagraph"/>
@@ -4600,6 +4552,7 @@
         <w:ind w:left="567" w:hanging="567"/>
       </w:pPr>
       <w:r>
+        <w:lastRenderedPageBreak/>
         <w:t>If the changes to the file involved adding new VHDL files, they must be added</w:t>
       </w:r>
       <w:r>
@@ -4642,7 +4595,7 @@
                     </pic:cNvPicPr>
                   </pic:nvPicPr>
                   <pic:blipFill>
-                    <a:blip r:embed="rId27">
+                    <a:blip r:embed="rId28">
                       <a:extLst>
                         <a:ext uri="{28A0092B-C50C-407E-A947-70E740481C1C}">
                           <a14:useLocalDpi xmlns:a14="http://schemas.microsoft.com/office/drawing/2010/main" val="0"/>
@@ -4733,7 +4686,7 @@
                     <pic:cNvPicPr/>
                   </pic:nvPicPr>
                   <pic:blipFill>
-                    <a:blip r:embed="rId28"/>
+                    <a:blip r:embed="rId29"/>
                     <a:stretch>
                       <a:fillRect/>
                     </a:stretch>
@@ -4767,6 +4720,7 @@
         <w:ind w:left="567" w:hanging="567"/>
       </w:pPr>
       <w:r>
+        <w:lastRenderedPageBreak/>
         <w:t xml:space="preserve">If you used the “IP ports” page to add/remove ports, you should now </w:t>
       </w:r>
       <w:r>
@@ -4819,7 +4773,7 @@
                     <pic:cNvPicPr/>
                   </pic:nvPicPr>
                   <pic:blipFill>
-                    <a:blip r:embed="rId29"/>
+                    <a:blip r:embed="rId30"/>
                     <a:stretch>
                       <a:fillRect/>
                     </a:stretch>
@@ -4901,7 +4855,7 @@
                     </pic:cNvPicPr>
                   </pic:nvPicPr>
                   <pic:blipFill>
-                    <a:blip r:embed="rId30">
+                    <a:blip r:embed="rId31">
                       <a:extLst>
                         <a:ext uri="{28A0092B-C50C-407E-A947-70E740481C1C}">
                           <a14:useLocalDpi xmlns:a14="http://schemas.microsoft.com/office/drawing/2010/main" val="0"/>
@@ -4937,6 +4891,7 @@
     <w:p/>
     <w:p>
       <w:r>
+        <w:lastRenderedPageBreak/>
         <w:t>Screens which were skipped:</w:t>
       </w:r>
     </w:p>
@@ -4955,13 +4910,7 @@
         <w:t>IP compatibility</w:t>
       </w:r>
       <w:r>
-        <w:t xml:space="preserve"> </w:t>
-      </w:r>
-      <w:r>
-        <w:t xml:space="preserve">- </w:t>
-      </w:r>
-      <w:r>
-        <w:t>it is used to specify what boards the IP is valid for, which will always be the ZYNQ board for our designs.</w:t>
+        <w:t xml:space="preserve"> - it is used to specify what boards the IP is valid for, which will always be the ZYNQ board for our designs.</w:t>
       </w:r>
     </w:p>
     <w:p>
@@ -5046,28 +4995,468 @@
       <w:pPr>
         <w:pStyle w:val="Heading2"/>
       </w:pPr>
-      <w:bookmarkStart w:id="67" w:name="_Toc393754779"/>
-      <w:proofErr w:type="gramStart"/>
-      <w:r>
-        <w:t>3.b</w:t>
-      </w:r>
-      <w:proofErr w:type="gramEnd"/>
-      <w:r>
-        <w:t xml:space="preserve"> IP upgrade in </w:t>
-      </w:r>
-      <w:proofErr w:type="spellStart"/>
-      <w:r>
-        <w:t>highlevel</w:t>
-      </w:r>
-      <w:proofErr w:type="spellEnd"/>
+      <w:bookmarkStart w:id="66" w:name="_Toc393802807"/>
+      <w:r>
+        <w:t xml:space="preserve">3.b IP upgrade in </w:t>
+      </w:r>
+      <w:r>
+        <w:t>high-level</w:t>
+      </w:r>
       <w:r>
         <w:t xml:space="preserve"> design</w:t>
       </w:r>
+      <w:bookmarkEnd w:id="66"/>
+      <w:r>
+        <w:t xml:space="preserve"> </w:t>
+      </w:r>
+      <w:r>
+        <w:t xml:space="preserve">(Within the </w:t>
+      </w:r>
+      <w:r>
+        <w:t xml:space="preserve">highlevel </w:t>
+      </w:r>
+      <w:r>
+        <w:t>Vivado project)</w:t>
+      </w:r>
+    </w:p>
+    <w:p/>
+    <w:p>
+      <w:pPr>
+        <w:pStyle w:val="ListParagraph"/>
+        <w:numPr>
+          <w:ilvl w:val="0"/>
+          <w:numId w:val="23"/>
+        </w:numPr>
+      </w:pPr>
+      <w:r>
+        <w:t>Now reopen the high-level</w:t>
+      </w:r>
+      <w:r>
+        <w:t xml:space="preserve"> design Vivado file and open</w:t>
+      </w:r>
+      <w:r>
+        <w:t xml:space="preserve"> </w:t>
+      </w:r>
+      <w:r>
+        <w:t>the Block Design</w:t>
+      </w:r>
+    </w:p>
+    <w:p>
+      <w:pPr>
+        <w:pStyle w:val="ListParagraph"/>
+        <w:numPr>
+          <w:ilvl w:val="0"/>
+          <w:numId w:val="23"/>
+        </w:numPr>
+      </w:pPr>
+      <w:r>
+        <w:t>Select the TCL conso</w:t>
+      </w:r>
+      <w:r>
+        <w:t>le window and run</w:t>
+      </w:r>
+      <w:r>
+        <w:t xml:space="preserve"> the following commands</w:t>
+      </w:r>
+    </w:p>
+    <w:p>
+      <w:pPr>
+        <w:pStyle w:val="ListParagraph"/>
+        <w:numPr>
+          <w:ilvl w:val="1"/>
+          <w:numId w:val="23"/>
+        </w:numPr>
+        <w:ind w:left="1134"/>
+      </w:pPr>
+      <w:r>
+        <w:t xml:space="preserve">update_ip_catalog </w:t>
+      </w:r>
+      <w:r>
+        <w:t>–</w:t>
+      </w:r>
+      <w:r>
+        <w:t>rebuild</w:t>
+      </w:r>
+    </w:p>
+    <w:p>
+      <w:pPr>
+        <w:pStyle w:val="ListParagraph"/>
+        <w:numPr>
+          <w:ilvl w:val="2"/>
+          <w:numId w:val="23"/>
+        </w:numPr>
+        <w:ind w:left="1418"/>
+      </w:pPr>
+      <w:r>
+        <w:t>This refreshes the IP repositories specified in Project Settings &gt; IP &gt; IP Repositories (you can do this manually if you wish)</w:t>
+      </w:r>
+    </w:p>
+    <w:p>
+      <w:pPr>
+        <w:pStyle w:val="ListParagraph"/>
+        <w:numPr>
+          <w:ilvl w:val="1"/>
+          <w:numId w:val="23"/>
+        </w:numPr>
+        <w:ind w:left="1134"/>
+      </w:pPr>
+      <w:r>
+        <w:t>report_ip_status -name ip_status_1</w:t>
+      </w:r>
+    </w:p>
+    <w:p>
+      <w:pPr>
+        <w:pStyle w:val="ListParagraph"/>
+        <w:numPr>
+          <w:ilvl w:val="2"/>
+          <w:numId w:val="23"/>
+        </w:numPr>
+        <w:tabs>
+          <w:tab w:val="left" w:pos="12049"/>
+          <w:tab w:val="left" w:pos="16727"/>
+        </w:tabs>
+        <w:ind w:left="1418"/>
+      </w:pPr>
+      <w:r>
+        <w:t>This generates an IP report, showing whether or not the IP in your design are up to date</w:t>
+      </w:r>
+    </w:p>
+    <w:p>
+      <w:pPr>
+        <w:pStyle w:val="ListParagraph"/>
+        <w:numPr>
+          <w:ilvl w:val="0"/>
+          <w:numId w:val="23"/>
+        </w:numPr>
+      </w:pPr>
+      <w:r>
+        <w:t xml:space="preserve">This command should report that lab0_ip_0 has a “Major Version Change” (can </w:t>
+      </w:r>
+      <w:r>
+        <w:t xml:space="preserve">also </w:t>
+      </w:r>
+      <w:r>
+        <w:t xml:space="preserve">be minor, depending on the </w:t>
+      </w:r>
+      <w:r>
+        <w:t>version</w:t>
+      </w:r>
+      <w:r>
+        <w:t xml:space="preserve"> number you selected)</w:t>
+      </w:r>
+    </w:p>
+    <w:p>
+      <w:r>
+        <w:rPr>
+          <w:noProof/>
+          <w:lang w:eastAsia="en-AU"/>
+        </w:rPr>
+        <w:drawing>
+          <wp:inline distT="0" distB="0" distL="0" distR="0" wp14:anchorId="3FF88A03" wp14:editId="3CD36065">
+            <wp:extent cx="5727469" cy="1645920"/>
+            <wp:effectExtent l="0" t="0" r="6985" b="0"/>
+            <wp:docPr id="23" name="Picture 23"/>
+            <wp:cNvGraphicFramePr>
+              <a:graphicFrameLocks xmlns:a="http://schemas.openxmlformats.org/drawingml/2006/main" noChangeAspect="1"/>
+            </wp:cNvGraphicFramePr>
+            <a:graphic xmlns:a="http://schemas.openxmlformats.org/drawingml/2006/main">
+              <a:graphicData uri="http://schemas.openxmlformats.org/drawingml/2006/picture">
+                <pic:pic xmlns:pic="http://schemas.openxmlformats.org/drawingml/2006/picture">
+                  <pic:nvPicPr>
+                    <pic:cNvPr id="0" name="Picture 5"/>
+                    <pic:cNvPicPr>
+                      <a:picLocks noChangeAspect="1" noChangeArrowheads="1"/>
+                    </pic:cNvPicPr>
+                  </pic:nvPicPr>
+                  <pic:blipFill>
+                    <a:blip r:embed="rId32">
+                      <a:extLst>
+                        <a:ext uri="{28A0092B-C50C-407E-A947-70E740481C1C}">
+                          <a14:useLocalDpi xmlns:a14="http://schemas.microsoft.com/office/drawing/2010/main" val="0"/>
+                        </a:ext>
+                      </a:extLst>
+                    </a:blip>
+                    <a:srcRect/>
+                    <a:stretch>
+                      <a:fillRect/>
+                    </a:stretch>
+                  </pic:blipFill>
+                  <pic:spPr bwMode="auto">
+                    <a:xfrm>
+                      <a:off x="0" y="0"/>
+                      <a:ext cx="5727700" cy="1645986"/>
+                    </a:xfrm>
+                    <a:prstGeom prst="rect">
+                      <a:avLst/>
+                    </a:prstGeom>
+                    <a:noFill/>
+                    <a:ln>
+                      <a:noFill/>
+                    </a:ln>
+                  </pic:spPr>
+                </pic:pic>
+              </a:graphicData>
+            </a:graphic>
+          </wp:inline>
+        </w:drawing>
+      </w:r>
+    </w:p>
+    <w:p>
+      <w:pPr>
+        <w:pStyle w:val="ListParagraph"/>
+        <w:numPr>
+          <w:ilvl w:val="0"/>
+          <w:numId w:val="23"/>
+        </w:numPr>
+      </w:pPr>
+      <w:r>
+        <w:t>Ensure it is selected and hit upgrade selected button</w:t>
+      </w:r>
+      <w:r>
+        <w:t xml:space="preserve"> (</w:t>
+      </w:r>
+      <w:r>
+        <w:t>Vivado will now upgrade the IP, retaining all existing IP connections</w:t>
+      </w:r>
+      <w:r>
+        <w:t>)</w:t>
+      </w:r>
+    </w:p>
+    <w:p>
+      <w:pPr>
+        <w:pStyle w:val="ListParagraph"/>
+        <w:numPr>
+          <w:ilvl w:val="0"/>
+          <w:numId w:val="23"/>
+        </w:numPr>
+      </w:pPr>
+      <w:r>
+        <w:t xml:space="preserve">Regenerate the HDL wrapper for your high level design </w:t>
+      </w:r>
+    </w:p>
+    <w:p>
+      <w:pPr>
+        <w:pStyle w:val="ListParagraph"/>
+        <w:numPr>
+          <w:ilvl w:val="0"/>
+          <w:numId w:val="23"/>
+        </w:numPr>
+      </w:pPr>
+      <w:r>
+        <w:t xml:space="preserve">Hit </w:t>
+      </w:r>
+      <w:r>
+        <w:t xml:space="preserve">the </w:t>
+      </w:r>
+      <w:r>
+        <w:rPr>
+          <w:b/>
+        </w:rPr>
+        <w:t>Generate bit</w:t>
+      </w:r>
+      <w:r>
+        <w:rPr>
+          <w:b/>
+        </w:rPr>
+        <w:t>stream</w:t>
+      </w:r>
+      <w:r>
+        <w:t xml:space="preserve"> button</w:t>
+      </w:r>
+    </w:p>
+    <w:p>
+      <w:pPr>
+        <w:pStyle w:val="ListParagraph"/>
+        <w:numPr>
+          <w:ilvl w:val="0"/>
+          <w:numId w:val="23"/>
+        </w:numPr>
+      </w:pPr>
+      <w:r>
+        <w:t>Wait</w:t>
+      </w:r>
+      <w:r>
+        <w:t>…….</w:t>
+      </w:r>
+    </w:p>
+    <w:p>
+      <w:pPr>
+        <w:pStyle w:val="ListParagraph"/>
+        <w:numPr>
+          <w:ilvl w:val="0"/>
+          <w:numId w:val="23"/>
+        </w:numPr>
+        <w:rPr>
+          <w:b/>
+        </w:rPr>
+      </w:pPr>
+      <w:r>
+        <w:rPr>
+          <w:b/>
+        </w:rPr>
+        <w:t>Open Implemented Design</w:t>
+      </w:r>
+    </w:p>
+    <w:p>
+      <w:pPr>
+        <w:pStyle w:val="ListParagraph"/>
+        <w:numPr>
+          <w:ilvl w:val="0"/>
+          <w:numId w:val="23"/>
+        </w:numPr>
+        <w:rPr>
+          <w:b/>
+        </w:rPr>
+      </w:pPr>
+      <w:r>
+        <w:t xml:space="preserve">File &gt; Export &gt; </w:t>
+      </w:r>
+      <w:r>
+        <w:rPr>
+          <w:b/>
+        </w:rPr>
+        <w:t>Export Hardware for SDK</w:t>
+      </w:r>
+    </w:p>
+    <w:p>
+      <w:pPr>
+        <w:pStyle w:val="Heading2"/>
+      </w:pPr>
+      <w:r>
+        <w:t>3.</w:t>
+      </w:r>
+      <w:r>
+        <w:t>c</w:t>
+      </w:r>
+      <w:r>
+        <w:t xml:space="preserve"> </w:t>
+      </w:r>
+      <w:r>
+        <w:t>Interfacing with the Custom IP</w:t>
+      </w:r>
+    </w:p>
+    <w:p>
+      <w:r>
+        <w:t xml:space="preserve">Now that we are in the software side of things, all that remains is to write some interface code and test the </w:t>
+      </w:r>
+      <w:r>
+        <w:t xml:space="preserve">functionality of the </w:t>
+      </w:r>
+      <w:r>
+        <w:t>hardware</w:t>
+      </w:r>
+      <w:r>
+        <w:t>.</w:t>
+      </w:r>
+    </w:p>
+    <w:p>
+      <w:r>
+        <w:lastRenderedPageBreak/>
+        <w:t>When creating the application package it’s generally best to use the “Hello World” example project as a template, since one of the first steps that it performs is to initialize the UART.</w:t>
+      </w:r>
+    </w:p>
+    <w:p>
+      <w:r>
+        <w:t xml:space="preserve">Then </w:t>
+      </w:r>
+      <w:r>
+        <w:t xml:space="preserve">you’ll need to #include “xparameters.h”, if you read near the top of the file you should find the definition of the LAB0_IP_0_S00_AXI_BASEADDR and HIGHADDR. </w:t>
+      </w:r>
+    </w:p>
+    <w:p>
+      <w:r>
+        <w:rPr>
+          <w:noProof/>
+          <w:lang w:eastAsia="en-AU"/>
+        </w:rPr>
+        <w:drawing>
+          <wp:inline distT="0" distB="0" distL="0" distR="0" wp14:anchorId="72C44F28" wp14:editId="701DA48B">
+            <wp:extent cx="4371975" cy="2390775"/>
+            <wp:effectExtent l="0" t="0" r="9525" b="9525"/>
+            <wp:docPr id="32" name="Picture 32"/>
+            <wp:cNvGraphicFramePr>
+              <a:graphicFrameLocks xmlns:a="http://schemas.openxmlformats.org/drawingml/2006/main" noChangeAspect="1"/>
+            </wp:cNvGraphicFramePr>
+            <a:graphic xmlns:a="http://schemas.openxmlformats.org/drawingml/2006/main">
+              <a:graphicData uri="http://schemas.openxmlformats.org/drawingml/2006/picture">
+                <pic:pic xmlns:pic="http://schemas.openxmlformats.org/drawingml/2006/picture">
+                  <pic:nvPicPr>
+                    <pic:cNvPr id="0" name=""/>
+                    <pic:cNvPicPr/>
+                  </pic:nvPicPr>
+                  <pic:blipFill>
+                    <a:blip r:embed="rId33"/>
+                    <a:stretch>
+                      <a:fillRect/>
+                    </a:stretch>
+                  </pic:blipFill>
+                  <pic:spPr>
+                    <a:xfrm>
+                      <a:off x="0" y="0"/>
+                      <a:ext cx="4371975" cy="2390775"/>
+                    </a:xfrm>
+                    <a:prstGeom prst="rect">
+                      <a:avLst/>
+                    </a:prstGeom>
+                  </pic:spPr>
+                </pic:pic>
+              </a:graphicData>
+            </a:graphic>
+          </wp:inline>
+        </w:drawing>
+      </w:r>
+    </w:p>
+    <w:p>
+      <w:r>
+        <w:t>Once you’ve verified this, go back to helloworld.c and write some simple source code to the effect shown below, which writes 4 values and reads 4 values back from the IP. The expected output should be “Values read = 1, 2, 3, 4” if you followed the steps in this lab completely.</w:t>
+      </w:r>
+      <w:bookmarkStart w:id="67" w:name="_GoBack"/>
       <w:bookmarkEnd w:id="67"/>
-    </w:p>
-    <w:p>
-      <w:r>
-        <w:br w:type="page"/>
+      <w:r>
+        <w:t xml:space="preserve"> </w:t>
+      </w:r>
+    </w:p>
+    <w:p>
+      <w:r>
+        <w:rPr>
+          <w:noProof/>
+          <w:lang w:eastAsia="en-AU"/>
+        </w:rPr>
+        <w:drawing>
+          <wp:inline distT="0" distB="0" distL="0" distR="0" wp14:anchorId="25395713" wp14:editId="23CE4D38">
+            <wp:extent cx="5238750" cy="4352925"/>
+            <wp:effectExtent l="0" t="0" r="0" b="9525"/>
+            <wp:docPr id="33" name="Picture 33"/>
+            <wp:cNvGraphicFramePr>
+              <a:graphicFrameLocks xmlns:a="http://schemas.openxmlformats.org/drawingml/2006/main" noChangeAspect="1"/>
+            </wp:cNvGraphicFramePr>
+            <a:graphic xmlns:a="http://schemas.openxmlformats.org/drawingml/2006/main">
+              <a:graphicData uri="http://schemas.openxmlformats.org/drawingml/2006/picture">
+                <pic:pic xmlns:pic="http://schemas.openxmlformats.org/drawingml/2006/picture">
+                  <pic:nvPicPr>
+                    <pic:cNvPr id="0" name=""/>
+                    <pic:cNvPicPr/>
+                  </pic:nvPicPr>
+                  <pic:blipFill>
+                    <a:blip r:embed="rId34"/>
+                    <a:stretch>
+                      <a:fillRect/>
+                    </a:stretch>
+                  </pic:blipFill>
+                  <pic:spPr>
+                    <a:xfrm>
+                      <a:off x="0" y="0"/>
+                      <a:ext cx="5238750" cy="4352925"/>
+                    </a:xfrm>
+                    <a:prstGeom prst="rect">
+                      <a:avLst/>
+                    </a:prstGeom>
+                  </pic:spPr>
+                </pic:pic>
+              </a:graphicData>
+            </a:graphic>
+          </wp:inline>
+        </w:drawing>
       </w:r>
     </w:p>
     <w:p>
@@ -5078,7 +5467,7 @@
           <w:numId w:val="21"/>
         </w:numPr>
       </w:pPr>
-      <w:bookmarkStart w:id="68" w:name="_Toc393754780"/>
+      <w:bookmarkStart w:id="68" w:name="_Toc393802808"/>
       <w:r>
         <w:lastRenderedPageBreak/>
         <w:t>Implementation</w:t>
@@ -5097,15 +5486,13 @@
       <w:pPr>
         <w:pStyle w:val="Heading2"/>
       </w:pPr>
-      <w:bookmarkStart w:id="69" w:name="_Toc393754781"/>
-      <w:proofErr w:type="gramStart"/>
+      <w:bookmarkStart w:id="69" w:name="_Toc393802809"/>
       <w:r>
         <w:t>3.</w:t>
       </w:r>
       <w:r>
         <w:t>a</w:t>
       </w:r>
-      <w:proofErr w:type="gramEnd"/>
       <w:r>
         <w:t xml:space="preserve"> Timer implementation</w:t>
       </w:r>
@@ -5118,12 +5505,10 @@
       <w:pPr>
         <w:pStyle w:val="Heading2"/>
       </w:pPr>
-      <w:bookmarkStart w:id="70" w:name="_Toc393754782"/>
-      <w:proofErr w:type="gramStart"/>
+      <w:bookmarkStart w:id="70" w:name="_Toc393802810"/>
       <w:r>
         <w:t>3.b</w:t>
       </w:r>
-      <w:proofErr w:type="gramEnd"/>
       <w:r>
         <w:t xml:space="preserve"> </w:t>
       </w:r>
@@ -5142,14 +5527,9 @@
       <w:pPr>
         <w:pStyle w:val="Heading2"/>
       </w:pPr>
-      <w:bookmarkStart w:id="71" w:name="_Toc393754783"/>
-      <w:proofErr w:type="gramStart"/>
-      <w:r>
-        <w:t>3.c</w:t>
-      </w:r>
-      <w:proofErr w:type="gramEnd"/>
-      <w:r>
-        <w:t xml:space="preserve"> GPIO implementation</w:t>
+      <w:bookmarkStart w:id="71" w:name="_Toc393802811"/>
+      <w:r>
+        <w:t>3.c GPIO implementation</w:t>
       </w:r>
       <w:bookmarkEnd w:id="71"/>
       <w:r>
@@ -5160,14 +5540,9 @@
       <w:pPr>
         <w:pStyle w:val="Heading2"/>
       </w:pPr>
-      <w:bookmarkStart w:id="72" w:name="_Toc393754784"/>
-      <w:proofErr w:type="gramStart"/>
-      <w:r>
-        <w:t>3.d</w:t>
-      </w:r>
-      <w:proofErr w:type="gramEnd"/>
-      <w:r>
-        <w:t xml:space="preserve"> Block ram implementation</w:t>
+      <w:bookmarkStart w:id="72" w:name="_Toc393802812"/>
+      <w:r>
+        <w:t>3.d Block ram implementation</w:t>
       </w:r>
       <w:bookmarkEnd w:id="72"/>
       <w:r>
@@ -5217,7 +5592,7 @@
       </w:r>
     </w:p>
     <w:p>
-      <w:hyperlink r:id="rId31" w:history="1">
+      <w:hyperlink r:id="rId35" w:history="1">
         <w:r>
           <w:rPr>
             <w:rStyle w:val="Hyperlink"/>
@@ -5235,7 +5610,7 @@
       </w:r>
     </w:p>
     <w:p>
-      <w:hyperlink r:id="rId32" w:history="1">
+      <w:hyperlink r:id="rId36" w:history="1">
         <w:r>
           <w:rPr>
             <w:rStyle w:val="Hyperlink"/>
@@ -5248,17 +5623,12 @@
       <w:r>
         <w:t xml:space="preserve">[3] </w:t>
       </w:r>
-      <w:proofErr w:type="spellStart"/>
-      <w:r>
-        <w:t>Xillinx</w:t>
-      </w:r>
-      <w:proofErr w:type="spellEnd"/>
-      <w:r>
-        <w:t xml:space="preserve"> AXI Interconnect</w:t>
-      </w:r>
-    </w:p>
-    <w:p>
-      <w:hyperlink r:id="rId33" w:history="1">
+      <w:r>
+        <w:t>Xillinx AXI Interconnect</w:t>
+      </w:r>
+    </w:p>
+    <w:p>
+      <w:hyperlink r:id="rId37" w:history="1">
         <w:r>
           <w:rPr>
             <w:rStyle w:val="Hyperlink"/>
@@ -5507,6 +5877,92 @@
     </w:lvl>
   </w:abstractNum>
   <w:abstractNum w:abstractNumId="2">
+    <w:nsid w:val="1F69288A"/>
+    <w:multiLevelType w:val="hybridMultilevel"/>
+    <w:tmpl w:val="F6EAF05E"/>
+    <w:lvl w:ilvl="0" w:tplc="0C09000F">
+      <w:start w:val="1"/>
+      <w:numFmt w:val="decimal"/>
+      <w:lvlText w:val="%1."/>
+      <w:lvlJc w:val="left"/>
+      <w:pPr>
+        <w:ind w:left="1440" w:hanging="360"/>
+      </w:pPr>
+    </w:lvl>
+    <w:lvl w:ilvl="1" w:tplc="0C090019" w:tentative="1">
+      <w:start w:val="1"/>
+      <w:numFmt w:val="lowerLetter"/>
+      <w:lvlText w:val="%2."/>
+      <w:lvlJc w:val="left"/>
+      <w:pPr>
+        <w:ind w:left="2160" w:hanging="360"/>
+      </w:pPr>
+    </w:lvl>
+    <w:lvl w:ilvl="2" w:tplc="0C09001B" w:tentative="1">
+      <w:start w:val="1"/>
+      <w:numFmt w:val="lowerRoman"/>
+      <w:lvlText w:val="%3."/>
+      <w:lvlJc w:val="right"/>
+      <w:pPr>
+        <w:ind w:left="2880" w:hanging="180"/>
+      </w:pPr>
+    </w:lvl>
+    <w:lvl w:ilvl="3" w:tplc="0C09000F" w:tentative="1">
+      <w:start w:val="1"/>
+      <w:numFmt w:val="decimal"/>
+      <w:lvlText w:val="%4."/>
+      <w:lvlJc w:val="left"/>
+      <w:pPr>
+        <w:ind w:left="3600" w:hanging="360"/>
+      </w:pPr>
+    </w:lvl>
+    <w:lvl w:ilvl="4" w:tplc="0C090019" w:tentative="1">
+      <w:start w:val="1"/>
+      <w:numFmt w:val="lowerLetter"/>
+      <w:lvlText w:val="%5."/>
+      <w:lvlJc w:val="left"/>
+      <w:pPr>
+        <w:ind w:left="4320" w:hanging="360"/>
+      </w:pPr>
+    </w:lvl>
+    <w:lvl w:ilvl="5" w:tplc="0C09001B" w:tentative="1">
+      <w:start w:val="1"/>
+      <w:numFmt w:val="lowerRoman"/>
+      <w:lvlText w:val="%6."/>
+      <w:lvlJc w:val="right"/>
+      <w:pPr>
+        <w:ind w:left="5040" w:hanging="180"/>
+      </w:pPr>
+    </w:lvl>
+    <w:lvl w:ilvl="6" w:tplc="0C09000F" w:tentative="1">
+      <w:start w:val="1"/>
+      <w:numFmt w:val="decimal"/>
+      <w:lvlText w:val="%7."/>
+      <w:lvlJc w:val="left"/>
+      <w:pPr>
+        <w:ind w:left="5760" w:hanging="360"/>
+      </w:pPr>
+    </w:lvl>
+    <w:lvl w:ilvl="7" w:tplc="0C090019" w:tentative="1">
+      <w:start w:val="1"/>
+      <w:numFmt w:val="lowerLetter"/>
+      <w:lvlText w:val="%8."/>
+      <w:lvlJc w:val="left"/>
+      <w:pPr>
+        <w:ind w:left="6480" w:hanging="360"/>
+      </w:pPr>
+    </w:lvl>
+    <w:lvl w:ilvl="8" w:tplc="0C09001B" w:tentative="1">
+      <w:start w:val="1"/>
+      <w:numFmt w:val="lowerRoman"/>
+      <w:lvlText w:val="%9."/>
+      <w:lvlJc w:val="right"/>
+      <w:pPr>
+        <w:ind w:left="7200" w:hanging="180"/>
+      </w:pPr>
+    </w:lvl>
+  </w:abstractNum>
+  <w:abstractNum w:abstractNumId="3">
     <w:nsid w:val="207152B9"/>
     <w:multiLevelType w:val="hybridMultilevel"/>
     <w:tmpl w:val="A36CD984"/>
@@ -5619,7 +6075,7 @@
       </w:rPr>
     </w:lvl>
   </w:abstractNum>
-  <w:abstractNum w:abstractNumId="3">
+  <w:abstractNum w:abstractNumId="4">
     <w:nsid w:val="28BB58C5"/>
     <w:multiLevelType w:val="hybridMultilevel"/>
     <w:tmpl w:val="309E7166"/>
@@ -5707,7 +6163,7 @@
       </w:pPr>
     </w:lvl>
   </w:abstractNum>
-  <w:abstractNum w:abstractNumId="4">
+  <w:abstractNum w:abstractNumId="5">
     <w:nsid w:val="2A7F0BC9"/>
     <w:multiLevelType w:val="hybridMultilevel"/>
     <w:tmpl w:val="940E762A"/>
@@ -5820,7 +6276,93 @@
       </w:rPr>
     </w:lvl>
   </w:abstractNum>
-  <w:abstractNum w:abstractNumId="5">
+  <w:abstractNum w:abstractNumId="6">
+    <w:nsid w:val="36714B66"/>
+    <w:multiLevelType w:val="hybridMultilevel"/>
+    <w:tmpl w:val="BFFCB53C"/>
+    <w:lvl w:ilvl="0" w:tplc="0C09000F">
+      <w:start w:val="1"/>
+      <w:numFmt w:val="decimal"/>
+      <w:lvlText w:val="%1."/>
+      <w:lvlJc w:val="left"/>
+      <w:pPr>
+        <w:ind w:left="720" w:hanging="360"/>
+      </w:pPr>
+    </w:lvl>
+    <w:lvl w:ilvl="1" w:tplc="0C090019" w:tentative="1">
+      <w:start w:val="1"/>
+      <w:numFmt w:val="lowerLetter"/>
+      <w:lvlText w:val="%2."/>
+      <w:lvlJc w:val="left"/>
+      <w:pPr>
+        <w:ind w:left="1440" w:hanging="360"/>
+      </w:pPr>
+    </w:lvl>
+    <w:lvl w:ilvl="2" w:tplc="0C09001B" w:tentative="1">
+      <w:start w:val="1"/>
+      <w:numFmt w:val="lowerRoman"/>
+      <w:lvlText w:val="%3."/>
+      <w:lvlJc w:val="right"/>
+      <w:pPr>
+        <w:ind w:left="2160" w:hanging="180"/>
+      </w:pPr>
+    </w:lvl>
+    <w:lvl w:ilvl="3" w:tplc="0C09000F" w:tentative="1">
+      <w:start w:val="1"/>
+      <w:numFmt w:val="decimal"/>
+      <w:lvlText w:val="%4."/>
+      <w:lvlJc w:val="left"/>
+      <w:pPr>
+        <w:ind w:left="2880" w:hanging="360"/>
+      </w:pPr>
+    </w:lvl>
+    <w:lvl w:ilvl="4" w:tplc="0C090019" w:tentative="1">
+      <w:start w:val="1"/>
+      <w:numFmt w:val="lowerLetter"/>
+      <w:lvlText w:val="%5."/>
+      <w:lvlJc w:val="left"/>
+      <w:pPr>
+        <w:ind w:left="3600" w:hanging="360"/>
+      </w:pPr>
+    </w:lvl>
+    <w:lvl w:ilvl="5" w:tplc="0C09001B" w:tentative="1">
+      <w:start w:val="1"/>
+      <w:numFmt w:val="lowerRoman"/>
+      <w:lvlText w:val="%6."/>
+      <w:lvlJc w:val="right"/>
+      <w:pPr>
+        <w:ind w:left="4320" w:hanging="180"/>
+      </w:pPr>
+    </w:lvl>
+    <w:lvl w:ilvl="6" w:tplc="0C09000F" w:tentative="1">
+      <w:start w:val="1"/>
+      <w:numFmt w:val="decimal"/>
+      <w:lvlText w:val="%7."/>
+      <w:lvlJc w:val="left"/>
+      <w:pPr>
+        <w:ind w:left="5040" w:hanging="360"/>
+      </w:pPr>
+    </w:lvl>
+    <w:lvl w:ilvl="7" w:tplc="0C090019" w:tentative="1">
+      <w:start w:val="1"/>
+      <w:numFmt w:val="lowerLetter"/>
+      <w:lvlText w:val="%8."/>
+      <w:lvlJc w:val="left"/>
+      <w:pPr>
+        <w:ind w:left="5760" w:hanging="360"/>
+      </w:pPr>
+    </w:lvl>
+    <w:lvl w:ilvl="8" w:tplc="0C09001B" w:tentative="1">
+      <w:start w:val="1"/>
+      <w:numFmt w:val="lowerRoman"/>
+      <w:lvlText w:val="%9."/>
+      <w:lvlJc w:val="right"/>
+      <w:pPr>
+        <w:ind w:left="6480" w:hanging="180"/>
+      </w:pPr>
+    </w:lvl>
+  </w:abstractNum>
+  <w:abstractNum w:abstractNumId="7">
     <w:nsid w:val="45D42B4D"/>
     <w:multiLevelType w:val="hybridMultilevel"/>
     <w:tmpl w:val="CA08310C"/>
@@ -5933,7 +6475,7 @@
       </w:rPr>
     </w:lvl>
   </w:abstractNum>
-  <w:abstractNum w:abstractNumId="6">
+  <w:abstractNum w:abstractNumId="8">
     <w:nsid w:val="49340EBC"/>
     <w:multiLevelType w:val="hybridMultilevel"/>
     <w:tmpl w:val="DA743BA6"/>
@@ -6046,7 +6588,7 @@
       </w:rPr>
     </w:lvl>
   </w:abstractNum>
-  <w:abstractNum w:abstractNumId="7">
+  <w:abstractNum w:abstractNumId="9">
     <w:nsid w:val="4D9759C3"/>
     <w:multiLevelType w:val="hybridMultilevel"/>
     <w:tmpl w:val="C41CF480"/>
@@ -6159,7 +6701,7 @@
       </w:rPr>
     </w:lvl>
   </w:abstractNum>
-  <w:abstractNum w:abstractNumId="8">
+  <w:abstractNum w:abstractNumId="10">
     <w:nsid w:val="52D74741"/>
     <w:multiLevelType w:val="hybridMultilevel"/>
     <w:tmpl w:val="B310F09A"/>
@@ -6245,7 +6787,7 @@
       </w:pPr>
     </w:lvl>
   </w:abstractNum>
-  <w:abstractNum w:abstractNumId="9">
+  <w:abstractNum w:abstractNumId="11">
     <w:nsid w:val="55A1566F"/>
     <w:multiLevelType w:val="hybridMultilevel"/>
     <w:tmpl w:val="2C54E016"/>
@@ -6358,7 +6900,7 @@
       </w:rPr>
     </w:lvl>
   </w:abstractNum>
-  <w:abstractNum w:abstractNumId="10">
+  <w:abstractNum w:abstractNumId="12">
     <w:nsid w:val="5EF81E77"/>
     <w:multiLevelType w:val="hybridMultilevel"/>
     <w:tmpl w:val="0B504D64"/>
@@ -6471,7 +7013,7 @@
       </w:rPr>
     </w:lvl>
   </w:abstractNum>
-  <w:abstractNum w:abstractNumId="11">
+  <w:abstractNum w:abstractNumId="13">
     <w:nsid w:val="5F800B07"/>
     <w:multiLevelType w:val="hybridMultilevel"/>
     <w:tmpl w:val="FF66B7B0"/>
@@ -6560,7 +7102,7 @@
       </w:pPr>
     </w:lvl>
   </w:abstractNum>
-  <w:abstractNum w:abstractNumId="12">
+  <w:abstractNum w:abstractNumId="14">
     <w:nsid w:val="60057223"/>
     <w:multiLevelType w:val="hybridMultilevel"/>
     <w:tmpl w:val="CAACDB8A"/>
@@ -6673,7 +7215,7 @@
       </w:rPr>
     </w:lvl>
   </w:abstractNum>
-  <w:abstractNum w:abstractNumId="13">
+  <w:abstractNum w:abstractNumId="15">
     <w:nsid w:val="65AB20CD"/>
     <w:multiLevelType w:val="hybridMultilevel"/>
     <w:tmpl w:val="27A2D410"/>
@@ -6786,7 +7328,7 @@
       </w:rPr>
     </w:lvl>
   </w:abstractNum>
-  <w:abstractNum w:abstractNumId="14">
+  <w:abstractNum w:abstractNumId="16">
     <w:nsid w:val="66E82EFF"/>
     <w:multiLevelType w:val="multilevel"/>
     <w:tmpl w:val="F69C5920"/>
@@ -6906,7 +7448,7 @@
       </w:rPr>
     </w:lvl>
   </w:abstractNum>
-  <w:abstractNum w:abstractNumId="15">
+  <w:abstractNum w:abstractNumId="17">
     <w:nsid w:val="69466EAC"/>
     <w:multiLevelType w:val="hybridMultilevel"/>
     <w:tmpl w:val="920AF510"/>
@@ -6995,7 +7537,93 @@
       </w:pPr>
     </w:lvl>
   </w:abstractNum>
-  <w:abstractNum w:abstractNumId="16">
+  <w:abstractNum w:abstractNumId="18">
+    <w:nsid w:val="6B2A7AE2"/>
+    <w:multiLevelType w:val="hybridMultilevel"/>
+    <w:tmpl w:val="0D361330"/>
+    <w:lvl w:ilvl="0" w:tplc="0C09000F">
+      <w:start w:val="1"/>
+      <w:numFmt w:val="decimal"/>
+      <w:lvlText w:val="%1."/>
+      <w:lvlJc w:val="left"/>
+      <w:pPr>
+        <w:ind w:left="720" w:hanging="360"/>
+      </w:pPr>
+    </w:lvl>
+    <w:lvl w:ilvl="1" w:tplc="0C090019" w:tentative="1">
+      <w:start w:val="1"/>
+      <w:numFmt w:val="lowerLetter"/>
+      <w:lvlText w:val="%2."/>
+      <w:lvlJc w:val="left"/>
+      <w:pPr>
+        <w:ind w:left="1440" w:hanging="360"/>
+      </w:pPr>
+    </w:lvl>
+    <w:lvl w:ilvl="2" w:tplc="0C09001B" w:tentative="1">
+      <w:start w:val="1"/>
+      <w:numFmt w:val="lowerRoman"/>
+      <w:lvlText w:val="%3."/>
+      <w:lvlJc w:val="right"/>
+      <w:pPr>
+        <w:ind w:left="2160" w:hanging="180"/>
+      </w:pPr>
+    </w:lvl>
+    <w:lvl w:ilvl="3" w:tplc="0C09000F" w:tentative="1">
+      <w:start w:val="1"/>
+      <w:numFmt w:val="decimal"/>
+      <w:lvlText w:val="%4."/>
+      <w:lvlJc w:val="left"/>
+      <w:pPr>
+        <w:ind w:left="2880" w:hanging="360"/>
+      </w:pPr>
+    </w:lvl>
+    <w:lvl w:ilvl="4" w:tplc="0C090019" w:tentative="1">
+      <w:start w:val="1"/>
+      <w:numFmt w:val="lowerLetter"/>
+      <w:lvlText w:val="%5."/>
+      <w:lvlJc w:val="left"/>
+      <w:pPr>
+        <w:ind w:left="3600" w:hanging="360"/>
+      </w:pPr>
+    </w:lvl>
+    <w:lvl w:ilvl="5" w:tplc="0C09001B" w:tentative="1">
+      <w:start w:val="1"/>
+      <w:numFmt w:val="lowerRoman"/>
+      <w:lvlText w:val="%6."/>
+      <w:lvlJc w:val="right"/>
+      <w:pPr>
+        <w:ind w:left="4320" w:hanging="180"/>
+      </w:pPr>
+    </w:lvl>
+    <w:lvl w:ilvl="6" w:tplc="0C09000F" w:tentative="1">
+      <w:start w:val="1"/>
+      <w:numFmt w:val="decimal"/>
+      <w:lvlText w:val="%7."/>
+      <w:lvlJc w:val="left"/>
+      <w:pPr>
+        <w:ind w:left="5040" w:hanging="360"/>
+      </w:pPr>
+    </w:lvl>
+    <w:lvl w:ilvl="7" w:tplc="0C090019" w:tentative="1">
+      <w:start w:val="1"/>
+      <w:numFmt w:val="lowerLetter"/>
+      <w:lvlText w:val="%8."/>
+      <w:lvlJc w:val="left"/>
+      <w:pPr>
+        <w:ind w:left="5760" w:hanging="360"/>
+      </w:pPr>
+    </w:lvl>
+    <w:lvl w:ilvl="8" w:tplc="0C09001B" w:tentative="1">
+      <w:start w:val="1"/>
+      <w:numFmt w:val="lowerRoman"/>
+      <w:lvlText w:val="%9."/>
+      <w:lvlJc w:val="right"/>
+      <w:pPr>
+        <w:ind w:left="6480" w:hanging="180"/>
+      </w:pPr>
+    </w:lvl>
+  </w:abstractNum>
+  <w:abstractNum w:abstractNumId="19">
     <w:nsid w:val="6DBC20E2"/>
     <w:multiLevelType w:val="hybridMultilevel"/>
     <w:tmpl w:val="8C7E3A1E"/>
@@ -7108,11 +7736,11 @@
       </w:rPr>
     </w:lvl>
   </w:abstractNum>
-  <w:abstractNum w:abstractNumId="17">
+  <w:abstractNum w:abstractNumId="20">
     <w:nsid w:val="6ED82A62"/>
     <w:multiLevelType w:val="hybridMultilevel"/>
-    <w:tmpl w:val="4A147456"/>
-    <w:lvl w:ilvl="0" w:tplc="CA8A9CFE">
+    <w:tmpl w:val="7798A1AE"/>
+    <w:lvl w:ilvl="0" w:tplc="0F5EFE46">
       <w:start w:val="1"/>
       <w:numFmt w:val="decimal"/>
       <w:lvlText w:val="3.%1."/>
@@ -7122,9 +7750,10 @@
       </w:pPr>
       <w:rPr>
         <w:rFonts w:hint="default"/>
-      </w:rPr>
-    </w:lvl>
-    <w:lvl w:ilvl="1" w:tplc="0C090019" w:tentative="1">
+        <w:b w:val="0"/>
+      </w:rPr>
+    </w:lvl>
+    <w:lvl w:ilvl="1" w:tplc="0C090019">
       <w:start w:val="1"/>
       <w:numFmt w:val="lowerLetter"/>
       <w:lvlText w:val="%2."/>
@@ -7133,7 +7762,7 @@
         <w:ind w:left="1440" w:hanging="360"/>
       </w:pPr>
     </w:lvl>
-    <w:lvl w:ilvl="2" w:tplc="0C09001B" w:tentative="1">
+    <w:lvl w:ilvl="2" w:tplc="0C09001B">
       <w:start w:val="1"/>
       <w:numFmt w:val="lowerRoman"/>
       <w:lvlText w:val="%3."/>
@@ -7197,7 +7826,7 @@
       </w:pPr>
     </w:lvl>
   </w:abstractNum>
-  <w:abstractNum w:abstractNumId="18">
+  <w:abstractNum w:abstractNumId="21">
     <w:nsid w:val="72462B80"/>
     <w:multiLevelType w:val="hybridMultilevel"/>
     <w:tmpl w:val="2038898E"/>
@@ -7310,7 +7939,7 @@
       </w:rPr>
     </w:lvl>
   </w:abstractNum>
-  <w:abstractNum w:abstractNumId="19">
+  <w:abstractNum w:abstractNumId="22">
     <w:nsid w:val="7475019C"/>
     <w:multiLevelType w:val="hybridMultilevel"/>
     <w:tmpl w:val="481E0EBA"/>
@@ -7399,7 +8028,7 @@
       </w:pPr>
     </w:lvl>
   </w:abstractNum>
-  <w:abstractNum w:abstractNumId="20">
+  <w:abstractNum w:abstractNumId="23">
     <w:nsid w:val="79AA45E9"/>
     <w:multiLevelType w:val="hybridMultilevel"/>
     <w:tmpl w:val="9538FDAE"/>
@@ -7512,7 +8141,7 @@
       </w:rPr>
     </w:lvl>
   </w:abstractNum>
-  <w:abstractNum w:abstractNumId="21">
+  <w:abstractNum w:abstractNumId="24">
     <w:nsid w:val="7C2A346B"/>
     <w:multiLevelType w:val="hybridMultilevel"/>
     <w:tmpl w:val="6E367CEA"/>
@@ -7625,7 +8254,7 @@
       </w:rPr>
     </w:lvl>
   </w:abstractNum>
-  <w:abstractNum w:abstractNumId="22">
+  <w:abstractNum w:abstractNumId="25">
     <w:nsid w:val="7CB9076E"/>
     <w:multiLevelType w:val="hybridMultilevel"/>
     <w:tmpl w:val="6446493E"/>
@@ -7739,73 +8368,82 @@
     </w:lvl>
   </w:abstractNum>
   <w:num w:numId="1">
-    <w:abstractNumId w:val="12"/>
+    <w:abstractNumId w:val="14"/>
   </w:num>
   <w:num w:numId="2">
-    <w:abstractNumId w:val="9"/>
+    <w:abstractNumId w:val="11"/>
   </w:num>
   <w:num w:numId="3">
+    <w:abstractNumId w:val="24"/>
+  </w:num>
+  <w:num w:numId="4">
+    <w:abstractNumId w:val="5"/>
+  </w:num>
+  <w:num w:numId="5">
+    <w:abstractNumId w:val="23"/>
+  </w:num>
+  <w:num w:numId="6">
     <w:abstractNumId w:val="21"/>
   </w:num>
-  <w:num w:numId="4">
-    <w:abstractNumId w:val="4"/>
-  </w:num>
-  <w:num w:numId="5">
-    <w:abstractNumId w:val="20"/>
-  </w:num>
-  <w:num w:numId="6">
-    <w:abstractNumId w:val="18"/>
-  </w:num>
   <w:num w:numId="7">
-    <w:abstractNumId w:val="7"/>
+    <w:abstractNumId w:val="9"/>
   </w:num>
   <w:num w:numId="8">
     <w:abstractNumId w:val="1"/>
   </w:num>
   <w:num w:numId="9">
+    <w:abstractNumId w:val="19"/>
+  </w:num>
+  <w:num w:numId="10">
+    <w:abstractNumId w:val="22"/>
+  </w:num>
+  <w:num w:numId="11">
     <w:abstractNumId w:val="16"/>
   </w:num>
-  <w:num w:numId="10">
-    <w:abstractNumId w:val="19"/>
-  </w:num>
-  <w:num w:numId="11">
-    <w:abstractNumId w:val="14"/>
-  </w:num>
   <w:num w:numId="12">
-    <w:abstractNumId w:val="2"/>
+    <w:abstractNumId w:val="3"/>
   </w:num>
   <w:num w:numId="13">
-    <w:abstractNumId w:val="5"/>
+    <w:abstractNumId w:val="7"/>
   </w:num>
   <w:num w:numId="14">
-    <w:abstractNumId w:val="3"/>
+    <w:abstractNumId w:val="4"/>
   </w:num>
   <w:num w:numId="15">
-    <w:abstractNumId w:val="11"/>
+    <w:abstractNumId w:val="13"/>
   </w:num>
   <w:num w:numId="16">
-    <w:abstractNumId w:val="8"/>
+    <w:abstractNumId w:val="10"/>
   </w:num>
   <w:num w:numId="17">
-    <w:abstractNumId w:val="6"/>
+    <w:abstractNumId w:val="8"/>
   </w:num>
   <w:num w:numId="18">
     <w:abstractNumId w:val="0"/>
   </w:num>
   <w:num w:numId="19">
-    <w:abstractNumId w:val="13"/>
+    <w:abstractNumId w:val="15"/>
   </w:num>
   <w:num w:numId="20">
-    <w:abstractNumId w:val="22"/>
+    <w:abstractNumId w:val="25"/>
   </w:num>
   <w:num w:numId="21">
-    <w:abstractNumId w:val="15"/>
+    <w:abstractNumId w:val="17"/>
   </w:num>
   <w:num w:numId="22">
-    <w:abstractNumId w:val="10"/>
+    <w:abstractNumId w:val="12"/>
   </w:num>
   <w:num w:numId="23">
-    <w:abstractNumId w:val="17"/>
+    <w:abstractNumId w:val="20"/>
+  </w:num>
+  <w:num w:numId="24">
+    <w:abstractNumId w:val="6"/>
+  </w:num>
+  <w:num w:numId="25">
+    <w:abstractNumId w:val="2"/>
+  </w:num>
+  <w:num w:numId="26">
+    <w:abstractNumId w:val="18"/>
   </w:num>
 </w:numbering>
 </file>
@@ -9134,7 +9772,7 @@
 </file>
 
 <file path=customXml/itemProps1.xml><?xml version="1.0" encoding="utf-8"?>
-<ds:datastoreItem xmlns:ds="http://schemas.openxmlformats.org/officeDocument/2006/customXml" ds:itemID="{8F3DA46F-04A0-4B12-A083-237ADE1CDDB6}">
+<ds:datastoreItem xmlns:ds="http://schemas.openxmlformats.org/officeDocument/2006/customXml" ds:itemID="{DCAE8BDB-9594-42A5-BEA0-C8ECCD411C65}">
   <ds:schemaRefs>
     <ds:schemaRef ds:uri="http://schemas.openxmlformats.org/officeDocument/2006/bibliography"/>
   </ds:schemaRefs>

</xml_diff>

<commit_message>
Final revision of the lab.
Pending review by Alex, and final testing by Oliver.
</commit_message>
<xml_diff>
--- a/lab manual.docx
+++ b/lab manual.docx
@@ -10,6 +10,7 @@
           <w:docPartUnique/>
         </w:docPartObj>
       </w:sdtPr>
+      <w:sdtEndPr/>
       <w:sdtContent>
         <w:p/>
         <w:tbl>
@@ -45,6 +46,7 @@
                 <w:dataBinding w:prefixMappings="xmlns:ns0='http://schemas.openxmlformats.org/package/2006/metadata/core-properties' xmlns:ns1='http://purl.org/dc/elements/1.1/'" w:xpath="/ns0:coreProperties[1]/ns1:title[1]" w:storeItemID="{6C3C8BC8-F283-45AE-878A-BAB7291924A1}"/>
                 <w:text/>
               </w:sdtPr>
+              <w:sdtEndPr/>
               <w:sdtContent>
                 <w:tc>
                   <w:tcPr>
@@ -140,6 +142,7 @@
                 <w:dataBinding w:prefixMappings="xmlns:ns0='http://schemas.openxmlformats.org/package/2006/metadata/core-properties' xmlns:ns1='http://purl.org/dc/elements/1.1/'" w:xpath="/ns0:coreProperties[1]/ns1:subject[1]" w:storeItemID="{6C3C8BC8-F283-45AE-878A-BAB7291924A1}"/>
                 <w:text/>
               </w:sdtPr>
+              <w:sdtEndPr/>
               <w:sdtContent>
                 <w:tc>
                   <w:tcPr>
@@ -177,6 +180,7 @@
                 <w:dataBinding w:prefixMappings="xmlns:ns0='http://schemas.openxmlformats.org/package/2006/metadata/core-properties' xmlns:ns1='http://purl.org/dc/elements/1.1/'" w:xpath="/ns0:coreProperties[1]/ns1:creator[1]" w:storeItemID="{6C3C8BC8-F283-45AE-878A-BAB7291924A1}"/>
                 <w:text/>
               </w:sdtPr>
+              <w:sdtEndPr/>
               <w:sdtContent>
                 <w:tc>
                   <w:tcPr>
@@ -247,6 +251,7 @@
           <w:docPartUnique/>
         </w:docPartObj>
       </w:sdtPr>
+      <w:sdtEndPr/>
       <w:sdtContent>
         <w:p>
           <w:pPr>
@@ -278,7 +283,7 @@
           <w:r>
             <w:fldChar w:fldCharType="separate"/>
           </w:r>
-          <w:hyperlink w:anchor="_Toc396559011" w:history="1">
+          <w:hyperlink w:anchor="_Toc396603771" w:history="1">
             <w:r>
               <w:rPr>
                 <w:rStyle w:val="Hyperlink"/>
@@ -320,7 +325,7 @@
                 <w:noProof/>
                 <w:webHidden/>
               </w:rPr>
-              <w:instrText xml:space="preserve"> PAGEREF _Toc396559011 \h </w:instrText>
+              <w:instrText xml:space="preserve"> PAGEREF _Toc396603771 \h </w:instrText>
             </w:r>
             <w:r>
               <w:rPr>
@@ -364,7 +369,7 @@
               <w:lang w:eastAsia="en-AU"/>
             </w:rPr>
           </w:pPr>
-          <w:hyperlink w:anchor="_Toc396559012" w:history="1">
+          <w:hyperlink w:anchor="_Toc396603772" w:history="1">
             <w:r>
               <w:rPr>
                 <w:rStyle w:val="Hyperlink"/>
@@ -406,7 +411,7 @@
                 <w:noProof/>
                 <w:webHidden/>
               </w:rPr>
-              <w:instrText xml:space="preserve"> PAGEREF _Toc396559012 \h </w:instrText>
+              <w:instrText xml:space="preserve"> PAGEREF _Toc396603772 \h </w:instrText>
             </w:r>
             <w:r>
               <w:rPr>
@@ -450,7 +455,7 @@
               <w:lang w:eastAsia="en-AU"/>
             </w:rPr>
           </w:pPr>
-          <w:hyperlink w:anchor="_Toc396559013" w:history="1">
+          <w:hyperlink w:anchor="_Toc396603773" w:history="1">
             <w:r>
               <w:rPr>
                 <w:rStyle w:val="Hyperlink"/>
@@ -492,7 +497,7 @@
                 <w:noProof/>
                 <w:webHidden/>
               </w:rPr>
-              <w:instrText xml:space="preserve"> PAGEREF _Toc396559013 \h </w:instrText>
+              <w:instrText xml:space="preserve"> PAGEREF _Toc396603773 \h </w:instrText>
             </w:r>
             <w:r>
               <w:rPr>
@@ -535,7 +540,7 @@
               <w:lang w:eastAsia="en-AU"/>
             </w:rPr>
           </w:pPr>
-          <w:hyperlink w:anchor="_Toc396559014" w:history="1">
+          <w:hyperlink w:anchor="_Toc396603774" w:history="1">
             <w:r>
               <w:rPr>
                 <w:rStyle w:val="Hyperlink"/>
@@ -562,7 +567,7 @@
                 <w:noProof/>
                 <w:webHidden/>
               </w:rPr>
-              <w:instrText xml:space="preserve"> PAGEREF _Toc396559014 \h </w:instrText>
+              <w:instrText xml:space="preserve"> PAGEREF _Toc396603774 \h </w:instrText>
             </w:r>
             <w:r>
               <w:rPr>
@@ -605,27 +610,13 @@
               <w:lang w:eastAsia="en-AU"/>
             </w:rPr>
           </w:pPr>
-          <w:hyperlink w:anchor="_Toc396559015" w:history="1">
+          <w:hyperlink w:anchor="_Toc396603775" w:history="1">
             <w:r>
               <w:rPr>
                 <w:rStyle w:val="Hyperlink"/>
                 <w:noProof/>
               </w:rPr>
-              <w:t>3.b Creating a Proje</w:t>
-            </w:r>
-            <w:r>
-              <w:rPr>
-                <w:rStyle w:val="Hyperlink"/>
-                <w:noProof/>
-              </w:rPr>
-              <w:t>c</w:t>
-            </w:r>
-            <w:r>
-              <w:rPr>
-                <w:rStyle w:val="Hyperlink"/>
-                <w:noProof/>
-              </w:rPr>
-              <w:t>t file for Custom IP</w:t>
+              <w:t>3.b Creating a Project file for Custom IP</w:t>
             </w:r>
             <w:r>
               <w:rPr>
@@ -646,7 +637,7 @@
                 <w:noProof/>
                 <w:webHidden/>
               </w:rPr>
-              <w:instrText xml:space="preserve"> PAGEREF _Toc396559015 \h </w:instrText>
+              <w:instrText xml:space="preserve"> PAGEREF _Toc396603775 \h </w:instrText>
             </w:r>
             <w:r>
               <w:rPr>
@@ -690,7 +681,7 @@
               <w:lang w:eastAsia="en-AU"/>
             </w:rPr>
           </w:pPr>
-          <w:hyperlink w:anchor="_Toc396559016" w:history="1">
+          <w:hyperlink w:anchor="_Toc396603776" w:history="1">
             <w:r>
               <w:rPr>
                 <w:rStyle w:val="Hyperlink"/>
@@ -732,7 +723,7 @@
                 <w:noProof/>
                 <w:webHidden/>
               </w:rPr>
-              <w:instrText xml:space="preserve"> PAGEREF _Toc396559016 \h </w:instrText>
+              <w:instrText xml:space="preserve"> PAGEREF _Toc396603776 \h </w:instrText>
             </w:r>
             <w:r>
               <w:rPr>
@@ -775,7 +766,7 @@
               <w:lang w:eastAsia="en-AU"/>
             </w:rPr>
           </w:pPr>
-          <w:hyperlink w:anchor="_Toc396559017" w:history="1">
+          <w:hyperlink w:anchor="_Toc396603777" w:history="1">
             <w:r>
               <w:rPr>
                 <w:rStyle w:val="Hyperlink"/>
@@ -802,7 +793,7 @@
                 <w:noProof/>
                 <w:webHidden/>
               </w:rPr>
-              <w:instrText xml:space="preserve"> PAGEREF _Toc396559017 \h </w:instrText>
+              <w:instrText xml:space="preserve"> PAGEREF _Toc396603777 \h </w:instrText>
             </w:r>
             <w:r>
               <w:rPr>
@@ -845,27 +836,13 @@
               <w:lang w:eastAsia="en-AU"/>
             </w:rPr>
           </w:pPr>
-          <w:hyperlink w:anchor="_Toc396559018" w:history="1">
+          <w:hyperlink w:anchor="_Toc396603778" w:history="1">
             <w:r>
               <w:rPr>
                 <w:rStyle w:val="Hyperlink"/>
                 <w:noProof/>
               </w:rPr>
-              <w:t xml:space="preserve">4.a.i AXI </w:t>
-            </w:r>
-            <w:r>
-              <w:rPr>
-                <w:rStyle w:val="Hyperlink"/>
-                <w:noProof/>
-              </w:rPr>
-              <w:t>W</w:t>
-            </w:r>
-            <w:r>
-              <w:rPr>
-                <w:rStyle w:val="Hyperlink"/>
-                <w:noProof/>
-              </w:rPr>
-              <w:t>rites</w:t>
+              <w:t>4.a.i AXI Writes</w:t>
             </w:r>
             <w:r>
               <w:rPr>
@@ -886,7 +863,7 @@
                 <w:noProof/>
                 <w:webHidden/>
               </w:rPr>
-              <w:instrText xml:space="preserve"> PAGEREF _Toc396559018 \h </w:instrText>
+              <w:instrText xml:space="preserve"> PAGEREF _Toc396603778 \h </w:instrText>
             </w:r>
             <w:r>
               <w:rPr>
@@ -929,7 +906,7 @@
               <w:lang w:eastAsia="en-AU"/>
             </w:rPr>
           </w:pPr>
-          <w:hyperlink w:anchor="_Toc396559019" w:history="1">
+          <w:hyperlink w:anchor="_Toc396603779" w:history="1">
             <w:r>
               <w:rPr>
                 <w:rStyle w:val="Hyperlink"/>
@@ -956,7 +933,7 @@
                 <w:noProof/>
                 <w:webHidden/>
               </w:rPr>
-              <w:instrText xml:space="preserve"> PAGEREF _Toc396559019 \h </w:instrText>
+              <w:instrText xml:space="preserve"> PAGEREF _Toc396603779 \h </w:instrText>
             </w:r>
             <w:r>
               <w:rPr>
@@ -999,7 +976,7 @@
               <w:lang w:eastAsia="en-AU"/>
             </w:rPr>
           </w:pPr>
-          <w:hyperlink w:anchor="_Toc396559020" w:history="1">
+          <w:hyperlink w:anchor="_Toc396603780" w:history="1">
             <w:r>
               <w:rPr>
                 <w:rStyle w:val="Hyperlink"/>
@@ -1026,7 +1003,7 @@
                 <w:noProof/>
                 <w:webHidden/>
               </w:rPr>
-              <w:instrText xml:space="preserve"> PAGEREF _Toc396559020 \h </w:instrText>
+              <w:instrText xml:space="preserve"> PAGEREF _Toc396603780 \h </w:instrText>
             </w:r>
             <w:r>
               <w:rPr>
@@ -1069,7 +1046,7 @@
               <w:lang w:eastAsia="en-AU"/>
             </w:rPr>
           </w:pPr>
-          <w:hyperlink w:anchor="_Toc396559021" w:history="1">
+          <w:hyperlink w:anchor="_Toc396603781" w:history="1">
             <w:r>
               <w:rPr>
                 <w:rStyle w:val="Hyperlink"/>
@@ -1096,7 +1073,7 @@
                 <w:noProof/>
                 <w:webHidden/>
               </w:rPr>
-              <w:instrText xml:space="preserve"> PAGEREF _Toc396559021 \h </w:instrText>
+              <w:instrText xml:space="preserve"> PAGEREF _Toc396603781 \h </w:instrText>
             </w:r>
             <w:r>
               <w:rPr>
@@ -1139,7 +1116,7 @@
               <w:lang w:eastAsia="en-AU"/>
             </w:rPr>
           </w:pPr>
-          <w:hyperlink w:anchor="_Toc396559022" w:history="1">
+          <w:hyperlink w:anchor="_Toc396603782" w:history="1">
             <w:r>
               <w:rPr>
                 <w:rStyle w:val="Hyperlink"/>
@@ -1166,7 +1143,7 @@
                 <w:noProof/>
                 <w:webHidden/>
               </w:rPr>
-              <w:instrText xml:space="preserve"> PAGEREF _Toc396559022 \h </w:instrText>
+              <w:instrText xml:space="preserve"> PAGEREF _Toc396603782 \h </w:instrText>
             </w:r>
             <w:r>
               <w:rPr>
@@ -1210,7 +1187,7 @@
               <w:lang w:eastAsia="en-AU"/>
             </w:rPr>
           </w:pPr>
-          <w:hyperlink w:anchor="_Toc396559023" w:history="1">
+          <w:hyperlink w:anchor="_Toc396603783" w:history="1">
             <w:r>
               <w:rPr>
                 <w:rStyle w:val="Hyperlink"/>
@@ -1252,7 +1229,7 @@
                 <w:noProof/>
                 <w:webHidden/>
               </w:rPr>
-              <w:instrText xml:space="preserve"> PAGEREF _Toc396559023 \h </w:instrText>
+              <w:instrText xml:space="preserve"> PAGEREF _Toc396603783 \h </w:instrText>
             </w:r>
             <w:r>
               <w:rPr>
@@ -1295,7 +1272,7 @@
               <w:lang w:eastAsia="en-AU"/>
             </w:rPr>
           </w:pPr>
-          <w:hyperlink w:anchor="_Toc396559024" w:history="1">
+          <w:hyperlink w:anchor="_Toc396603784" w:history="1">
             <w:r>
               <w:rPr>
                 <w:rStyle w:val="Hyperlink"/>
@@ -1322,7 +1299,7 @@
                 <w:noProof/>
                 <w:webHidden/>
               </w:rPr>
-              <w:instrText xml:space="preserve"> PAGEREF _Toc396559024 \h </w:instrText>
+              <w:instrText xml:space="preserve"> PAGEREF _Toc396603784 \h </w:instrText>
             </w:r>
             <w:r>
               <w:rPr>
@@ -1365,7 +1342,7 @@
               <w:lang w:eastAsia="en-AU"/>
             </w:rPr>
           </w:pPr>
-          <w:hyperlink w:anchor="_Toc396559025" w:history="1">
+          <w:hyperlink w:anchor="_Toc396603785" w:history="1">
             <w:r>
               <w:rPr>
                 <w:rStyle w:val="Hyperlink"/>
@@ -1392,7 +1369,7 @@
                 <w:noProof/>
                 <w:webHidden/>
               </w:rPr>
-              <w:instrText xml:space="preserve"> PAGEREF _Toc396559025 \h </w:instrText>
+              <w:instrText xml:space="preserve"> PAGEREF _Toc396603785 \h </w:instrText>
             </w:r>
             <w:r>
               <w:rPr>
@@ -1435,7 +1412,7 @@
               <w:lang w:eastAsia="en-AU"/>
             </w:rPr>
           </w:pPr>
-          <w:hyperlink w:anchor="_Toc396559026" w:history="1">
+          <w:hyperlink w:anchor="_Toc396603786" w:history="1">
             <w:r>
               <w:rPr>
                 <w:rStyle w:val="Hyperlink"/>
@@ -1462,7 +1439,7 @@
                 <w:noProof/>
                 <w:webHidden/>
               </w:rPr>
-              <w:instrText xml:space="preserve"> PAGEREF _Toc396559026 \h </w:instrText>
+              <w:instrText xml:space="preserve"> PAGEREF _Toc396603786 \h </w:instrText>
             </w:r>
             <w:r>
               <w:rPr>
@@ -1506,7 +1483,7 @@
               <w:lang w:eastAsia="en-AU"/>
             </w:rPr>
           </w:pPr>
-          <w:hyperlink w:anchor="_Toc396559027" w:history="1">
+          <w:hyperlink w:anchor="_Toc396603787" w:history="1">
             <w:r>
               <w:rPr>
                 <w:rStyle w:val="Hyperlink"/>
@@ -1548,7 +1525,7 @@
                 <w:noProof/>
                 <w:webHidden/>
               </w:rPr>
-              <w:instrText xml:space="preserve"> PAGEREF _Toc396559027 \h </w:instrText>
+              <w:instrText xml:space="preserve"> PAGEREF _Toc396603787 \h </w:instrText>
             </w:r>
             <w:r>
               <w:rPr>
@@ -1591,7 +1568,7 @@
               <w:lang w:eastAsia="en-AU"/>
             </w:rPr>
           </w:pPr>
-          <w:hyperlink w:anchor="_Toc396559028" w:history="1">
+          <w:hyperlink w:anchor="_Toc396603788" w:history="1">
             <w:r>
               <w:rPr>
                 <w:rStyle w:val="Hyperlink"/>
@@ -1618,7 +1595,7 @@
                 <w:noProof/>
                 <w:webHidden/>
               </w:rPr>
-              <w:instrText xml:space="preserve"> PAGEREF _Toc396559028 \h </w:instrText>
+              <w:instrText xml:space="preserve"> PAGEREF _Toc396603788 \h </w:instrText>
             </w:r>
             <w:r>
               <w:rPr>
@@ -1661,7 +1638,7 @@
               <w:lang w:eastAsia="en-AU"/>
             </w:rPr>
           </w:pPr>
-          <w:hyperlink w:anchor="_Toc396559029" w:history="1">
+          <w:hyperlink w:anchor="_Toc396603789" w:history="1">
             <w:r>
               <w:rPr>
                 <w:rStyle w:val="Hyperlink"/>
@@ -1688,7 +1665,7 @@
                 <w:noProof/>
                 <w:webHidden/>
               </w:rPr>
-              <w:instrText xml:space="preserve"> PAGEREF _Toc396559029 \h </w:instrText>
+              <w:instrText xml:space="preserve"> PAGEREF _Toc396603789 \h </w:instrText>
             </w:r>
             <w:r>
               <w:rPr>
@@ -1731,7 +1708,7 @@
               <w:lang w:eastAsia="en-AU"/>
             </w:rPr>
           </w:pPr>
-          <w:hyperlink w:anchor="_Toc396559030" w:history="1">
+          <w:hyperlink w:anchor="_Toc396603790" w:history="1">
             <w:r>
               <w:rPr>
                 <w:rStyle w:val="Hyperlink"/>
@@ -1758,7 +1735,7 @@
                 <w:noProof/>
                 <w:webHidden/>
               </w:rPr>
-              <w:instrText xml:space="preserve"> PAGEREF _Toc396559030 \h </w:instrText>
+              <w:instrText xml:space="preserve"> PAGEREF _Toc396603790 \h </w:instrText>
             </w:r>
             <w:r>
               <w:rPr>
@@ -1801,7 +1778,7 @@
               <w:lang w:eastAsia="en-AU"/>
             </w:rPr>
           </w:pPr>
-          <w:hyperlink w:anchor="_Toc396559031" w:history="1">
+          <w:hyperlink w:anchor="_Toc396603791" w:history="1">
             <w:r>
               <w:rPr>
                 <w:rStyle w:val="Hyperlink"/>
@@ -1828,7 +1805,7 @@
                 <w:noProof/>
                 <w:webHidden/>
               </w:rPr>
-              <w:instrText xml:space="preserve"> PAGEREF _Toc396559031 \h </w:instrText>
+              <w:instrText xml:space="preserve"> PAGEREF _Toc396603791 \h </w:instrText>
             </w:r>
             <w:r>
               <w:rPr>
@@ -1872,7 +1849,7 @@
               <w:lang w:eastAsia="en-AU"/>
             </w:rPr>
           </w:pPr>
-          <w:hyperlink w:anchor="_Toc396559032" w:history="1">
+          <w:hyperlink w:anchor="_Toc396603792" w:history="1">
             <w:r>
               <w:rPr>
                 <w:rStyle w:val="Hyperlink"/>
@@ -1914,7 +1891,7 @@
                 <w:noProof/>
                 <w:webHidden/>
               </w:rPr>
-              <w:instrText xml:space="preserve"> PAGEREF _Toc396559032 \h </w:instrText>
+              <w:instrText xml:space="preserve"> PAGEREF _Toc396603792 \h </w:instrText>
             </w:r>
             <w:r>
               <w:rPr>
@@ -1976,7 +1953,7 @@
       <w:pPr>
         <w:pStyle w:val="Heading1"/>
       </w:pPr>
-      <w:bookmarkStart w:id="0" w:name="_Toc396559011"/>
+      <w:bookmarkStart w:id="0" w:name="_Toc396603771"/>
       <w:r>
         <w:lastRenderedPageBreak/>
         <w:t>1.</w:t>
@@ -1991,7 +1968,23 @@
     </w:p>
     <w:p>
       <w:r>
-        <w:t xml:space="preserve">The aim of this lab is to introduce a design flow that allows you to create your own custom Intellectual Property (Custom IP) targeted at a Zynq device using Xilinx’s Vivado 2013.4. The lab has been created for senior undergraduates using the ZedBoard. We assume the </w:t>
+        <w:t xml:space="preserve">The aim of this lab is to introduce a design flow that allows you to create your own custom Intellectual Property (Custom IP) targeted at a </w:t>
+      </w:r>
+      <w:proofErr w:type="spellStart"/>
+      <w:r>
+        <w:t>Zynq</w:t>
+      </w:r>
+      <w:proofErr w:type="spellEnd"/>
+      <w:r>
+        <w:t xml:space="preserve"> device using Xilinx’s Vivado 2013.4. The lab has been created for senior undergraduates using the </w:t>
+      </w:r>
+      <w:proofErr w:type="spellStart"/>
+      <w:r>
+        <w:t>ZedBoard</w:t>
+      </w:r>
+      <w:proofErr w:type="spellEnd"/>
+      <w:r>
+        <w:t xml:space="preserve">. We assume the </w:t>
       </w:r>
       <w:r>
         <w:t>reader</w:t>
@@ -2029,7 +2022,7 @@
         <w:t xml:space="preserve">the </w:t>
       </w:r>
       <w:r>
-        <w:t>S</w:t>
+        <w:t>s</w:t>
       </w:r>
       <w:r>
         <w:t>ections</w:t>
@@ -2077,8 +2070,13 @@
         <w:ind w:left="426" w:hanging="426"/>
       </w:pPr>
       <w:r>
-        <w:t>Using Vivado’s</w:t>
-      </w:r>
+        <w:t xml:space="preserve">Using </w:t>
+      </w:r>
+      <w:proofErr w:type="spellStart"/>
+      <w:r>
+        <w:t>Vivado’s</w:t>
+      </w:r>
+      <w:proofErr w:type="spellEnd"/>
       <w:r>
         <w:t xml:space="preserve"> built-</w:t>
       </w:r>
@@ -2098,10 +2096,10 @@
         <w:t>the</w:t>
       </w:r>
       <w:r>
-        <w:t xml:space="preserve"> C</w:t>
-      </w:r>
-      <w:r>
-        <w:t>ustom IP</w:t>
+        <w:t xml:space="preserve"> </w:t>
+      </w:r>
+      <w:r>
+        <w:t>IP</w:t>
       </w:r>
       <w:r>
         <w:t>.</w:t>
@@ -2186,10 +2184,7 @@
         <w:ind w:left="426" w:hanging="426"/>
       </w:pPr>
       <w:r>
-        <w:t>Teach</w:t>
-      </w:r>
-      <w:r>
-        <w:t>ing</w:t>
+        <w:t>Shows</w:t>
       </w:r>
       <w:r>
         <w:t xml:space="preserve"> you how to package </w:t>
@@ -2248,7 +2243,13 @@
         <w:t xml:space="preserve">and </w:t>
       </w:r>
       <w:r>
-        <w:t xml:space="preserve">to familiarise you with </w:t>
+        <w:t>to familiarise you with</w:t>
+      </w:r>
+      <w:r>
+        <w:t xml:space="preserve"> alternative</w:t>
+      </w:r>
+      <w:r>
+        <w:t xml:space="preserve"> </w:t>
       </w:r>
       <w:r>
         <w:t>ways of interfacing with AXI.</w:t>
@@ -2350,7 +2351,7 @@
       <w:pPr>
         <w:pStyle w:val="Heading1"/>
       </w:pPr>
-      <w:bookmarkStart w:id="1" w:name="_Toc396559012"/>
+      <w:bookmarkStart w:id="1" w:name="_Toc396603772"/>
       <w:r>
         <w:lastRenderedPageBreak/>
         <w:t>2.</w:t>
@@ -2613,7 +2614,7 @@
       <w:pPr>
         <w:pStyle w:val="Heading1"/>
       </w:pPr>
-      <w:bookmarkStart w:id="2" w:name="_Toc396559013"/>
+      <w:bookmarkStart w:id="2" w:name="_Toc396603773"/>
       <w:r>
         <w:lastRenderedPageBreak/>
         <w:t>3.</w:t>
@@ -2662,9 +2663,14 @@
       <w:pPr>
         <w:pStyle w:val="Heading2"/>
       </w:pPr>
-      <w:bookmarkStart w:id="3" w:name="_Toc396559014"/>
-      <w:r>
-        <w:t xml:space="preserve">3.a Generating </w:t>
+      <w:bookmarkStart w:id="3" w:name="_Toc396603774"/>
+      <w:proofErr w:type="gramStart"/>
+      <w:r>
+        <w:t>3.a</w:t>
+      </w:r>
+      <w:proofErr w:type="gramEnd"/>
+      <w:r>
+        <w:t xml:space="preserve"> Generating </w:t>
       </w:r>
       <w:r>
         <w:t xml:space="preserve">a </w:t>
@@ -3216,10 +3222,19 @@
         <w:t>owever both Full &amp; Stream</w:t>
       </w:r>
       <w:r>
-        <w:t xml:space="preserve"> are not easily programmed for on the PS, both featuring complex designs</w:t>
-      </w:r>
-      <w:r>
-        <w:t>, we will stick to the LITE</w:t>
+        <w:t xml:space="preserve"> are not easily programmed for on the PS, both featuring complex </w:t>
+      </w:r>
+      <w:r>
+        <w:t>software designs as precursors to interfacing with the IP, hence</w:t>
+      </w:r>
+      <w:r>
+        <w:t xml:space="preserve"> we will stick to the</w:t>
+      </w:r>
+      <w:r>
+        <w:t xml:space="preserve"> simpler</w:t>
+      </w:r>
+      <w:r>
+        <w:t xml:space="preserve"> LITE</w:t>
       </w:r>
       <w:r>
         <w:t xml:space="preserve"> </w:t>
@@ -3352,8 +3367,8 @@
         </w:rPr>
         <w:drawing>
           <wp:inline distT="0" distB="0" distL="0" distR="0" wp14:anchorId="1F4679D2" wp14:editId="6DBC2928">
-            <wp:extent cx="4261282" cy="3287530"/>
-            <wp:effectExtent l="0" t="0" r="6350" b="8255"/>
+            <wp:extent cx="3847796" cy="2968530"/>
+            <wp:effectExtent l="0" t="0" r="635" b="3810"/>
             <wp:docPr id="6" name="Picture 16"/>
             <wp:cNvGraphicFramePr>
               <a:graphicFrameLocks xmlns:a="http://schemas.openxmlformats.org/drawingml/2006/main" noChangeAspect="1"/>
@@ -3383,7 +3398,7 @@
                   <pic:spPr bwMode="auto">
                     <a:xfrm>
                       <a:off x="0" y="0"/>
-                      <a:ext cx="4261282" cy="3287530"/>
+                      <a:ext cx="3851262" cy="2971204"/>
                     </a:xfrm>
                     <a:prstGeom prst="rect">
                       <a:avLst/>
@@ -3642,10 +3657,13 @@
         <w:t xml:space="preserve">and </w:t>
       </w:r>
       <w:r>
-        <w:t xml:space="preserve">now </w:t>
-      </w:r>
-      <w:r>
-        <w:t xml:space="preserve">it can be integrated into </w:t>
+        <w:t>it can</w:t>
+      </w:r>
+      <w:r>
+        <w:t xml:space="preserve"> now</w:t>
+      </w:r>
+      <w:r>
+        <w:t xml:space="preserve"> be integrated into </w:t>
       </w:r>
       <w:r>
         <w:t xml:space="preserve">our </w:t>
@@ -3691,10 +3709,15 @@
       <w:pPr>
         <w:pStyle w:val="Heading2"/>
       </w:pPr>
-      <w:bookmarkStart w:id="4" w:name="_Toc396559015"/>
+      <w:bookmarkStart w:id="4" w:name="_Toc396603775"/>
+      <w:proofErr w:type="gramStart"/>
       <w:r>
         <w:lastRenderedPageBreak/>
-        <w:t xml:space="preserve">3.b </w:t>
+        <w:t>3.b</w:t>
+      </w:r>
+      <w:proofErr w:type="gramEnd"/>
+      <w:r>
+        <w:t xml:space="preserve"> </w:t>
       </w:r>
       <w:r>
         <w:t>Creating a Project file for Custom IP</w:t>
@@ -4123,7 +4146,13 @@
         <w:rPr>
           <w:i/>
         </w:rPr>
-        <w:t>Figure 3.7: Step 3.1</w:t>
+        <w:t>Figure 3.8</w:t>
+      </w:r>
+      <w:r>
+        <w:rPr>
+          <w:i/>
+        </w:rPr>
+        <w:t>: Step 3.1</w:t>
       </w:r>
       <w:r>
         <w:rPr>
@@ -4464,7 +4493,19 @@
         <w:rPr>
           <w:i/>
         </w:rPr>
-        <w:t>Figure 3.7: Step 3.1</w:t>
+        <w:t>Figure 3.</w:t>
+      </w:r>
+      <w:r>
+        <w:rPr>
+          <w:i/>
+        </w:rPr>
+        <w:t>9</w:t>
+      </w:r>
+      <w:r>
+        <w:rPr>
+          <w:i/>
+        </w:rPr>
+        <w:t>: Step 3.1</w:t>
       </w:r>
       <w:r>
         <w:rPr>
@@ -4521,10 +4562,26 @@
         <w:rPr>
           <w:b/>
         </w:rPr>
-        <w:t>.xpr</w:t>
-      </w:r>
-      <w:r>
-        <w:t xml:space="preserve"> file shown above. (i.e. open up the Vivado project file for the </w:t>
+        <w:t>.</w:t>
+      </w:r>
+      <w:proofErr w:type="spellStart"/>
+      <w:r>
+        <w:rPr>
+          <w:b/>
+        </w:rPr>
+        <w:t>xpr</w:t>
+      </w:r>
+      <w:proofErr w:type="spellEnd"/>
+      <w:r>
+        <w:t xml:space="preserve"> file shown above. (</w:t>
+      </w:r>
+      <w:proofErr w:type="gramStart"/>
+      <w:r>
+        <w:t>i.e</w:t>
+      </w:r>
+      <w:proofErr w:type="gramEnd"/>
+      <w:r>
+        <w:t xml:space="preserve">. open up the Vivado project file for the </w:t>
       </w:r>
       <w:r>
         <w:t>Custom</w:t>
@@ -4633,7 +4690,21 @@
         <w:rPr>
           <w:i/>
         </w:rPr>
-        <w:t>Figure 3.8: Step 3.1</w:t>
+        <w:t>Figure 3.</w:t>
+      </w:r>
+      <w:r>
+        <w:rPr>
+          <w:i/>
+        </w:rPr>
+        <w:t>10</w:t>
+      </w:r>
+      <w:bookmarkStart w:id="5" w:name="_GoBack"/>
+      <w:bookmarkEnd w:id="5"/>
+      <w:r>
+        <w:rPr>
+          <w:i/>
+        </w:rPr>
+        <w:t>: Step 3.1</w:t>
       </w:r>
       <w:r>
         <w:rPr>
@@ -4664,7 +4735,7 @@
       <w:pPr>
         <w:pStyle w:val="Heading1"/>
       </w:pPr>
-      <w:bookmarkStart w:id="5" w:name="_Toc396559016"/>
+      <w:bookmarkStart w:id="6" w:name="_Toc396603776"/>
       <w:r>
         <w:lastRenderedPageBreak/>
         <w:t>4.</w:t>
@@ -4675,7 +4746,7 @@
       <w:r>
         <w:t>Customising the Custom IP</w:t>
       </w:r>
-      <w:bookmarkEnd w:id="5"/>
+      <w:bookmarkEnd w:id="6"/>
     </w:p>
     <w:p>
       <w:r>
@@ -4692,21 +4763,34 @@
       <w:pPr>
         <w:pStyle w:val="Heading2"/>
       </w:pPr>
-      <w:bookmarkStart w:id="6" w:name="_Toc396559017"/>
+      <w:bookmarkStart w:id="7" w:name="_Toc396603777"/>
+      <w:proofErr w:type="gramStart"/>
       <w:r>
         <w:t>4</w:t>
       </w:r>
       <w:r>
-        <w:t>.a AXI Tutorial</w:t>
-      </w:r>
-      <w:bookmarkEnd w:id="6"/>
+        <w:t>.a</w:t>
+      </w:r>
+      <w:proofErr w:type="gramEnd"/>
+      <w:r>
+        <w:t xml:space="preserve"> AXI Tutorial</w:t>
+      </w:r>
+      <w:bookmarkEnd w:id="7"/>
     </w:p>
     <w:p>
       <w:pPr>
         <w:spacing w:after="0"/>
       </w:pPr>
       <w:r>
-        <w:t>Advanced eXtensible Interface (AXI) is a protocol developed by ARM which is a mechanism for controlling shared bus access. Some of the key features of this protocol are as follows:</w:t>
+        <w:t xml:space="preserve">Advanced </w:t>
+      </w:r>
+      <w:proofErr w:type="spellStart"/>
+      <w:r>
+        <w:t>eXtensible</w:t>
+      </w:r>
+      <w:proofErr w:type="spellEnd"/>
+      <w:r>
+        <w:t xml:space="preserve"> Interface (AXI) is a protocol developed by ARM which is a mechanism for controlling shared bus access. Some of the key features of this protocol are as follows:</w:t>
       </w:r>
     </w:p>
     <w:p>
@@ -4846,7 +4930,15 @@
         <w:t xml:space="preserve"> (</w:t>
       </w:r>
       <w:r>
-        <w:t xml:space="preserve">the Zynq </w:t>
+        <w:t xml:space="preserve">the </w:t>
+      </w:r>
+      <w:proofErr w:type="spellStart"/>
+      <w:r>
+        <w:t>Zynq</w:t>
+      </w:r>
+      <w:proofErr w:type="spellEnd"/>
+      <w:r>
+        <w:t xml:space="preserve"> </w:t>
       </w:r>
       <w:r>
         <w:t xml:space="preserve">Processor) and the Slave </w:t>
@@ -4925,22 +5017,33 @@
         <w:t xml:space="preserve">laves (variable addresses) to be connected to Master components, the downside of this is that this introduces some delay (which will be seen in the timing diagrams </w:t>
       </w:r>
       <w:r>
-        <w:t>in the following subsection). A detailed explanation for the delays can be found in the “Xilinx AXI Interconnect documentation” [3].</w:t>
+        <w:t>in the following subsection</w:t>
+      </w:r>
+      <w:r>
+        <w:t>s</w:t>
+      </w:r>
+      <w:r>
+        <w:t>). A detailed explanation for the delays can be found in the “Xilinx AXI Interconnect documentation” [3].</w:t>
       </w:r>
     </w:p>
     <w:p>
       <w:pPr>
         <w:pStyle w:val="Heading3"/>
       </w:pPr>
-      <w:bookmarkStart w:id="7" w:name="_Toc396559018"/>
+      <w:bookmarkStart w:id="8" w:name="_Toc396603778"/>
+      <w:proofErr w:type="gramStart"/>
       <w:r>
         <w:lastRenderedPageBreak/>
         <w:t>4</w:t>
       </w:r>
       <w:r>
-        <w:t>.a.i AXI Writes</w:t>
-      </w:r>
-      <w:bookmarkEnd w:id="7"/>
+        <w:t>.a.i</w:t>
+      </w:r>
+      <w:proofErr w:type="gramEnd"/>
+      <w:r>
+        <w:t xml:space="preserve"> AXI Writes</w:t>
+      </w:r>
+      <w:bookmarkEnd w:id="8"/>
     </w:p>
     <w:p>
       <w:r>
@@ -5756,13 +5859,25 @@
         <w:t xml:space="preserve"> writing 0xFFFFFFFF @ BASE_ADDR (0x0) then 0x00000001 @ BASE_ADDR (0x0), and finally 0x0000000a @ BASE_ADDR+4 (0x4).</w:t>
       </w:r>
       <w:r>
-        <w:t xml:space="preserve"> Note how the signals are labelled “M00_AXI” (Master AXI) instead of “S00_AXI” (Slave AXI), this occurs </w:t>
+        <w:t xml:space="preserve"> Note how the signals are </w:t>
+      </w:r>
+      <w:r>
+        <w:t>prefixed with</w:t>
+      </w:r>
+      <w:r>
+        <w:t xml:space="preserve"> “M00_AXI” (Master AXI) instead of “S00_AXI” (Slave AXI), this occurs </w:t>
       </w:r>
       <w:r>
         <w:t>due to the fact that when</w:t>
       </w:r>
       <w:r>
-        <w:t xml:space="preserve"> debugging the AXI bus one end if connected to the </w:t>
+        <w:t xml:space="preserve"> debugging the AXI bus</w:t>
+      </w:r>
+      <w:r>
+        <w:t>,</w:t>
+      </w:r>
+      <w:r>
+        <w:t xml:space="preserve"> one end if connected to the </w:t>
       </w:r>
       <w:r>
         <w:t>Master and the other end to the Slave.</w:t>
@@ -5785,10 +5900,7 @@
         <w:t>(</w:t>
       </w:r>
       <w:r>
-        <w:t>numbers refer</w:t>
-      </w:r>
-      <w:r>
-        <w:t xml:space="preserve"> </w:t>
+        <w:t xml:space="preserve">numbers refer </w:t>
       </w:r>
       <w:r>
         <w:t>to the labelled signals between clock cycles 10-</w:t>
@@ -5883,7 +5995,13 @@
     </w:p>
     <w:p>
       <w:r>
-        <w:t xml:space="preserve">*By Master Asserts – strictly speaking it is the AXI interconnect which acts as the </w:t>
+        <w:t>*Master</w:t>
+      </w:r>
+      <w:r>
+        <w:t xml:space="preserve"> </w:t>
+      </w:r>
+      <w:r>
+        <w:t xml:space="preserve">– strictly speaking it is the AXI interconnect which acts as the </w:t>
       </w:r>
       <w:r>
         <w:t>Master</w:t>
@@ -5895,7 +6013,7 @@
         <w:t>Slave</w:t>
       </w:r>
       <w:r>
-        <w:t xml:space="preserve"> AXI component.</w:t>
+        <w:t xml:space="preserve"> AXI component, note the PS.</w:t>
       </w:r>
     </w:p>
     <w:p>
@@ -5912,10 +6030,7 @@
         <w:t xml:space="preserve"> (</w:t>
       </w:r>
       <w:r>
-        <w:t>numbers refer</w:t>
-      </w:r>
-      <w:r>
-        <w:t xml:space="preserve"> </w:t>
+        <w:t xml:space="preserve">numbers refer </w:t>
       </w:r>
       <w:r>
         <w:t>to the labelled signals between clock cycles 13</w:t>
@@ -5996,7 +6111,16 @@
         <w:t>WVALID &amp;&amp; AWVALID</w:t>
       </w:r>
       <w:r>
-        <w:t xml:space="preserve">), at this point the WADDR address is also latched (stored address so the </w:t>
+        <w:t xml:space="preserve">), at this point the </w:t>
+      </w:r>
+      <w:r>
+        <w:rPr>
+          <w:b/>
+        </w:rPr>
+        <w:t>WADDR</w:t>
+      </w:r>
+      <w:r>
+        <w:t xml:space="preserve"> address is also latched (stored address so the </w:t>
       </w:r>
       <w:r>
         <w:t>Master</w:t>
@@ -6081,7 +6205,13 @@
         <w:t>ycle</w:t>
       </w:r>
       <w:r>
-        <w:t xml:space="preserve"> in diagram, yellow line) the </w:t>
+        <w:t xml:space="preserve"> in </w:t>
+      </w:r>
+      <w:r>
+        <w:t>the figure</w:t>
+      </w:r>
+      <w:r>
+        <w:t xml:space="preserve">, yellow line) the </w:t>
       </w:r>
       <w:r>
         <w:t>Slave</w:t>
@@ -6102,7 +6232,16 @@
         <w:t>since address was 0x0</w:t>
       </w:r>
       <w:r>
-        <w:t xml:space="preserve">) has data on WDATA bus written into </w:t>
+        <w:t xml:space="preserve">) has data on </w:t>
+      </w:r>
+      <w:r>
+        <w:rPr>
+          <w:b/>
+        </w:rPr>
+        <w:t>WDATA</w:t>
+      </w:r>
+      <w:r>
+        <w:t xml:space="preserve"> bus written into </w:t>
       </w:r>
       <w:r>
         <w:t>it.</w:t>
@@ -6112,15 +6251,20 @@
       <w:pPr>
         <w:pStyle w:val="Heading3"/>
       </w:pPr>
-      <w:bookmarkStart w:id="8" w:name="_Toc396559019"/>
+      <w:bookmarkStart w:id="9" w:name="_Toc396603779"/>
+      <w:proofErr w:type="gramStart"/>
       <w:r>
         <w:lastRenderedPageBreak/>
         <w:t>4</w:t>
       </w:r>
       <w:r>
-        <w:t>.a.ii AXI Reads</w:t>
-      </w:r>
-      <w:bookmarkEnd w:id="8"/>
+        <w:t>.a.ii</w:t>
+      </w:r>
+      <w:proofErr w:type="gramEnd"/>
+      <w:r>
+        <w:t xml:space="preserve"> AXI Reads</w:t>
+      </w:r>
+      <w:bookmarkEnd w:id="9"/>
     </w:p>
     <w:p>
       <w:r>
@@ -6991,10 +7135,7 @@
         <w:t xml:space="preserve">Master then places the address </w:t>
       </w:r>
       <w:r>
-        <w:t>(0x4)</w:t>
-      </w:r>
-      <w:r>
-        <w:t xml:space="preserve"> </w:t>
+        <w:t xml:space="preserve">(0x4) </w:t>
       </w:r>
       <w:r>
         <w:t xml:space="preserve">that it wants to read from onto the </w:t>
@@ -7026,22 +7167,7 @@
         <w:t xml:space="preserve"> then performs the following</w:t>
       </w:r>
       <w:r>
-        <w:t xml:space="preserve"> </w:t>
-      </w:r>
-      <w:r>
-        <w:t>(numbers refer to the labelled signals between the clock cycles 17</w:t>
-      </w:r>
-      <w:r>
-        <w:t>7</w:t>
-      </w:r>
-      <w:r>
-        <w:t xml:space="preserve"> – 1</w:t>
-      </w:r>
-      <w:r>
-        <w:t>80</w:t>
-      </w:r>
-      <w:r>
-        <w:t>):</w:t>
+        <w:t xml:space="preserve"> (numbers refer to the labelled signals between the clock cycles 177 – 180):</w:t>
       </w:r>
     </w:p>
     <w:p>
@@ -7227,20 +7353,45 @@
         <w:t xml:space="preserve">signal can be viewed as a latch signal </w:t>
       </w:r>
       <w:r>
-        <w:t>for this Interconnect to store this data into its own internal register and forward it to the real Master (the Zynq Processor).</w:t>
+        <w:t xml:space="preserve">for </w:t>
+      </w:r>
+      <w:r>
+        <w:t>the AXI</w:t>
+      </w:r>
+      <w:r>
+        <w:t xml:space="preserve"> Interconnect to store this data into its own internal register and </w:t>
+      </w:r>
+      <w:r>
+        <w:t xml:space="preserve">later </w:t>
+      </w:r>
+      <w:r>
+        <w:t xml:space="preserve">forward it to the real Master (the </w:t>
+      </w:r>
+      <w:proofErr w:type="spellStart"/>
+      <w:r>
+        <w:t>Zynq</w:t>
+      </w:r>
+      <w:proofErr w:type="spellEnd"/>
+      <w:r>
+        <w:t xml:space="preserve"> Processor).</w:t>
       </w:r>
     </w:p>
     <w:p>
       <w:pPr>
         <w:pStyle w:val="Heading2"/>
       </w:pPr>
-      <w:bookmarkStart w:id="9" w:name="_Toc396559020"/>
+      <w:bookmarkStart w:id="10" w:name="_Toc396603780"/>
+      <w:proofErr w:type="gramStart"/>
       <w:r>
         <w:lastRenderedPageBreak/>
         <w:t>4</w:t>
       </w:r>
       <w:r>
-        <w:t xml:space="preserve">.b Customising the </w:t>
+        <w:t>.b</w:t>
+      </w:r>
+      <w:proofErr w:type="gramEnd"/>
+      <w:r>
+        <w:t xml:space="preserve"> Customising the </w:t>
       </w:r>
       <w:r>
         <w:t>C</w:t>
@@ -7248,7 +7399,7 @@
       <w:r>
         <w:t>ustom IP</w:t>
       </w:r>
-      <w:bookmarkEnd w:id="9"/>
+      <w:bookmarkEnd w:id="10"/>
     </w:p>
     <w:p>
       <w:r>
@@ -7258,7 +7409,13 @@
         <w:t>in the previous subsection,</w:t>
       </w:r>
       <w:r>
-        <w:t xml:space="preserve"> it should be clear that these signals can used by the programmer to determine whether or not a read/write has been placed by the </w:t>
+        <w:t xml:space="preserve"> it should be clear that these signals can used by the </w:t>
+      </w:r>
+      <w:r>
+        <w:t>hardware designer</w:t>
+      </w:r>
+      <w:r>
+        <w:t xml:space="preserve"> to determine whether or not a read/write has been placed by the </w:t>
       </w:r>
       <w:r>
         <w:t>Master</w:t>
@@ -7337,6 +7494,7 @@
           <w:numId w:val="18"/>
         </w:numPr>
       </w:pPr>
+      <w:proofErr w:type="spellStart"/>
       <w:r>
         <w:rPr>
           <w:b/>
@@ -7349,6 +7507,7 @@
         </w:rPr>
         <w:t>AXI</w:t>
       </w:r>
+      <w:proofErr w:type="spellEnd"/>
       <w:r>
         <w:t xml:space="preserve"> (lab0_ip_v1_0</w:t>
       </w:r>
@@ -7430,7 +7589,15 @@
         <w:t>high-level</w:t>
       </w:r>
       <w:r>
-        <w:t xml:space="preserve"> project file contains the IP blocks (Zynq, AXI Interconnect and </w:t>
+        <w:t xml:space="preserve"> project file contains the IP blocks (</w:t>
+      </w:r>
+      <w:proofErr w:type="spellStart"/>
+      <w:r>
+        <w:t>Zynq</w:t>
+      </w:r>
+      <w:proofErr w:type="spellEnd"/>
+      <w:r>
+        <w:t xml:space="preserve">, AXI Interconnect and </w:t>
       </w:r>
       <w:r>
         <w:t>C</w:t>
@@ -7448,7 +7615,13 @@
         <w:t>,</w:t>
       </w:r>
       <w:r>
-        <w:t xml:space="preserve"> which consists of the files mentioned above. The green arrows in the diagram below denote the changes we will be making to </w:t>
+        <w:t xml:space="preserve"> which consists of the files mentioned above. The green arrows in</w:t>
+      </w:r>
+      <w:r>
+        <w:t xml:space="preserve"> Figure 4.3</w:t>
+      </w:r>
+      <w:r>
+        <w:t xml:space="preserve"> denote the changes we will be making to </w:t>
       </w:r>
       <w:r>
         <w:t>expose some</w:t>
@@ -7468,6 +7641,7 @@
       <w:r>
         <w:t xml:space="preserve"> the </w:t>
       </w:r>
+      <w:proofErr w:type="spellStart"/>
       <w:r>
         <w:t>Slave</w:t>
       </w:r>
@@ -7475,7 +7649,11 @@
         <w:t>_</w:t>
       </w:r>
       <w:r>
-        <w:t xml:space="preserve">AXI file into the </w:t>
+        <w:t>AXI</w:t>
+      </w:r>
+      <w:proofErr w:type="spellEnd"/>
+      <w:r>
+        <w:t xml:space="preserve"> file into the </w:t>
       </w:r>
       <w:r>
         <w:t>T</w:t>
@@ -7501,7 +7679,7 @@
     </w:p>
     <w:p>
       <w:r>
-        <w:object w:dxaOrig="9825" w:dyaOrig="3826">
+        <w:object w:dxaOrig="9825" w:dyaOrig="3945">
           <v:shapetype id="_x0000_t75" coordsize="21600,21600" o:spt="75" o:preferrelative="t" path="m@4@5l@4@11@9@11@9@5xe" filled="f" stroked="f">
             <v:stroke joinstyle="miter"/>
             <v:formulas>
@@ -7521,10 +7699,10 @@
             <v:path o:extrusionok="f" gradientshapeok="t" o:connecttype="rect"/>
             <o:lock v:ext="edit" aspectratio="t"/>
           </v:shapetype>
-          <v:shape id="_x0000_i1027" type="#_x0000_t75" style="width:451.05pt;height:175.45pt" o:ole="">
+          <v:shape id="_x0000_i1025" type="#_x0000_t75" style="width:450.8pt;height:196.6pt" o:ole="">
             <v:imagedata r:id="rId23" o:title=""/>
           </v:shape>
-          <o:OLEObject Type="Embed" ProgID="Visio.Drawing.15" ShapeID="_x0000_i1027" DrawAspect="Content" ObjectID="_1470311902" r:id="rId24"/>
+          <o:OLEObject Type="Embed" ProgID="Visio.Drawing.15" ShapeID="_x0000_i1025" DrawAspect="Content" ObjectID="_1470430650" r:id="rId24"/>
         </w:object>
       </w:r>
     </w:p>
@@ -7569,19 +7747,37 @@
       <w:pPr>
         <w:pStyle w:val="Heading3"/>
       </w:pPr>
-      <w:bookmarkStart w:id="10" w:name="_Toc396559021"/>
+      <w:bookmarkStart w:id="11" w:name="_Toc396603781"/>
+      <w:proofErr w:type="gramStart"/>
       <w:r>
         <w:lastRenderedPageBreak/>
         <w:t>4</w:t>
       </w:r>
       <w:r>
-        <w:t>.b.i Changes to Slave_AXI</w:t>
-      </w:r>
-      <w:bookmarkEnd w:id="10"/>
-    </w:p>
-    <w:p>
-      <w:r>
-        <w:t>In Figure 4.4 and the Slave_AXI code y</w:t>
+        <w:t>.b.i</w:t>
+      </w:r>
+      <w:proofErr w:type="gramEnd"/>
+      <w:r>
+        <w:t xml:space="preserve"> Changes to </w:t>
+      </w:r>
+      <w:proofErr w:type="spellStart"/>
+      <w:r>
+        <w:t>Slave_AXI</w:t>
+      </w:r>
+      <w:bookmarkEnd w:id="11"/>
+      <w:proofErr w:type="spellEnd"/>
+    </w:p>
+    <w:p>
+      <w:r>
+        <w:t xml:space="preserve">In Figure 4.4 and the </w:t>
+      </w:r>
+      <w:proofErr w:type="spellStart"/>
+      <w:r>
+        <w:t>Slave_AXI</w:t>
+      </w:r>
+      <w:proofErr w:type="spellEnd"/>
+      <w:r>
+        <w:t xml:space="preserve"> code y</w:t>
       </w:r>
       <w:r>
         <w:t xml:space="preserve">ou should notice that the </w:t>
@@ -7596,7 +7792,15 @@
         <w:t xml:space="preserve">is </w:t>
       </w:r>
       <w:r>
-        <w:t xml:space="preserve">driven by reg_data_out. </w:t>
+        <w:t xml:space="preserve">driven by </w:t>
+      </w:r>
+      <w:proofErr w:type="spellStart"/>
+      <w:r>
+        <w:t>reg_data_out</w:t>
+      </w:r>
+      <w:proofErr w:type="spellEnd"/>
+      <w:r>
+        <w:t xml:space="preserve">. </w:t>
       </w:r>
       <w:r>
         <w:t xml:space="preserve">This </w:t>
@@ -7644,7 +7848,15 @@
         <w:t>, see Figure 4.4</w:t>
       </w:r>
       <w:r>
-        <w:t>) which will later be declared as inputs to the Slave_AXI entity.</w:t>
+        <w:t xml:space="preserve">) which will later be declared as inputs to the </w:t>
+      </w:r>
+      <w:proofErr w:type="spellStart"/>
+      <w:r>
+        <w:t>Slave_AXI</w:t>
+      </w:r>
+      <w:proofErr w:type="spellEnd"/>
+      <w:r>
+        <w:t xml:space="preserve"> entity.</w:t>
       </w:r>
     </w:p>
     <w:p>
@@ -7804,7 +8016,13 @@
         <w:t xml:space="preserve">. Notice from </w:t>
       </w:r>
       <w:r>
-        <w:t xml:space="preserve">the timing diagrams in </w:t>
+        <w:t xml:space="preserve">the timing </w:t>
+      </w:r>
+      <w:r>
+        <w:t>figures</w:t>
+      </w:r>
+      <w:r>
+        <w:t xml:space="preserve"> in </w:t>
       </w:r>
       <w:r>
         <w:t>S</w:t>
@@ -7816,17 +8034,41 @@
         <w:t>.a</w:t>
       </w:r>
       <w:r>
-        <w:t>.(i,ii)</w:t>
+        <w:t>.(</w:t>
+      </w:r>
+      <w:proofErr w:type="spellStart"/>
+      <w:r>
+        <w:t>i,ii</w:t>
+      </w:r>
+      <w:proofErr w:type="spellEnd"/>
+      <w:r>
+        <w:t>)</w:t>
       </w:r>
       <w:r>
         <w:t xml:space="preserve"> that the address bus data is valid for a very short amount of time, hence the </w:t>
       </w:r>
+      <w:proofErr w:type="spellStart"/>
       <w:r>
         <w:rPr>
           <w:b/>
         </w:rPr>
-        <w:t>axi_awaddr/axi_araddr</w:t>
-      </w:r>
+        <w:t>axi_awaddr</w:t>
+      </w:r>
+      <w:proofErr w:type="spellEnd"/>
+      <w:r>
+        <w:rPr>
+          <w:b/>
+        </w:rPr>
+        <w:t>/</w:t>
+      </w:r>
+      <w:proofErr w:type="spellStart"/>
+      <w:r>
+        <w:rPr>
+          <w:b/>
+        </w:rPr>
+        <w:t>axi_araddr</w:t>
+      </w:r>
+      <w:proofErr w:type="spellEnd"/>
       <w:r>
         <w:t xml:space="preserve"> are used by the implementation as latches for the address, storing it for a single transaction (write or read respectively), hence we will need these values as well.</w:t>
       </w:r>
@@ -7842,8 +8084,8 @@
         </w:rPr>
         <w:drawing>
           <wp:inline distT="0" distB="0" distL="0" distR="0" wp14:anchorId="7E64489A" wp14:editId="68424510">
-            <wp:extent cx="2981325" cy="952500"/>
-            <wp:effectExtent l="0" t="0" r="9525" b="0"/>
+            <wp:extent cx="2981739" cy="1089329"/>
+            <wp:effectExtent l="0" t="0" r="0" b="0"/>
             <wp:docPr id="19" name="Picture 52"/>
             <wp:cNvGraphicFramePr>
               <a:graphicFrameLocks xmlns:a="http://schemas.openxmlformats.org/drawingml/2006/main" noChangeAspect="1"/>
@@ -7873,7 +8115,7 @@
                   <pic:spPr bwMode="auto">
                     <a:xfrm>
                       <a:off x="0" y="0"/>
-                      <a:ext cx="2981325" cy="952500"/>
+                      <a:ext cx="2981325" cy="1089178"/>
                     </a:xfrm>
                     <a:prstGeom prst="rect">
                       <a:avLst/>
@@ -7913,13 +8155,7 @@
         <w:rPr>
           <w:i/>
         </w:rPr>
-        <w:t xml:space="preserve">: </w:t>
-      </w:r>
-      <w:r>
-        <w:rPr>
-          <w:i/>
-        </w:rPr>
-        <w:t>Forwarding out the written values/latched addresses</w:t>
+        <w:t>: Forwarding out the written values/latched addresses</w:t>
       </w:r>
     </w:p>
     <w:p>
@@ -7933,11 +8169,15 @@
         <w:t>Figure 4.6</w:t>
       </w:r>
       <w:r>
-        <w:t xml:space="preserve">) have to be added to the port definition of the Slave_AXI component, so that the toplevel component can pipe in AXI read </w:t>
-      </w:r>
-      <w:r>
-        <w:lastRenderedPageBreak/>
-        <w:t xml:space="preserve">values, and the written </w:t>
+        <w:t xml:space="preserve">) have to be added to the port definition of the </w:t>
+      </w:r>
+      <w:proofErr w:type="spellStart"/>
+      <w:r>
+        <w:t>Slave_AXI</w:t>
+      </w:r>
+      <w:proofErr w:type="spellEnd"/>
+      <w:r>
+        <w:t xml:space="preserve"> component, so that the toplevel component can pipe in AXI read values, and the written </w:t>
       </w:r>
       <w:r>
         <w:t>v</w:t>
@@ -7945,11 +8185,14 @@
       <w:r>
         <w:t>alues can be read by the toplevel.</w:t>
       </w:r>
+    </w:p>
+    <w:p>
       <w:r>
         <w:rPr>
           <w:noProof/>
           <w:lang w:eastAsia="en-AU"/>
         </w:rPr>
+        <w:lastRenderedPageBreak/>
         <w:drawing>
           <wp:inline distT="0" distB="0" distL="0" distR="0" wp14:anchorId="5160603C" wp14:editId="7958CD70">
             <wp:extent cx="5724525" cy="1171575"/>
@@ -8028,7 +8271,15 @@
     </w:p>
     <w:p>
       <w:r>
-        <w:t>We are now done with the Slave_AXI implementation file, and will now move onto making changes which correspond to these on the Toplevel file.</w:t>
+        <w:t xml:space="preserve">We are now done with the </w:t>
+      </w:r>
+      <w:proofErr w:type="spellStart"/>
+      <w:r>
+        <w:t>Slave_AXI</w:t>
+      </w:r>
+      <w:proofErr w:type="spellEnd"/>
+      <w:r>
+        <w:t xml:space="preserve"> implementation file, and will now move onto making changes which correspond to these on the Toplevel file.</w:t>
       </w:r>
     </w:p>
     <w:p>
@@ -8043,14 +8294,19 @@
       <w:pPr>
         <w:pStyle w:val="Heading3"/>
       </w:pPr>
-      <w:bookmarkStart w:id="11" w:name="_Toc396559022"/>
+      <w:bookmarkStart w:id="12" w:name="_Toc396603782"/>
+      <w:proofErr w:type="gramStart"/>
       <w:r>
         <w:t>4</w:t>
       </w:r>
       <w:r>
-        <w:t>.b.ii Changes to Toplevel</w:t>
-      </w:r>
-      <w:bookmarkEnd w:id="11"/>
+        <w:t>.b.ii</w:t>
+      </w:r>
+      <w:proofErr w:type="gramEnd"/>
+      <w:r>
+        <w:t xml:space="preserve"> Changes to Toplevel</w:t>
+      </w:r>
+      <w:bookmarkEnd w:id="12"/>
     </w:p>
     <w:p>
       <w:r>
@@ -8126,10 +8382,10 @@
         <w:t>invoked</w:t>
       </w:r>
       <w:r>
-        <w:t xml:space="preserve"> an action and react</w:t>
-      </w:r>
-      <w:r>
-        <w:t>ing</w:t>
+        <w:t xml:space="preserve"> an action and </w:t>
+      </w:r>
+      <w:r>
+        <w:t>react</w:t>
       </w:r>
       <w:r>
         <w:t xml:space="preserve"> </w:t>
@@ -8140,11 +8396,16 @@
       <w:r>
         <w:t xml:space="preserve">accordingly. Of course the actual </w:t>
       </w:r>
+      <w:proofErr w:type="spellStart"/>
       <w:r>
         <w:t>Slave_</w:t>
       </w:r>
       <w:r>
-        <w:t>AXI implementation can be modified to achieve this goal</w:t>
+        <w:t>AXI</w:t>
+      </w:r>
+      <w:proofErr w:type="spellEnd"/>
+      <w:r>
+        <w:t xml:space="preserve"> implementation can be modified to achieve this goal</w:t>
       </w:r>
       <w:r>
         <w:t xml:space="preserve"> as well.</w:t>
@@ -8217,38 +8478,54 @@
     </w:p>
     <w:p>
       <w:r>
-        <w:t>Next</w:t>
-      </w:r>
-      <w:r>
-        <w:t>,</w:t>
-      </w:r>
-      <w:r>
-        <w:t xml:space="preserve"> modify the port map of the Slave_AXI component within the Toplevel file</w:t>
-      </w:r>
-      <w:r>
-        <w:t xml:space="preserve"> (Shown in Figure 4.7)</w:t>
-      </w:r>
-      <w:r>
-        <w:t xml:space="preserve">, to add signals to the new ports </w:t>
+        <w:t>To start off</w:t>
+      </w:r>
+      <w:r>
+        <w:t xml:space="preserve"> modify the port map of the </w:t>
+      </w:r>
+      <w:proofErr w:type="spellStart"/>
+      <w:r>
+        <w:t>Slave_AXI</w:t>
+      </w:r>
+      <w:proofErr w:type="spellEnd"/>
+      <w:r>
+        <w:t xml:space="preserve"> component within the Toplevel, to add signals to the new ports </w:t>
       </w:r>
       <w:r>
         <w:t xml:space="preserve">that </w:t>
       </w:r>
       <w:r>
-        <w:t xml:space="preserve">we have just added in. The following diagram shows the modifications that were made to the port map; also </w:t>
-      </w:r>
-      <w:r>
-        <w:rPr>
-          <w:u w:val="single"/>
-        </w:rPr>
+        <w:t xml:space="preserve">we have just added in. </w:t>
+      </w:r>
+      <w:r>
+        <w:t xml:space="preserve">Figure 4.7 </w:t>
+      </w:r>
+      <w:r>
+        <w:t>shows the modifications that were made to the port map</w:t>
+      </w:r>
+      <w:r>
+        <w:t>.</w:t>
+      </w:r>
+      <w:r>
+        <w:t xml:space="preserve"> </w:t>
+      </w:r>
+      <w:r>
+        <w:t>A</w:t>
+      </w:r>
+      <w:r>
+        <w:t xml:space="preserve">lso </w:t>
+      </w:r>
+      <w:r>
         <w:t>remember to declare the corresponding signals</w:t>
       </w:r>
       <w:r>
-        <w:rPr>
-          <w:u w:val="single"/>
-        </w:rPr>
-        <w:t xml:space="preserve"> which have just been added to the port map of Slave_AXI</w:t>
-      </w:r>
+        <w:t xml:space="preserve"> which have just been added to the port map of </w:t>
+      </w:r>
+      <w:proofErr w:type="spellStart"/>
+      <w:r>
+        <w:t>Slave_AXI</w:t>
+      </w:r>
+      <w:proofErr w:type="spellEnd"/>
       <w:r>
         <w:t>.</w:t>
       </w:r>
@@ -8522,38 +8799,28 @@
         <w:rPr>
           <w:i/>
         </w:rPr>
-        <w:t>Figure 4.</w:t>
+        <w:t xml:space="preserve">Figure 4.7: Signals which need to be added to the </w:t>
       </w:r>
       <w:r>
         <w:rPr>
           <w:i/>
         </w:rPr>
-        <w:t>7</w:t>
+        <w:t xml:space="preserve">port map </w:t>
       </w:r>
       <w:r>
         <w:rPr>
           <w:i/>
         </w:rPr>
-        <w:t xml:space="preserve">: </w:t>
-      </w:r>
+        <w:t xml:space="preserve">of the </w:t>
+      </w:r>
+      <w:proofErr w:type="spellStart"/>
       <w:r>
         <w:rPr>
           <w:i/>
         </w:rPr>
-        <w:t xml:space="preserve">Signals which need to be added to the </w:t>
-      </w:r>
-      <w:r>
-        <w:rPr>
-          <w:i/>
-        </w:rPr>
-        <w:t xml:space="preserve">port map </w:t>
-      </w:r>
-      <w:r>
-        <w:rPr>
-          <w:i/>
-        </w:rPr>
-        <w:t>of the Slave_AXI</w:t>
-      </w:r>
+        <w:t>Slave_AXI</w:t>
+      </w:r>
+      <w:proofErr w:type="spellEnd"/>
       <w:r>
         <w:rPr>
           <w:i/>
@@ -8692,30 +8959,12 @@
         <w:rPr>
           <w:i/>
         </w:rPr>
-        <w:t>Figure 4.</w:t>
+        <w:t xml:space="preserve">Figure 4.8: Simple variation to the original </w:t>
       </w:r>
       <w:r>
         <w:rPr>
           <w:i/>
         </w:rPr>
-        <w:t>8</w:t>
-      </w:r>
-      <w:r>
-        <w:rPr>
-          <w:i/>
-        </w:rPr>
-        <w:t xml:space="preserve">: </w:t>
-      </w:r>
-      <w:r>
-        <w:rPr>
-          <w:i/>
-        </w:rPr>
-        <w:t xml:space="preserve">Simple variation to the original </w:t>
-      </w:r>
-      <w:r>
-        <w:rPr>
-          <w:i/>
-        </w:rPr>
         <w:t>functionality, to test the changes that we have made</w:t>
       </w:r>
     </w:p>
@@ -8803,11 +9052,16 @@
       <w:r>
         <w:t xml:space="preserve">is that you no longer have to worry about the </w:t>
       </w:r>
+      <w:proofErr w:type="spellStart"/>
       <w:r>
         <w:t>Slave</w:t>
       </w:r>
       <w:r>
-        <w:t>_AXI implementation file</w:t>
+        <w:t>_AXI</w:t>
+      </w:r>
+      <w:proofErr w:type="spellEnd"/>
+      <w:r>
+        <w:t xml:space="preserve"> implementation file</w:t>
       </w:r>
       <w:r>
         <w:t>,</w:t>
@@ -8880,7 +9134,7 @@
       <w:pPr>
         <w:pStyle w:val="Heading1"/>
       </w:pPr>
-      <w:bookmarkStart w:id="12" w:name="_Toc396559023"/>
+      <w:bookmarkStart w:id="13" w:name="_Toc396603783"/>
       <w:r>
         <w:lastRenderedPageBreak/>
         <w:t>5</w:t>
@@ -8897,7 +9151,7 @@
       <w:r>
         <w:t>your IP</w:t>
       </w:r>
-      <w:bookmarkEnd w:id="12"/>
+      <w:bookmarkEnd w:id="13"/>
     </w:p>
     <w:p>
       <w:r>
@@ -8916,7 +9170,15 @@
         <w:t>IP</w:t>
       </w:r>
       <w:r>
-        <w:t xml:space="preserve"> (Toplevel and Slave_AXI files)</w:t>
+        <w:t xml:space="preserve"> (Toplevel and </w:t>
+      </w:r>
+      <w:proofErr w:type="spellStart"/>
+      <w:r>
+        <w:t>Slave_AXI</w:t>
+      </w:r>
+      <w:proofErr w:type="spellEnd"/>
+      <w:r>
+        <w:t xml:space="preserve"> files)</w:t>
       </w:r>
       <w:r>
         <w:t xml:space="preserve"> that we have generated and modified</w:t>
@@ -8993,14 +9255,19 @@
           <w:tab w:val="left" w:pos="7309"/>
         </w:tabs>
       </w:pPr>
-      <w:bookmarkStart w:id="13" w:name="_Toc396559024"/>
+      <w:bookmarkStart w:id="14" w:name="_Toc396603784"/>
+      <w:proofErr w:type="gramStart"/>
       <w:r>
         <w:t>5</w:t>
       </w:r>
       <w:r>
-        <w:t>.a IP Packager (Within the Custom IP’s Vivado project)</w:t>
-      </w:r>
-      <w:bookmarkEnd w:id="13"/>
+        <w:t>.a</w:t>
+      </w:r>
+      <w:proofErr w:type="gramEnd"/>
+      <w:r>
+        <w:t xml:space="preserve"> IP Packager (Within the Custom IP’s Vivado project)</w:t>
+      </w:r>
+      <w:bookmarkEnd w:id="14"/>
       <w:r>
         <w:tab/>
       </w:r>
@@ -9261,7 +9528,13 @@
         <w:t>“IP File Groups”</w:t>
       </w:r>
       <w:r>
-        <w:t xml:space="preserve"> to both the “VHDL synthesis” and “VHDL Simulation” folders, as shown by the diagram below.</w:t>
+        <w:t xml:space="preserve"> to both the “VHDL synthesis” and “VHDL Simulation” folders, as shown by </w:t>
+      </w:r>
+      <w:r>
+        <w:t>Figure 5.3</w:t>
+      </w:r>
+      <w:r>
+        <w:t>.</w:t>
       </w:r>
     </w:p>
     <w:p>
@@ -9469,31 +9742,7 @@
         <w:rPr>
           <w:i/>
         </w:rPr>
-        <w:t>Figure 5.</w:t>
-      </w:r>
-      <w:r>
-        <w:rPr>
-          <w:i/>
-        </w:rPr>
-        <w:t>4</w:t>
-      </w:r>
-      <w:r>
-        <w:rPr>
-          <w:i/>
-        </w:rPr>
-        <w:t>: Step 5.</w:t>
-      </w:r>
-      <w:r>
-        <w:rPr>
-          <w:i/>
-        </w:rPr>
-        <w:t>4</w:t>
-      </w:r>
-      <w:r>
-        <w:rPr>
-          <w:i/>
-        </w:rPr>
-        <w:t xml:space="preserve">, </w:t>
+        <w:t xml:space="preserve">Figure 5.4: Step 5.4, </w:t>
       </w:r>
       <w:r>
         <w:rPr>
@@ -9622,37 +9871,7 @@
         <w:rPr>
           <w:i/>
         </w:rPr>
-        <w:t>Figure 5.</w:t>
-      </w:r>
-      <w:r>
-        <w:rPr>
-          <w:i/>
-        </w:rPr>
-        <w:t>5</w:t>
-      </w:r>
-      <w:r>
-        <w:rPr>
-          <w:i/>
-        </w:rPr>
-        <w:t>: Step 5.</w:t>
-      </w:r>
-      <w:r>
-        <w:rPr>
-          <w:i/>
-        </w:rPr>
-        <w:t>5</w:t>
-      </w:r>
-      <w:r>
-        <w:rPr>
-          <w:i/>
-        </w:rPr>
-        <w:t xml:space="preserve">, </w:t>
-      </w:r>
-      <w:r>
-        <w:rPr>
-          <w:i/>
-        </w:rPr>
-        <w:t>Regenerating the IP GUI</w:t>
+        <w:t>Figure 5.5: Step 5.5, Regenerating the IP GUI</w:t>
       </w:r>
     </w:p>
     <w:p>
@@ -9857,12 +10076,17 @@
       <w:pPr>
         <w:pStyle w:val="Heading2"/>
       </w:pPr>
-      <w:bookmarkStart w:id="14" w:name="_Toc396559025"/>
+      <w:bookmarkStart w:id="15" w:name="_Toc396603785"/>
+      <w:proofErr w:type="gramStart"/>
       <w:r>
         <w:t>5</w:t>
       </w:r>
       <w:r>
-        <w:t>.b IP upgrade in high-level design (Within the high</w:t>
+        <w:t>.b</w:t>
+      </w:r>
+      <w:proofErr w:type="gramEnd"/>
+      <w:r>
+        <w:t xml:space="preserve"> IP upgrade in high-level design (Within the high</w:t>
       </w:r>
       <w:r>
         <w:t>-</w:t>
@@ -9870,7 +10094,7 @@
       <w:r>
         <w:t>level Vivado project)</w:t>
       </w:r>
-      <w:bookmarkEnd w:id="14"/>
+      <w:bookmarkEnd w:id="15"/>
     </w:p>
     <w:p>
       <w:pPr>
@@ -9927,15 +10151,33 @@
         <w:ind w:left="1134"/>
         <w:rPr>
           <w:rFonts w:ascii="Courier New" w:hAnsi="Courier New" w:cs="Courier New"/>
-          <w:b/>
         </w:rPr>
       </w:pPr>
       <w:r>
         <w:rPr>
           <w:rFonts w:ascii="Courier New" w:hAnsi="Courier New" w:cs="Courier New"/>
-          <w:b/>
-        </w:rPr>
-        <w:t>update_ip_catalog –rebuild</w:t>
+        </w:rPr>
+        <w:t>‘</w:t>
+      </w:r>
+      <w:proofErr w:type="spellStart"/>
+      <w:r>
+        <w:rPr>
+          <w:rFonts w:ascii="Courier New" w:hAnsi="Courier New" w:cs="Courier New"/>
+        </w:rPr>
+        <w:t>update_ip_catalog</w:t>
+      </w:r>
+      <w:proofErr w:type="spellEnd"/>
+      <w:r>
+        <w:rPr>
+          <w:rFonts w:ascii="Courier New" w:hAnsi="Courier New" w:cs="Courier New"/>
+        </w:rPr>
+        <w:t xml:space="preserve"> –rebuild</w:t>
+      </w:r>
+      <w:r>
+        <w:rPr>
+          <w:rFonts w:ascii="Courier New" w:hAnsi="Courier New" w:cs="Courier New"/>
+        </w:rPr>
+        <w:t>’</w:t>
       </w:r>
     </w:p>
     <w:p>
@@ -9961,15 +10203,33 @@
         <w:ind w:left="1134"/>
         <w:rPr>
           <w:rFonts w:ascii="Courier New" w:hAnsi="Courier New" w:cs="Courier New"/>
-          <w:b/>
         </w:rPr>
       </w:pPr>
       <w:r>
         <w:rPr>
           <w:rFonts w:ascii="Courier New" w:hAnsi="Courier New" w:cs="Courier New"/>
-          <w:b/>
-        </w:rPr>
-        <w:t>report_ip_status -name ip_status_1</w:t>
+        </w:rPr>
+        <w:t>‘</w:t>
+      </w:r>
+      <w:proofErr w:type="spellStart"/>
+      <w:r>
+        <w:rPr>
+          <w:rFonts w:ascii="Courier New" w:hAnsi="Courier New" w:cs="Courier New"/>
+        </w:rPr>
+        <w:t>report_ip_status</w:t>
+      </w:r>
+      <w:proofErr w:type="spellEnd"/>
+      <w:r>
+        <w:rPr>
+          <w:rFonts w:ascii="Courier New" w:hAnsi="Courier New" w:cs="Courier New"/>
+        </w:rPr>
+        <w:t xml:space="preserve"> -name ip_status_1</w:t>
+      </w:r>
+      <w:r>
+        <w:rPr>
+          <w:rFonts w:ascii="Courier New" w:hAnsi="Courier New" w:cs="Courier New"/>
+        </w:rPr>
+        <w:t>’</w:t>
       </w:r>
     </w:p>
     <w:p>
@@ -10071,37 +10331,7 @@
         <w:rPr>
           <w:i/>
         </w:rPr>
-        <w:t>Figure 5.</w:t>
-      </w:r>
-      <w:r>
-        <w:rPr>
-          <w:i/>
-        </w:rPr>
-        <w:t>7</w:t>
-      </w:r>
-      <w:r>
-        <w:rPr>
-          <w:i/>
-        </w:rPr>
-        <w:t>: Step 5.</w:t>
-      </w:r>
-      <w:r>
-        <w:rPr>
-          <w:i/>
-        </w:rPr>
-        <w:t>9</w:t>
-      </w:r>
-      <w:r>
-        <w:rPr>
-          <w:i/>
-        </w:rPr>
-        <w:t xml:space="preserve">, </w:t>
-      </w:r>
-      <w:r>
-        <w:rPr>
-          <w:i/>
-        </w:rPr>
-        <w:t>Vivado reporting changes to the IP in your high-level design</w:t>
+        <w:t>Figure 5.7: Step 5.9, Vivado reporting changes to the IP in your high-level design</w:t>
       </w:r>
     </w:p>
     <w:p>
@@ -10158,8 +10388,16 @@
         <w:rPr>
           <w:b/>
         </w:rPr>
-        <w:t>Generate bitstream</w:t>
-      </w:r>
+        <w:t xml:space="preserve">Generate </w:t>
+      </w:r>
+      <w:proofErr w:type="spellStart"/>
+      <w:r>
+        <w:rPr>
+          <w:b/>
+        </w:rPr>
+        <w:t>bitstream</w:t>
+      </w:r>
+      <w:proofErr w:type="spellEnd"/>
       <w:r>
         <w:t xml:space="preserve"> button (which should also synthesise and implement your high-level design) and wait for this to finish</w:t>
       </w:r>
@@ -10211,15 +10449,20 @@
       <w:pPr>
         <w:pStyle w:val="Heading2"/>
       </w:pPr>
-      <w:bookmarkStart w:id="15" w:name="_Toc396559026"/>
+      <w:bookmarkStart w:id="16" w:name="_Toc396603786"/>
+      <w:proofErr w:type="gramStart"/>
       <w:r>
         <w:lastRenderedPageBreak/>
         <w:t>5</w:t>
       </w:r>
       <w:r>
-        <w:t>.c Interfacing with the Custom IP</w:t>
-      </w:r>
-      <w:bookmarkEnd w:id="15"/>
+        <w:t>.c</w:t>
+      </w:r>
+      <w:proofErr w:type="gramEnd"/>
+      <w:r>
+        <w:t xml:space="preserve"> Interfacing with the Custom IP</w:t>
+      </w:r>
+      <w:bookmarkEnd w:id="16"/>
     </w:p>
     <w:p>
       <w:r>
@@ -10228,8 +10471,9 @@
       <w:r>
         <w:t>the software side of things, all that remains is to write some interface code and test the functionality of the hardware.</w:t>
       </w:r>
-    </w:p>
-    <w:p>
+      <w:r>
+        <w:t xml:space="preserve"> </w:t>
+      </w:r>
       <w:r>
         <w:t xml:space="preserve">When creating the </w:t>
       </w:r>
@@ -10251,15 +10495,51 @@
         <w:rPr>
           <w:b/>
         </w:rPr>
-        <w:t>#include xparameters.h”</w:t>
-      </w:r>
-      <w:r>
-        <w:t>; if you read near the top of the file you should find the definition of the LAB0_IP_0_S00_AXI_BASEADDR and HIGHADDR. The addresses should correspond to those listed in Vivado’s “</w:t>
-      </w:r>
+        <w:t>#</w:t>
+      </w:r>
+      <w:proofErr w:type="gramStart"/>
       <w:r>
         <w:rPr>
           <w:b/>
         </w:rPr>
+        <w:t>include</w:t>
+      </w:r>
+      <w:proofErr w:type="gramEnd"/>
+      <w:r>
+        <w:rPr>
+          <w:b/>
+        </w:rPr>
+        <w:t xml:space="preserve"> </w:t>
+      </w:r>
+      <w:proofErr w:type="spellStart"/>
+      <w:r>
+        <w:rPr>
+          <w:b/>
+        </w:rPr>
+        <w:t>xparameters.h</w:t>
+      </w:r>
+      <w:proofErr w:type="spellEnd"/>
+      <w:r>
+        <w:rPr>
+          <w:b/>
+        </w:rPr>
+        <w:t>”</w:t>
+      </w:r>
+      <w:r>
+        <w:t xml:space="preserve">; if you read near the top of the file you should find the definition of the LAB0_IP_0_S00_AXI_BASEADDR and HIGHADDR. The addresses should correspond to those listed in </w:t>
+      </w:r>
+      <w:proofErr w:type="spellStart"/>
+      <w:r>
+        <w:t>Vivado’s</w:t>
+      </w:r>
+      <w:proofErr w:type="spellEnd"/>
+      <w:r>
+        <w:t xml:space="preserve"> “</w:t>
+      </w:r>
+      <w:r>
+        <w:rPr>
+          <w:b/>
+        </w:rPr>
         <w:t>Address Editor</w:t>
       </w:r>
       <w:r>
@@ -10281,7 +10561,21 @@
         <w:rPr>
           <w:b/>
         </w:rPr>
-        <w:t>#include &lt;xil_io.h&gt;</w:t>
+        <w:t>#include &lt;</w:t>
+      </w:r>
+      <w:proofErr w:type="spellStart"/>
+      <w:r>
+        <w:rPr>
+          <w:b/>
+        </w:rPr>
+        <w:t>xil_io.h</w:t>
+      </w:r>
+      <w:proofErr w:type="spellEnd"/>
+      <w:r>
+        <w:rPr>
+          <w:b/>
+        </w:rPr>
+        <w:t>&gt;</w:t>
       </w:r>
       <w:r>
         <w:t>” to get the Xil_OUT32/Xil_IN32 function definitions.</w:t>
@@ -10365,19 +10659,35 @@
         <w:rPr>
           <w:i/>
         </w:rPr>
-        <w:t>, inside “xparameters.h”</w:t>
+        <w:t>, inside “</w:t>
+      </w:r>
+      <w:proofErr w:type="spellStart"/>
+      <w:r>
+        <w:rPr>
+          <w:i/>
+        </w:rPr>
+        <w:t>xparameters.h</w:t>
+      </w:r>
+      <w:proofErr w:type="spellEnd"/>
+      <w:r>
+        <w:rPr>
+          <w:i/>
+        </w:rPr>
+        <w:t>”</w:t>
       </w:r>
     </w:p>
     <w:p>
       <w:r>
         <w:t>Once you’ve verified this, go back to “</w:t>
       </w:r>
+      <w:proofErr w:type="spellStart"/>
       <w:r>
         <w:rPr>
           <w:b/>
         </w:rPr>
         <w:t>helloworld.c</w:t>
       </w:r>
+      <w:proofErr w:type="spellEnd"/>
       <w:r>
         <w:t xml:space="preserve">” and </w:t>
       </w:r>
@@ -10498,7 +10808,15 @@
     </w:p>
     <w:p>
       <w:r>
-        <w:t>Also note that the xil_io.h file contains references to functions like Xil_in8, Xil_out16 etc. you may have considered using the following functions given that we are reading/writing such small data sizes. However when using these functions the data may be stored at the MSB segment of the data bus (similarly for reads) which will cause misinterpretation by our IP, therefore it is recommended that you self-manage this by always using the in32/out32 such that the performance remains consistent. Similarly</w:t>
+        <w:t xml:space="preserve">Also note that the </w:t>
+      </w:r>
+      <w:proofErr w:type="spellStart"/>
+      <w:r>
+        <w:t>xil_io.h</w:t>
+      </w:r>
+      <w:proofErr w:type="spellEnd"/>
+      <w:r>
+        <w:t xml:space="preserve"> file contains references to functions like Xil_in8, Xil_out16 etc. you may have considered using the following functions given that we are reading/writing such small data sizes. However when using these functions the data may be stored at the MSB segment of the data bus (similarly for reads) which will cause misinterpretation by our IP, therefore it is recommended that you self-manage this by always using the in32/out32 such that the performance remains consistent. Similarly</w:t>
       </w:r>
       <w:r>
         <w:t>,</w:t>
@@ -10551,8 +10869,6 @@
       <w:r>
         <w:t>unexpected behaviour.</w:t>
       </w:r>
-      <w:bookmarkStart w:id="16" w:name="_GoBack"/>
-      <w:bookmarkEnd w:id="16"/>
     </w:p>
     <w:p>
       <w:r>
@@ -10564,7 +10880,7 @@
         <w:pStyle w:val="Heading1"/>
       </w:pPr>
       <w:bookmarkStart w:id="17" w:name="_Toc394870211"/>
-      <w:bookmarkStart w:id="18" w:name="_Toc396559027"/>
+      <w:bookmarkStart w:id="18" w:name="_Toc396603787"/>
       <w:bookmarkEnd w:id="17"/>
       <w:r>
         <w:lastRenderedPageBreak/>
@@ -10580,7 +10896,13 @@
     </w:p>
     <w:p>
       <w:r>
-        <w:t xml:space="preserve">Now that you are across the process of modifying the </w:t>
+        <w:t xml:space="preserve">Now that you </w:t>
+      </w:r>
+      <w:r>
+        <w:t xml:space="preserve">have gathered an overview of </w:t>
+      </w:r>
+      <w:r>
+        <w:t xml:space="preserve">the process of modifying the </w:t>
       </w:r>
       <w:r>
         <w:t>Custom</w:t>
@@ -10592,13 +10914,34 @@
         <w:t>high-level</w:t>
       </w:r>
       <w:r>
-        <w:t xml:space="preserve"> design, what remains is to now work out some more useful implementations on the hardware side. All exercises are intended to be implemented in the toplevel file of the </w:t>
+        <w:t xml:space="preserve"> design, what remains is to </w:t>
+      </w:r>
+      <w:r>
+        <w:t xml:space="preserve">develop </w:t>
+      </w:r>
+      <w:r>
+        <w:t xml:space="preserve">some more useful implementations on the hardware side. All exercises are intended to be implemented in the </w:t>
+      </w:r>
+      <w:r>
+        <w:t>T</w:t>
+      </w:r>
+      <w:r>
+        <w:t xml:space="preserve">oplevel file of the </w:t>
       </w:r>
       <w:r>
         <w:t>Custom</w:t>
       </w:r>
       <w:r>
-        <w:t xml:space="preserve"> IP. The protocol for this lab is shown by the following diagram:</w:t>
+        <w:t xml:space="preserve"> IP. The </w:t>
+      </w:r>
+      <w:r>
+        <w:t xml:space="preserve">AXI </w:t>
+      </w:r>
+      <w:r>
+        <w:t xml:space="preserve">protocol for this lab is shown </w:t>
+      </w:r>
+      <w:r>
+        <w:t>in Figure 6.1.</w:t>
       </w:r>
     </w:p>
     <w:p>
@@ -10607,29 +10950,68 @@
       </w:pPr>
       <w:r>
         <w:object w:dxaOrig="6810" w:dyaOrig="5190">
-          <v:shape id="_x0000_i1025" type="#_x0000_t75" style="width:340.95pt;height:259.4pt" o:ole="">
+          <v:shape id="_x0000_i1026" type="#_x0000_t75" style="width:340.6pt;height:259.85pt" o:ole="">
             <v:imagedata r:id="rId39" o:title=""/>
           </v:shape>
-          <o:OLEObject Type="Embed" ProgID="Visio.Drawing.15" ShapeID="_x0000_i1025" DrawAspect="Content" ObjectID="_1470311903" r:id="rId40"/>
+          <o:OLEObject Type="Embed" ProgID="Visio.Drawing.15" ShapeID="_x0000_i1026" DrawAspect="Content" ObjectID="_1470430651" r:id="rId40"/>
         </w:object>
       </w:r>
     </w:p>
     <w:p>
       <w:pPr>
+        <w:jc w:val="center"/>
+        <w:rPr>
+          <w:i/>
+        </w:rPr>
+      </w:pPr>
+      <w:r>
+        <w:rPr>
+          <w:i/>
+        </w:rPr>
+        <w:t>Figure 6.1: AXI Protocol for the Implementations to follow</w:t>
+      </w:r>
+    </w:p>
+    <w:p>
+      <w:pPr>
         <w:pStyle w:val="Heading2"/>
       </w:pPr>
-      <w:bookmarkStart w:id="19" w:name="_Toc396559028"/>
+      <w:bookmarkStart w:id="19" w:name="_Toc396603788"/>
+      <w:proofErr w:type="gramStart"/>
       <w:r>
         <w:t>6</w:t>
       </w:r>
       <w:r>
-        <w:t>.a Timer implementation (32 bits)</w:t>
+        <w:t>.a</w:t>
+      </w:r>
+      <w:proofErr w:type="gramEnd"/>
+      <w:r>
+        <w:t xml:space="preserve"> Timer implementation (32 bits)</w:t>
       </w:r>
       <w:bookmarkEnd w:id="19"/>
     </w:p>
     <w:p>
       <w:r>
-        <w:t>For the timer we will implement a simple register based implementation of a PL timer, which runs at FCLK_CLK0 and counts the number of clock cycles between the read requests for the value from the user.</w:t>
+        <w:t xml:space="preserve">For the timer we will implement a simple register based implementation of a PL timer, which runs at FCLK_CLK0 and counts the number of clock cycles between </w:t>
+      </w:r>
+      <w:r>
+        <w:t>elapsed since the timer was last reset by the user (</w:t>
+      </w:r>
+      <w:proofErr w:type="spellStart"/>
+      <w:r>
+        <w:t>Zynq</w:t>
+      </w:r>
+      <w:proofErr w:type="spellEnd"/>
+      <w:r>
+        <w:t xml:space="preserve"> Processor, AXI Master)</w:t>
+      </w:r>
+      <w:r>
+        <w:t>.</w:t>
+      </w:r>
+      <w:r>
+        <w:t xml:space="preserve"> </w:t>
+      </w:r>
+      <w:r>
+        <w:t>The data word written by the Master acts as a controller for the state of the timer:</w:t>
       </w:r>
     </w:p>
     <w:tbl>
@@ -11180,7 +11562,20 @@
         </w:tc>
       </w:tr>
     </w:tbl>
-    <w:p/>
+    <w:p>
+      <w:pPr>
+        <w:jc w:val="center"/>
+        <w:rPr>
+          <w:i/>
+        </w:rPr>
+      </w:pPr>
+      <w:r>
+        <w:rPr>
+          <w:i/>
+        </w:rPr>
+        <w:t>Table 6.1: Timer control register</w:t>
+      </w:r>
+    </w:p>
     <w:p>
       <w:r>
         <w:t xml:space="preserve">Implementing this will be quite simple, since as we have previously noted any AXI writes from the </w:t>
@@ -11201,7 +11596,13 @@
         <w:t>Slave</w:t>
       </w:r>
       <w:r>
-        <w:t xml:space="preserve"> registers (which we have piped out to the toplevel). Since the timer will generally check the enable bit every clock cycle and continue operating as long as this bit is set, the timer can be considered to be a counter which has a reset signal controlled by bit 1 of the slv_reg0 (</w:t>
+        <w:t xml:space="preserve"> registers (which we have piped out to the </w:t>
+      </w:r>
+      <w:r>
+        <w:t>T</w:t>
+      </w:r>
+      <w:r>
+        <w:t xml:space="preserve">oplevel). Since the timer will generally check the enable bit every clock cycle and continue operating as long as this bit is set, the timer can be considered to be a counter which has a reset signal controlled by bit 1 of the </w:t>
       </w:r>
       <w:r>
         <w:rPr>
@@ -11210,12 +11611,24 @@
         <w:t>dataout0</w:t>
       </w:r>
       <w:r>
-        <w:t>) and bit 0 of this same register being the enable counter signal.</w:t>
-      </w:r>
-    </w:p>
-    <w:p>
-      <w:r>
-        <w:t xml:space="preserve">After implementing the internals of the timer, all that remains is getting the value of the timer back to the Master (PS). Since the AXI bus we selected is </w:t>
+        <w:t xml:space="preserve"> and bit 0 of this same register being the enable counter signal.</w:t>
+      </w:r>
+    </w:p>
+    <w:p>
+      <w:r>
+        <w:t xml:space="preserve">After implementing the internals of the timer, all that remains is getting the value of the timer back to the Master (PS). Since the AXI </w:t>
+      </w:r>
+      <w:r>
+        <w:t xml:space="preserve">data </w:t>
+      </w:r>
+      <w:r>
+        <w:t xml:space="preserve">bus </w:t>
+      </w:r>
+      <w:r>
+        <w:t xml:space="preserve">width </w:t>
+      </w:r>
+      <w:r>
+        <w:t xml:space="preserve">we selected is </w:t>
       </w:r>
       <w:r>
         <w:rPr>
@@ -11233,31 +11646,46 @@
         <w:t>datain0</w:t>
       </w:r>
       <w:r>
-        <w:t xml:space="preserve"> signal we added earlier to be the timer’s value.</w:t>
+        <w:t xml:space="preserve"> signal we added earlier to be the </w:t>
+      </w:r>
+      <w:r>
+        <w:lastRenderedPageBreak/>
+        <w:t xml:space="preserve">timer’s </w:t>
+      </w:r>
+      <w:r>
+        <w:t xml:space="preserve">current </w:t>
+      </w:r>
+      <w:r>
+        <w:t>value.</w:t>
       </w:r>
       <w:r>
         <w:t xml:space="preserve"> </w:t>
       </w:r>
-    </w:p>
-    <w:p>
-      <w:r>
-        <w:t>Appendix A contains the solution to the timer, in case you wish to verify your code prior to compiling.</w:t>
-      </w:r>
-      <w:r>
-        <w:br w:type="page"/>
+      <w:r>
+        <w:t>Appendix A contains the solution to the timer, in case you wish to verify your code prior to compiling</w:t>
+      </w:r>
+      <w:r>
+        <w:t xml:space="preserve"> it</w:t>
+      </w:r>
+      <w:r>
+        <w:t>.</w:t>
       </w:r>
     </w:p>
     <w:p>
       <w:pPr>
         <w:pStyle w:val="Heading2"/>
       </w:pPr>
-      <w:bookmarkStart w:id="20" w:name="_Toc396559029"/>
-      <w:r>
-        <w:lastRenderedPageBreak/>
+      <w:bookmarkStart w:id="20" w:name="_Toc396603789"/>
+      <w:proofErr w:type="gramStart"/>
+      <w:r>
         <w:t>6</w:t>
       </w:r>
       <w:r>
-        <w:t>.b FIFO implementation</w:t>
+        <w:t>.b</w:t>
+      </w:r>
+      <w:proofErr w:type="gramEnd"/>
+      <w:r>
+        <w:t xml:space="preserve"> FIFO implementation</w:t>
       </w:r>
       <w:bookmarkEnd w:id="20"/>
       <w:r>
@@ -11302,7 +11730,7 @@
         <w:t>s</w:t>
       </w:r>
       <w:r>
-        <w:t xml:space="preserve">, Address width of </w:t>
+        <w:t xml:space="preserve">, </w:t>
       </w:r>
       <w:r>
         <w:rPr>
@@ -11311,10 +11739,7 @@
         <w:t>1024 words</w:t>
       </w:r>
       <w:r>
-        <w:rPr>
-          <w:b/>
-        </w:rPr>
-        <w:t xml:space="preserve"> (16 bit)</w:t>
+        <w:t xml:space="preserve"> in size</w:t>
       </w:r>
     </w:p>
     <w:p>
@@ -11324,7 +11749,7 @@
           <w:ilvl w:val="1"/>
           <w:numId w:val="28"/>
         </w:numPr>
-        <w:ind w:left="1276"/>
+        <w:ind w:left="993"/>
       </w:pPr>
       <w:r>
         <w:t xml:space="preserve">This should be implemented as block ram </w:t>
@@ -11333,6 +11758,9 @@
         <w:t>in your toplevel</w:t>
       </w:r>
       <w:r>
+        <w:t xml:space="preserve"> with an address width of 16 bits and a data width of also 16 bits</w:t>
+      </w:r>
+      <w:r>
         <w:t>.</w:t>
       </w:r>
       <w:r>
@@ -11345,10 +11773,13 @@
         <w:t xml:space="preserve">f you need a refresher as to how to go about this, please refer to </w:t>
       </w:r>
       <w:r>
-        <w:t>this excellent guide titled</w:t>
-      </w:r>
-      <w:r>
-        <w:t xml:space="preserve"> “Distributed and Block ram on Xilinx FPGA’s” [5]</w:t>
+        <w:t>“Distributed and Block ram on Xilinx FPGA’s”</w:t>
+      </w:r>
+      <w:r>
+        <w:t xml:space="preserve"> guide</w:t>
+      </w:r>
+      <w:r>
+        <w:t xml:space="preserve"> [5]</w:t>
       </w:r>
     </w:p>
     <w:p>
@@ -11380,6 +11811,9 @@
       <w:r>
         <w:t>should simply wrap around</w:t>
       </w:r>
+      <w:r>
+        <w:t xml:space="preserve"> the BRAM</w:t>
+      </w:r>
     </w:p>
     <w:p>
       <w:pPr>
@@ -11390,13 +11824,19 @@
         </w:numPr>
       </w:pPr>
       <w:r>
-        <w:t xml:space="preserve">Similarly the read pointer should not be advanced when we don’t have </w:t>
-      </w:r>
-      <w:r>
-        <w:t xml:space="preserve">any </w:t>
-      </w:r>
-      <w:r>
-        <w:t>data for it</w:t>
+        <w:t xml:space="preserve">Similarly </w:t>
+      </w:r>
+      <w:r>
+        <w:t xml:space="preserve">reading beyond data in the FIFO should not cause a loss of ‘place’ the user is up to in the FIFO. For a detailed walkthrough </w:t>
+      </w:r>
+      <w:r>
+        <w:t>on</w:t>
+      </w:r>
+      <w:r>
+        <w:t xml:space="preserve"> the operation of the FIFO see Figure </w:t>
+      </w:r>
+      <w:r>
+        <w:t>6.3.</w:t>
       </w:r>
     </w:p>
     <w:p>
@@ -11432,7 +11872,7 @@
       </w:tblPr>
       <w:tblGrid>
         <w:gridCol w:w="998"/>
-        <w:gridCol w:w="771"/>
+        <w:gridCol w:w="809"/>
         <w:gridCol w:w="522"/>
         <w:gridCol w:w="479"/>
         <w:gridCol w:w="460"/>
@@ -11771,72 +12211,14 @@
                 <w:lang w:eastAsia="en-AU"/>
               </w:rPr>
             </w:pPr>
-            <m:oMathPara>
-              <m:oMath>
-                <m:acc>
-                  <m:accPr>
-                    <m:chr m:val="̅"/>
-                    <m:ctrlPr>
-                      <w:rPr>
-                        <w:rFonts w:ascii="Cambria Math" w:eastAsia="Times New Roman" w:hAnsi="Cambria Math" w:cs="Times New Roman"/>
-                        <w:i/>
-                        <w:color w:val="000000"/>
-                        <w:lang w:eastAsia="en-AU"/>
-                      </w:rPr>
-                    </m:ctrlPr>
-                  </m:accPr>
-                  <m:e>
-                    <m:eqArr>
-                      <m:eqArrPr>
-                        <m:ctrlPr>
-                          <w:rPr>
-                            <w:rFonts w:ascii="Cambria Math" w:eastAsia="Times New Roman" w:hAnsi="Cambria Math" w:cs="Times New Roman"/>
-                            <w:i/>
-                            <w:color w:val="000000"/>
-                            <w:lang w:eastAsia="en-AU"/>
-                          </w:rPr>
-                        </m:ctrlPr>
-                      </m:eqArrPr>
-                      <m:e>
-                        <m:r>
-                          <w:rPr>
-                            <w:rFonts w:ascii="Cambria Math" w:eastAsia="Times New Roman" w:hAnsi="Cambria Math" w:cs="Times New Roman"/>
-                            <w:color w:val="000000"/>
-                            <w:lang w:eastAsia="en-AU"/>
-                          </w:rPr>
-                          <m:t xml:space="preserve">Read </m:t>
-                        </m:r>
-                      </m:e>
-                      <m:e>
-                        <m:acc>
-                          <m:accPr>
-                            <m:chr m:val="̅"/>
-                            <m:ctrlPr>
-                              <w:rPr>
-                                <w:rFonts w:ascii="Cambria Math" w:eastAsia="Times New Roman" w:hAnsi="Cambria Math" w:cs="Times New Roman"/>
-                                <w:i/>
-                                <w:color w:val="000000"/>
-                                <w:lang w:eastAsia="en-AU"/>
-                              </w:rPr>
-                            </m:ctrlPr>
-                          </m:accPr>
-                          <m:e>
-                            <m:r>
-                              <w:rPr>
-                                <w:rFonts w:ascii="Cambria Math" w:eastAsia="Times New Roman" w:hAnsi="Cambria Math" w:cs="Times New Roman"/>
-                                <w:color w:val="000000"/>
-                                <w:lang w:eastAsia="en-AU"/>
-                              </w:rPr>
-                              <m:t>Valid</m:t>
-                            </m:r>
-                          </m:e>
-                        </m:acc>
-                      </m:e>
-                    </m:eqArr>
-                  </m:e>
-                </m:acc>
-              </m:oMath>
-            </m:oMathPara>
+            <w:r>
+              <w:rPr>
+                <w:rFonts w:ascii="Calibri" w:eastAsia="Times New Roman" w:hAnsi="Calibri" w:cs="Times New Roman"/>
+                <w:color w:val="000000"/>
+                <w:lang w:eastAsia="en-AU"/>
+              </w:rPr>
+              <w:t>Read Invalid</w:t>
+            </w:r>
           </w:p>
         </w:tc>
         <w:tc>
@@ -11941,20 +12323,50 @@
         </w:tc>
       </w:tr>
     </w:tbl>
-    <w:p/>
-    <w:p>
-      <w:r>
-        <w:object w:dxaOrig="9435" w:dyaOrig="4501">
-          <v:shape id="_x0000_i1026" type="#_x0000_t75" style="width:451.55pt;height:215.05pt" o:ole="">
+    <w:p>
+      <w:pPr>
+        <w:jc w:val="center"/>
+        <w:rPr>
+          <w:i/>
+        </w:rPr>
+      </w:pPr>
+      <w:r>
+        <w:rPr>
+          <w:i/>
+        </w:rPr>
+        <w:t xml:space="preserve">Table 6.2: FIFO read interpretation (write is identical with bits 16 to 31 unused) </w:t>
+      </w:r>
+    </w:p>
+    <w:p>
+      <w:r>
+        <w:object w:dxaOrig="9015" w:dyaOrig="4801">
+          <v:shape id="_x0000_i1027" type="#_x0000_t75" style="width:451.4pt;height:240.4pt" o:ole="">
             <v:imagedata r:id="rId41" o:title=""/>
           </v:shape>
-          <o:OLEObject Type="Embed" ProgID="Visio.Drawing.15" ShapeID="_x0000_i1026" DrawAspect="Content" ObjectID="_1470311904" r:id="rId42"/>
+          <o:OLEObject Type="Embed" ProgID="Visio.Drawing.15" ShapeID="_x0000_i1027" DrawAspect="Content" ObjectID="_1470430652" r:id="rId42"/>
         </w:object>
       </w:r>
     </w:p>
     <w:p>
-      <w:r>
-        <w:t>The diagram above details the FSM that you will be implementing, it should be</w:t>
+      <w:pPr>
+        <w:jc w:val="center"/>
+        <w:rPr>
+          <w:i/>
+        </w:rPr>
+      </w:pPr>
+      <w:r>
+        <w:rPr>
+          <w:i/>
+        </w:rPr>
+        <w:t>Figure 6.2: FIFO Finite State Machine (FSM)</w:t>
+      </w:r>
+    </w:p>
+    <w:p>
+      <w:r>
+        <w:t xml:space="preserve">Figure 6.2 </w:t>
+      </w:r>
+      <w:r>
+        <w:t>details the FSM that you will be implementing, it should be</w:t>
       </w:r>
       <w:r>
         <w:t xml:space="preserve"> noted that for reads, you should not be doing anything during the read process (so that the data is stable during the read) and instead focus your efforts towards ensuring that at every stage valid data is available </w:t>
@@ -11966,7 +12378,7 @@
         <w:rPr>
           <w:b/>
         </w:rPr>
-        <w:t>slv_reg1</w:t>
+        <w:t>datain1</w:t>
       </w:r>
       <w:r>
         <w:t>, more details to follow.</w:t>
@@ -11977,7 +12389,11 @@
     </w:p>
     <w:p>
       <w:r>
-        <w:t>Implementing a FIFO will be a little more challenging than the timer, since we can no longer process every data every clock cycle depending on the value written, instead the solution to this problem is one which will involve listening on the AXI bus lines to figure out when a write/read has taken place and perform the following:</w:t>
+        <w:t xml:space="preserve">Implementing a FIFO will be more challenging than the timer, since we can no longer process every data every clock cycle depending on the value written, instead the solution to this problem is one </w:t>
+      </w:r>
+      <w:r>
+        <w:lastRenderedPageBreak/>
+        <w:t>which will involve listening on the AXI bus lines to figure out when a write/read has taken place and perform the following:</w:t>
       </w:r>
     </w:p>
     <w:p>
@@ -11999,7 +12415,34 @@
         <w:t xml:space="preserve">Write – </w:t>
       </w:r>
       <w:r>
-        <w:t xml:space="preserve">When we know that a write is taking place, we should read the data bus and (or slv_reg1) and set that to be the value for FIFO input as well as enabling the FIFO write for exactly one </w:t>
+        <w:t xml:space="preserve">When we know that a write is taking place, we should read the data bus </w:t>
+      </w:r>
+      <w:r>
+        <w:t>(</w:t>
+      </w:r>
+      <w:r>
+        <w:rPr>
+          <w:b/>
+        </w:rPr>
+        <w:t>WDATA</w:t>
+      </w:r>
+      <w:r>
+        <w:t>)</w:t>
+      </w:r>
+      <w:r>
+        <w:rPr>
+          <w:b/>
+        </w:rPr>
+        <w:t xml:space="preserve"> </w:t>
+      </w:r>
+      <w:r>
+        <w:t xml:space="preserve">and set </w:t>
+      </w:r>
+      <w:r>
+        <w:t>this as the FIFO data input,</w:t>
+      </w:r>
+      <w:r>
+        <w:t xml:space="preserve"> as well as enabling the FIFO write for exactly one </w:t>
       </w:r>
       <w:r>
         <w:t>clock cycle. Referring back to S</w:t>
@@ -12011,11 +12454,21 @@
         <w:t>4</w:t>
       </w:r>
       <w:r>
-        <w:t xml:space="preserve">.a.i and the original source code it should be </w:t>
-      </w:r>
-      <w:r>
-        <w:lastRenderedPageBreak/>
-        <w:t xml:space="preserve">noted that the </w:t>
+        <w:t>.a.i and the original source code</w:t>
+      </w:r>
+      <w:r>
+        <w:t xml:space="preserve"> for </w:t>
+      </w:r>
+      <w:proofErr w:type="spellStart"/>
+      <w:r>
+        <w:t>Slave_AXI</w:t>
+      </w:r>
+      <w:proofErr w:type="spellEnd"/>
+      <w:r>
+        <w:t>,</w:t>
+      </w:r>
+      <w:r>
+        <w:t xml:space="preserve"> it should be noted that the </w:t>
       </w:r>
       <w:r>
         <w:rPr>
@@ -12030,7 +12483,34 @@
         <w:t>Slave</w:t>
       </w:r>
       <w:r>
-        <w:t xml:space="preserve"> for exactly one clock cycle once the write was successful. We can probe this signal as high (and read the data bus at this point) and once so, enable a write to the FIFO.</w:t>
+        <w:t xml:space="preserve"> for exactly one clock cycle once the write was successful.</w:t>
+      </w:r>
+      <w:r>
+        <w:t xml:space="preserve"> </w:t>
+      </w:r>
+      <w:r>
+        <w:t>We can probe this signal as high and once so, enable a write to the FIFO.</w:t>
+      </w:r>
+      <w:r>
+        <w:t xml:space="preserve"> Hence we will be performing our FIFO insertion operation at the </w:t>
+      </w:r>
+      <w:r>
+        <w:t xml:space="preserve">start of the </w:t>
+      </w:r>
+      <w:r>
+        <w:t>14</w:t>
+      </w:r>
+      <w:r>
+        <w:rPr>
+          <w:vertAlign w:val="superscript"/>
+        </w:rPr>
+        <w:t>th</w:t>
+      </w:r>
+      <w:r>
+        <w:t xml:space="preserve"> clock cycle in Figure 4.1</w:t>
+      </w:r>
+      <w:r>
+        <w:t>, and as you can see WDATA is valid at this point in time.</w:t>
       </w:r>
     </w:p>
     <w:p>
@@ -12052,13 +12532,43 @@
         <w:t xml:space="preserve">Read – </w:t>
       </w:r>
       <w:r>
-        <w:t xml:space="preserve">From the timing diagrams it should be apparent that there is only one clock cycle between the </w:t>
+        <w:t>From the timing diagrams</w:t>
+      </w:r>
+      <w:r>
+        <w:t xml:space="preserve"> (</w:t>
+      </w:r>
+      <w:r>
+        <w:t>in</w:t>
+      </w:r>
+      <w:r>
+        <w:t xml:space="preserve"> section 4)</w:t>
+      </w:r>
+      <w:r>
+        <w:t xml:space="preserve"> it should be apparent that there is only </w:t>
+      </w:r>
+      <w:r>
+        <w:t xml:space="preserve">a couple of </w:t>
+      </w:r>
+      <w:r>
+        <w:t>clock cycle</w:t>
+      </w:r>
+      <w:r>
+        <w:t>s</w:t>
+      </w:r>
+      <w:r>
+        <w:t xml:space="preserve"> between the </w:t>
       </w:r>
       <w:r>
         <w:t>Master</w:t>
       </w:r>
       <w:r>
-        <w:t xml:space="preserve"> issuing a read and it actually being performed, so instead of trying to provide a read result at the exact instance it is required, instead set up the </w:t>
+        <w:t xml:space="preserve"> issuing a read and it actually being performed, so instead of trying to provide a read result at the exact instance it is required, </w:t>
+      </w:r>
+      <w:r>
+        <w:t xml:space="preserve">we shall </w:t>
+      </w:r>
+      <w:r>
+        <w:t xml:space="preserve">set up the </w:t>
       </w:r>
       <w:r>
         <w:rPr>
@@ -12067,7 +12577,13 @@
         <w:t xml:space="preserve">next read </w:t>
       </w:r>
       <w:r>
-        <w:t xml:space="preserve">value after the read has </w:t>
+        <w:t xml:space="preserve">value after the </w:t>
+      </w:r>
+      <w:r>
+        <w:t xml:space="preserve">previous </w:t>
+      </w:r>
+      <w:r>
+        <w:t xml:space="preserve">read has </w:t>
       </w:r>
       <w:r>
         <w:t>taken place. Referring back to S</w:t>
@@ -12088,7 +12604,25 @@
         <w:t xml:space="preserve">S_AXI_RVALID </w:t>
       </w:r>
       <w:r>
-        <w:t xml:space="preserve">is asserted the channel has valid read data, furthermore it too is asserted for exactly 1 clock cycle, so if we were to wait for this to be asserted on the rising edge of the clock (this point will be the falling edge of the RVALID signal), the read will have taken place and we can safely replace the value of </w:t>
+        <w:t>is asserted the channel has valid read data, furthermore it too is asserted for exactly 1 clock cycle, so if we were to wait for this</w:t>
+      </w:r>
+      <w:r>
+        <w:t xml:space="preserve"> signal</w:t>
+      </w:r>
+      <w:r>
+        <w:t xml:space="preserve"> to be asserted o</w:t>
+      </w:r>
+      <w:r>
+        <w:t>n the rising edge of the clock</w:t>
+      </w:r>
+      <w:r>
+        <w:t>, the read will have taken place</w:t>
+      </w:r>
+      <w:r>
+        <w:t xml:space="preserve"> (by the time we view the signal)</w:t>
+      </w:r>
+      <w:r>
+        <w:t xml:space="preserve"> and we can safely replace the value of </w:t>
       </w:r>
       <w:r>
         <w:rPr>
@@ -12099,13 +12633,37 @@
       <w:r>
         <w:t xml:space="preserve"> to point to the next value in the FIFO.</w:t>
       </w:r>
-    </w:p>
-    <w:p>
-      <w:r>
-        <w:t xml:space="preserve">The last point to note is that you also have to check the address of the write/read operation to ensure it is a FIFO operation (denoted by the addressing corresponding to 0xYY4). However if you refer back to the timing diagrams you’ll notice that the address is only valid for a very small amount of time. </w:t>
-      </w:r>
-      <w:r>
-        <w:t>W</w:t>
+      <w:r>
+        <w:t xml:space="preserve"> This position in time is denoted by the start of the 179</w:t>
+      </w:r>
+      <w:r>
+        <w:rPr>
+          <w:vertAlign w:val="superscript"/>
+        </w:rPr>
+        <w:t>th</w:t>
+      </w:r>
+      <w:r>
+        <w:t xml:space="preserve"> clock cycle in Figure 4.2.</w:t>
+      </w:r>
+    </w:p>
+    <w:p>
+      <w:r>
+        <w:t xml:space="preserve">The last point to note is that you also have to check the address of the write/read operation to ensure it is a FIFO operation (denoted by the addressing corresponding to 0xYY4). However if you refer back to the timing diagrams </w:t>
+      </w:r>
+      <w:r>
+        <w:t xml:space="preserve">in Figures 4.1/4.2 </w:t>
+      </w:r>
+      <w:r>
+        <w:t xml:space="preserve">you’ll notice that the </w:t>
+      </w:r>
+      <w:r>
+        <w:t xml:space="preserve">write/read </w:t>
+      </w:r>
+      <w:r>
+        <w:t xml:space="preserve">address is only valid for a very small amount of time. </w:t>
+      </w:r>
+      <w:r>
+        <w:t>Therefore w</w:t>
       </w:r>
       <w:r>
         <w:t xml:space="preserve">e will need to make use of the </w:t>
@@ -12117,7 +12675,15 @@
         <w:t>latched write and read addresses</w:t>
       </w:r>
       <w:r>
-        <w:t xml:space="preserve"> and check the [3..2] bits are equal to “01”.</w:t>
+        <w:t xml:space="preserve"> and check the [3</w:t>
+      </w:r>
+      <w:proofErr w:type="gramStart"/>
+      <w:r>
+        <w:t>..2</w:t>
+      </w:r>
+      <w:proofErr w:type="gramEnd"/>
+      <w:r>
+        <w:t>] bits are equal to “01”.</w:t>
       </w:r>
     </w:p>
     <w:p>
@@ -12258,39 +12824,10 @@
             <w:tcW w:w="4603" w:type="dxa"/>
           </w:tcPr>
           <w:p>
-            <w:pPr>
-              <w:rPr>
-                <w:i/>
-              </w:rPr>
-            </w:pPr>
-            <w:r>
-              <w:rPr>
-                <w:i/>
-              </w:rPr>
-              <w:t>1.</w:t>
-            </w:r>
-            <w:r>
-              <w:rPr>
-                <w:i/>
-              </w:rPr>
-              <w:t xml:space="preserve"> </w:t>
-            </w:r>
-            <w:r>
-              <w:rPr>
-                <w:i/>
-              </w:rPr>
-              <w:t>Initial</w:t>
-            </w:r>
-            <w:r>
-              <w:rPr>
-                <w:i/>
-              </w:rPr>
-              <w:t xml:space="preserve"> FIFO, after 3 values have been written</w:t>
-            </w:r>
-            <w:r>
-              <w:rPr>
-                <w:i/>
-              </w:rPr>
+            <w:r>
+              <w:t>1. Initial FIFO, after 3 values have been written</w:t>
+            </w:r>
+            <w:r>
               <w:t xml:space="preserve"> </w:t>
             </w:r>
           </w:p>
@@ -12300,16 +12837,25 @@
             <w:tcW w:w="4603" w:type="dxa"/>
           </w:tcPr>
           <w:p>
-            <w:pPr>
-              <w:rPr>
-                <w:i/>
-              </w:rPr>
-            </w:pPr>
-            <w:r>
-              <w:rPr>
-                <w:i/>
-              </w:rPr>
-              <w:t xml:space="preserve">2. After 3 values read by user, note next read should note move read ptr. </w:t>
+            <w:r>
+              <w:t xml:space="preserve">2. After 3 values read by user, note next read should </w:t>
+            </w:r>
+            <w:r>
+              <w:t>not</w:t>
+            </w:r>
+            <w:r>
+              <w:t xml:space="preserve"> move read </w:t>
+            </w:r>
+            <w:proofErr w:type="spellStart"/>
+            <w:r>
+              <w:t>ptr</w:t>
+            </w:r>
+            <w:proofErr w:type="spellEnd"/>
+            <w:r>
+              <w:t xml:space="preserve">. </w:t>
+            </w:r>
+            <w:r>
+              <w:t>Set bit 31 to indicate current read is invalid</w:t>
             </w:r>
           </w:p>
         </w:tc>
@@ -12455,22 +13001,16 @@
             <w:tcW w:w="4621" w:type="dxa"/>
           </w:tcPr>
           <w:p>
-            <w:pPr>
-              <w:rPr>
-                <w:i/>
-              </w:rPr>
-            </w:pPr>
-            <w:r>
-              <w:rPr>
-                <w:i/>
-              </w:rPr>
-              <w:t>3.</w:t>
-            </w:r>
-            <w:r>
-              <w:rPr>
-                <w:i/>
-              </w:rPr>
-              <w:t xml:space="preserve"> After 4 more values have been written by the user, note read ptr is now valid</w:t>
+            <w:r>
+              <w:t xml:space="preserve">3. After 4 more values have been written by the user, note read </w:t>
+            </w:r>
+            <w:proofErr w:type="spellStart"/>
+            <w:r>
+              <w:t>ptr</w:t>
+            </w:r>
+            <w:proofErr w:type="spellEnd"/>
+            <w:r>
+              <w:t xml:space="preserve"> is now valid</w:t>
             </w:r>
           </w:p>
         </w:tc>
@@ -12479,28 +13019,32 @@
             <w:tcW w:w="4621" w:type="dxa"/>
           </w:tcPr>
           <w:p>
-            <w:pPr>
-              <w:rPr>
-                <w:i/>
-              </w:rPr>
-            </w:pPr>
-            <w:r>
-              <w:rPr>
-                <w:i/>
-              </w:rPr>
-              <w:t xml:space="preserve">4. More values written, note the write ptr has moved beyond read ptr. </w:t>
-            </w:r>
-            <w:r>
-              <w:rPr>
-                <w:i/>
+            <w:r>
+              <w:t xml:space="preserve">4. More values written, note the write </w:t>
+            </w:r>
+            <w:proofErr w:type="spellStart"/>
+            <w:r>
+              <w:t>ptr</w:t>
+            </w:r>
+            <w:proofErr w:type="spellEnd"/>
+            <w:r>
+              <w:t xml:space="preserve"> has moved beyond read </w:t>
+            </w:r>
+            <w:proofErr w:type="spellStart"/>
+            <w:r>
+              <w:t>ptr</w:t>
+            </w:r>
+            <w:proofErr w:type="spellEnd"/>
+            <w:r>
+              <w:t xml:space="preserve">. </w:t>
+            </w:r>
+            <w:r>
+              <w:rPr>
                 <w:u w:val="single"/>
               </w:rPr>
               <w:t>Undefined behaviour</w:t>
             </w:r>
             <w:r>
-              <w:rPr>
-                <w:i/>
-              </w:rPr>
               <w:t>.</w:t>
             </w:r>
           </w:p>
@@ -12508,8 +13052,35 @@
       </w:tr>
     </w:tbl>
     <w:p>
-      <w:r>
-        <w:t xml:space="preserve">The FIFO diagrams above denote the functioning of the FIFO, they should all be </w:t>
+      <w:pPr>
+        <w:jc w:val="center"/>
+        <w:rPr>
+          <w:i/>
+        </w:rPr>
+      </w:pPr>
+      <w:r>
+        <w:rPr>
+          <w:i/>
+        </w:rPr>
+        <w:t>Figure 6.3: Run through of FIFO behaviour</w:t>
+      </w:r>
+    </w:p>
+    <w:p>
+      <w:r>
+        <w:lastRenderedPageBreak/>
+        <w:t xml:space="preserve">The FIFO diagrams </w:t>
+      </w:r>
+      <w:r>
+        <w:t>in Figure 6.3</w:t>
+      </w:r>
+      <w:r>
+        <w:t xml:space="preserve"> denote the functioning of the </w:t>
+      </w:r>
+      <w:r>
+        <w:t>FIFO;</w:t>
+      </w:r>
+      <w:r>
+        <w:t xml:space="preserve"> they should all be </w:t>
       </w:r>
       <w:r>
         <w:t xml:space="preserve">fairly </w:t>
@@ -12536,10 +13107,22 @@
         <w:t>diagram</w:t>
       </w:r>
       <w:r>
-        <w:t xml:space="preserve">, where the user has over </w:t>
-      </w:r>
-      <w:r>
-        <w:t>data which has not been read by the user yet.</w:t>
+        <w:t xml:space="preserve">, where the user has </w:t>
+      </w:r>
+      <w:r>
+        <w:t xml:space="preserve">written </w:t>
+      </w:r>
+      <w:r>
+        <w:t xml:space="preserve">over </w:t>
+      </w:r>
+      <w:r>
+        <w:t xml:space="preserve">data </w:t>
+      </w:r>
+      <w:r>
+        <w:t xml:space="preserve">that </w:t>
+      </w:r>
+      <w:r>
+        <w:t>has not been read by the user yet.</w:t>
       </w:r>
       <w:r>
         <w:t xml:space="preserve"> Since this is an exercise, we’ll leave you to decide how to handle this:</w:t>
@@ -12547,102 +13130,129 @@
     </w:p>
     <w:p>
       <w:pPr>
+        <w:pStyle w:val="ListParagraph"/>
+        <w:numPr>
+          <w:ilvl w:val="0"/>
+          <w:numId w:val="37"/>
+        </w:numPr>
+      </w:pPr>
+      <w:r>
+        <w:t>Just ignore and assume the user knows</w:t>
+      </w:r>
+      <w:r>
+        <w:t xml:space="preserve"> not to</w:t>
+      </w:r>
+      <w:r>
+        <w:t xml:space="preserve"> over</w:t>
+      </w:r>
+      <w:r>
+        <w:t>fill the FIFO</w:t>
+      </w:r>
+      <w:r>
+        <w:tab/>
+      </w:r>
+    </w:p>
+    <w:p>
+      <w:pPr>
+        <w:pStyle w:val="ListParagraph"/>
+        <w:numPr>
+          <w:ilvl w:val="0"/>
+          <w:numId w:val="37"/>
+        </w:numPr>
+      </w:pPr>
+      <w:r>
+        <w:t>Keep</w:t>
+      </w:r>
+      <w:r>
+        <w:t xml:space="preserve"> a counter </w:t>
+      </w:r>
+      <w:r>
+        <w:t>of writes to FIFO (decrement with reads) and if it hits</w:t>
+      </w:r>
+      <w:r>
+        <w:t xml:space="preserve"> 1024, stop writing to the FIFO, note it will not be possible to provide user </w:t>
+      </w:r>
+      <w:r>
+        <w:rPr>
+          <w:b/>
+        </w:rPr>
+        <w:t xml:space="preserve">immediate </w:t>
+      </w:r>
+      <w:r>
+        <w:t>feedback when this occurs, only when a read occurs you may set bit 30 to indicate FIFO full.</w:t>
+      </w:r>
+    </w:p>
+    <w:p>
+      <w:r>
+        <w:t>At this stage</w:t>
+      </w:r>
+      <w:r>
+        <w:t xml:space="preserve"> you should be able to write </w:t>
+      </w:r>
+      <w:r>
+        <w:t xml:space="preserve">some </w:t>
+      </w:r>
+      <w:r>
+        <w:t xml:space="preserve">C </w:t>
+      </w:r>
+      <w:r>
+        <w:t xml:space="preserve">code </w:t>
+      </w:r>
+      <w:r>
+        <w:t>which push 1000 sequential values onto the HW FIFO and then r</w:t>
+      </w:r>
+      <w:r>
+        <w:t>ead them back in the same order, to verify the workings of your hardware FIFO.</w:t>
+      </w:r>
+    </w:p>
+    <w:p>
+      <w:pPr>
+        <w:pStyle w:val="Heading2"/>
         <w:tabs>
-          <w:tab w:val="left" w:pos="6469"/>
+          <w:tab w:val="center" w:pos="4513"/>
         </w:tabs>
       </w:pPr>
-      <w:r>
-        <w:rPr>
-          <w:b/>
-        </w:rPr>
-        <w:t>A)</w:t>
-      </w:r>
-      <w:r>
-        <w:t xml:space="preserve"> Just ignore and assume the user knows</w:t>
-      </w:r>
-      <w:r>
-        <w:t xml:space="preserve"> not to</w:t>
-      </w:r>
-      <w:r>
-        <w:t xml:space="preserve"> over</w:t>
-      </w:r>
+      <w:bookmarkStart w:id="21" w:name="_Toc396603790"/>
+      <w:proofErr w:type="gramStart"/>
+      <w:r>
+        <w:t>6</w:t>
+      </w:r>
+      <w:r>
+        <w:t>.c</w:t>
+      </w:r>
+      <w:proofErr w:type="gramEnd"/>
+      <w:r>
+        <w:t xml:space="preserve"> GPIO implementation</w:t>
+      </w:r>
+      <w:bookmarkEnd w:id="21"/>
       <w:r>
         <w:t xml:space="preserve"> </w:t>
       </w:r>
       <w:r>
-        <w:t>fill the FIFO</w:t>
-      </w:r>
-      <w:r>
         <w:tab/>
       </w:r>
-      <w:r>
-        <w:br/>
-      </w:r>
-      <w:r>
-        <w:rPr>
-          <w:b/>
-        </w:rPr>
-        <w:t>B)</w:t>
+    </w:p>
+    <w:p>
+      <w:r>
+        <w:t xml:space="preserve">For the GPIO implementation we will mimic the functions of the </w:t>
+      </w:r>
+      <w:r>
+        <w:t xml:space="preserve">advanced embedded </w:t>
+      </w:r>
+      <w:r>
+        <w:t>design</w:t>
+      </w:r>
+      <w:r>
+        <w:t xml:space="preserve"> Lab 1. However</w:t>
+      </w:r>
+      <w:r>
+        <w:t>,</w:t>
       </w:r>
       <w:r>
         <w:t xml:space="preserve"> </w:t>
       </w:r>
       <w:r>
-        <w:t>Keep</w:t>
-      </w:r>
-      <w:r>
-        <w:t xml:space="preserve"> a counter </w:t>
-      </w:r>
-      <w:r>
-        <w:t>of writes to FIFO (decrement with reads) and if it hits</w:t>
-      </w:r>
-      <w:r>
-        <w:t xml:space="preserve"> 1024, stop writing to the FIFO, note it will not be possible to provide user </w:t>
-      </w:r>
-      <w:r>
-        <w:rPr>
-          <w:b/>
-        </w:rPr>
-        <w:t xml:space="preserve">immediate </w:t>
-      </w:r>
-      <w:r>
-        <w:t>feedback when this occurs, only when a read occurs you may set bit 30 to indicate FIFO full.</w:t>
-      </w:r>
-    </w:p>
-    <w:p>
-      <w:r>
-        <w:t>At this stage</w:t>
-      </w:r>
-      <w:r>
-        <w:t xml:space="preserve"> you should be able to write C drivers which push 1000 sequential values onto the HW FIFO and then r</w:t>
-      </w:r>
-      <w:r>
-        <w:t>ead them back in the same order, to verify the workings of your hardware FIFO.</w:t>
-      </w:r>
-      <w:r>
-        <w:br w:type="page"/>
-      </w:r>
-    </w:p>
-    <w:p>
-      <w:pPr>
-        <w:pStyle w:val="Heading2"/>
-      </w:pPr>
-      <w:bookmarkStart w:id="21" w:name="_Toc396559030"/>
-      <w:r>
-        <w:lastRenderedPageBreak/>
-        <w:t>6</w:t>
-      </w:r>
-      <w:r>
-        <w:t>.c GPIO implementation</w:t>
-      </w:r>
-      <w:bookmarkEnd w:id="21"/>
-      <w:r>
-        <w:t xml:space="preserve"> </w:t>
-      </w:r>
-    </w:p>
-    <w:p>
-      <w:r>
-        <w:t xml:space="preserve">For the GPIO implementation we will mimic the functions of the advanced embedded systems Lab 1 however we will do it entirely through our </w:t>
+        <w:t xml:space="preserve">we will do it entirely through our </w:t>
       </w:r>
       <w:r>
         <w:t>Custom</w:t>
@@ -12651,7 +13261,7 @@
         <w:t xml:space="preserve"> IP component, so that we have a better idea as to what is going on.</w:t>
       </w:r>
       <w:r>
-        <w:t xml:space="preserve"> This process will involve the adding of ports to your IP as well as external pins and constraints to your </w:t>
+        <w:t xml:space="preserve"> This process will involve adding ports to your IP as well as external pins and constraints to your </w:t>
       </w:r>
       <w:r>
         <w:t>high-level</w:t>
@@ -12674,7 +13284,15 @@
         </w:numPr>
       </w:pPr>
       <w:r>
-        <w:t>LED reg – This register’s value is written by the Master, and can therefore be read directly from slv_reg2 (</w:t>
+        <w:t xml:space="preserve">LED </w:t>
+      </w:r>
+      <w:proofErr w:type="spellStart"/>
+      <w:r>
+        <w:t>reg</w:t>
+      </w:r>
+      <w:proofErr w:type="spellEnd"/>
+      <w:r>
+        <w:t xml:space="preserve"> – This register’s value is written by the Master, and can therefore be read directly from </w:t>
       </w:r>
       <w:r>
         <w:rPr>
@@ -12683,7 +13301,7 @@
         <w:t>dataout2</w:t>
       </w:r>
       <w:r>
-        <w:t>) and the output of this register will be directly connected to the LED pins.</w:t>
+        <w:t xml:space="preserve"> and the output of this register will be directly connected to the LED pins.</w:t>
       </w:r>
     </w:p>
     <w:p>
@@ -12695,7 +13313,15 @@
         </w:numPr>
       </w:pPr>
       <w:r>
-        <w:t xml:space="preserve">Switch reg – This register’s value is set by the SWITCH pins and its value out should be the value for </w:t>
+        <w:t xml:space="preserve">Switch </w:t>
+      </w:r>
+      <w:proofErr w:type="spellStart"/>
+      <w:r>
+        <w:t>reg</w:t>
+      </w:r>
+      <w:proofErr w:type="spellEnd"/>
+      <w:r>
+        <w:t xml:space="preserve"> – This register’s value is set by the SWITCH pins and its value out should be the value for </w:t>
       </w:r>
       <w:r>
         <w:rPr>
@@ -12710,7 +13336,13 @@
         <w:t>Master</w:t>
       </w:r>
       <w:r>
-        <w:t xml:space="preserve"> receives when he reads from BASE_ADDR + 12.</w:t>
+        <w:t xml:space="preserve"> receives when </w:t>
+      </w:r>
+      <w:r>
+        <w:t>it</w:t>
+      </w:r>
+      <w:r>
+        <w:t xml:space="preserve"> reads from BASE_ADDR + 12.</w:t>
       </w:r>
     </w:p>
     <w:p>
@@ -12744,7 +13376,27 @@
         <w:t>high-level</w:t>
       </w:r>
       <w:r>
-        <w:t xml:space="preserve"> design you need to declare the LED’s and SW’s and connect them up to external pins (see lab1 for how to declare in xdc file and </w:t>
+        <w:t xml:space="preserve"> design you need to declare the LED’s and SW’s and connect them up to external pins (see</w:t>
+      </w:r>
+      <w:r>
+        <w:t xml:space="preserve"> AE</w:t>
+      </w:r>
+      <w:r>
+        <w:t>D</w:t>
+      </w:r>
+      <w:r>
+        <w:t xml:space="preserve"> lab1 for how to declare in </w:t>
+      </w:r>
+      <w:proofErr w:type="spellStart"/>
+      <w:r>
+        <w:t>xdc</w:t>
+      </w:r>
+      <w:proofErr w:type="spellEnd"/>
+      <w:r>
+        <w:t xml:space="preserve"> file and </w:t>
+      </w:r>
+      <w:r>
+        <w:t xml:space="preserve">refer to the </w:t>
       </w:r>
       <w:r>
         <w:t>“</w:t>
@@ -12756,7 +13408,13 @@
         <w:t>”</w:t>
       </w:r>
       <w:r>
-        <w:t xml:space="preserve"> [4] for the Switch pin numbers). The following diagram shows what your </w:t>
+        <w:t xml:space="preserve"> [4] for the Switch pin numbers). </w:t>
+      </w:r>
+      <w:r>
+        <w:t>Figure 6.4</w:t>
+      </w:r>
+      <w:r>
+        <w:t xml:space="preserve"> shows what your </w:t>
       </w:r>
       <w:r>
         <w:t>high-level</w:t>
@@ -12769,6 +13427,9 @@
       </w:r>
       <w:r>
         <w:t xml:space="preserve"> IP.</w:t>
+      </w:r>
+      <w:r>
+        <w:t xml:space="preserve"> You may also wish to introduce a loop counting up to a couple of million, in between these two operations to introduce a small delay between the switches and LEDs.</w:t>
       </w:r>
     </w:p>
     <w:p>
@@ -12779,7 +13440,7 @@
         </w:rPr>
         <w:drawing>
           <wp:inline distT="0" distB="0" distL="0" distR="0" wp14:anchorId="2A57B897" wp14:editId="025151CD">
-            <wp:extent cx="5721926" cy="2327564"/>
+            <wp:extent cx="5718651" cy="1397203"/>
             <wp:effectExtent l="0" t="0" r="0" b="0"/>
             <wp:docPr id="38" name="Picture 34"/>
             <wp:cNvGraphicFramePr>
@@ -12794,7 +13455,7 @@
                       <a:picLocks noChangeAspect="1" noChangeArrowheads="1"/>
                     </pic:cNvPicPr>
                   </pic:nvPicPr>
-                  <pic:blipFill>
+                  <pic:blipFill rotWithShape="1">
                     <a:blip r:embed="rId47">
                       <a:extLst>
                         <a:ext uri="{28A0092B-C50C-407E-A947-70E740481C1C}">
@@ -12802,15 +13463,13 @@
                         </a:ext>
                       </a:extLst>
                     </a:blip>
-                    <a:srcRect t="2" b="32092"/>
-                    <a:stretch>
-                      <a:fillRect/>
-                    </a:stretch>
+                    <a:srcRect t="2" b="44254"/>
+                    <a:stretch/>
                   </pic:blipFill>
                   <pic:spPr bwMode="auto">
                     <a:xfrm>
                       <a:off x="0" y="0"/>
-                      <a:ext cx="5724525" cy="2328621"/>
+                      <a:ext cx="5718655" cy="1397204"/>
                     </a:xfrm>
                     <a:prstGeom prst="rect">
                       <a:avLst/>
@@ -12819,6 +13478,11 @@
                     <a:ln>
                       <a:noFill/>
                     </a:ln>
+                    <a:extLst>
+                      <a:ext uri="{53640926-AAD7-44D8-BBD7-CCE9431645EC}">
+                        <a14:shadowObscured xmlns:a14="http://schemas.microsoft.com/office/drawing/2010/main"/>
+                      </a:ext>
+                    </a:extLst>
                   </pic:spPr>
                 </pic:pic>
               </a:graphicData>
@@ -12826,6 +13490,17 @@
           </wp:inline>
         </w:drawing>
       </w:r>
+    </w:p>
+    <w:p>
+      <w:pPr>
+        <w:jc w:val="center"/>
+      </w:pPr>
+      <w:r>
+        <w:rPr>
+          <w:i/>
+        </w:rPr>
+        <w:t>Figure 6.4: High-Level Vivado project file, denoting the relevant pin to port connections you will need to make.</w:t>
+      </w:r>
       <w:r>
         <w:br w:type="page"/>
       </w:r>
@@ -12834,13 +13509,18 @@
       <w:pPr>
         <w:pStyle w:val="Heading2"/>
       </w:pPr>
-      <w:bookmarkStart w:id="22" w:name="_Toc396559031"/>
+      <w:bookmarkStart w:id="22" w:name="_Toc396603791"/>
+      <w:proofErr w:type="gramStart"/>
       <w:r>
         <w:lastRenderedPageBreak/>
         <w:t>6</w:t>
       </w:r>
       <w:r>
-        <w:t>.d Block ram implementation</w:t>
+        <w:t>.d</w:t>
+      </w:r>
+      <w:proofErr w:type="gramEnd"/>
+      <w:r>
+        <w:t xml:space="preserve"> Block ram implementation</w:t>
       </w:r>
       <w:bookmarkEnd w:id="22"/>
       <w:r>
@@ -13394,7 +14074,71 @@
         </w:tc>
       </w:tr>
     </w:tbl>
-    <w:p/>
+    <w:p>
+      <w:pPr>
+        <w:jc w:val="center"/>
+        <w:rPr>
+          <w:i/>
+        </w:rPr>
+      </w:pPr>
+      <w:r>
+        <w:rPr>
+          <w:i/>
+        </w:rPr>
+        <w:t>Table 6.</w:t>
+      </w:r>
+      <w:r>
+        <w:rPr>
+          <w:i/>
+        </w:rPr>
+        <w:t>3</w:t>
+      </w:r>
+      <w:r>
+        <w:rPr>
+          <w:i/>
+        </w:rPr>
+        <w:t xml:space="preserve">: Block RAM control register, stored </w:t>
+      </w:r>
+      <w:r>
+        <w:rPr>
+          <w:i/>
+        </w:rPr>
+        <w:t>by the signal</w:t>
+      </w:r>
+      <w:r>
+        <w:rPr>
+          <w:i/>
+        </w:rPr>
+        <w:t xml:space="preserve"> </w:t>
+      </w:r>
+      <w:r>
+        <w:rPr>
+          <w:b/>
+          <w:i/>
+        </w:rPr>
+        <w:t>data</w:t>
+      </w:r>
+      <w:r>
+        <w:rPr>
+          <w:b/>
+          <w:i/>
+        </w:rPr>
+        <w:t>out</w:t>
+      </w:r>
+      <w:r>
+        <w:rPr>
+          <w:b/>
+          <w:i/>
+        </w:rPr>
+        <w:t>1</w:t>
+      </w:r>
+      <w:r>
+        <w:rPr>
+          <w:i/>
+        </w:rPr>
+        <w:t>, at our Toplevel</w:t>
+      </w:r>
+    </w:p>
     <w:p>
       <w:r>
         <w:rPr>
@@ -13470,6 +14214,26 @@
     </w:p>
     <w:p>
       <w:pPr>
+        <w:jc w:val="center"/>
+        <w:rPr>
+          <w:i/>
+        </w:rPr>
+      </w:pPr>
+      <w:r>
+        <w:rPr>
+          <w:i/>
+        </w:rPr>
+        <w:t xml:space="preserve">Figure 6.5: C functions to interface with </w:t>
+      </w:r>
+      <w:r>
+        <w:rPr>
+          <w:i/>
+        </w:rPr>
+        <w:t>the BRAM within the Custom IP</w:t>
+      </w:r>
+    </w:p>
+    <w:p>
+      <w:pPr>
         <w:spacing w:after="0" w:line="240" w:lineRule="auto"/>
       </w:pPr>
       <w:r>
@@ -13480,7 +14244,7 @@
       <w:pPr>
         <w:pStyle w:val="Heading1"/>
       </w:pPr>
-      <w:bookmarkStart w:id="23" w:name="_Toc396559032"/>
+      <w:bookmarkStart w:id="23" w:name="_Toc396603792"/>
       <w:r>
         <w:lastRenderedPageBreak/>
         <w:t>7.</w:t>
@@ -13495,7 +14259,21 @@
     </w:p>
     <w:p>
       <w:r>
-        <w:t xml:space="preserve">Now that you are comfortable with utilising Vivado’s built in tools to generate and modify </w:t>
+        <w:t>Now that you are comfortabl</w:t>
+      </w:r>
+      <w:r>
+        <w:t xml:space="preserve">e with utilising </w:t>
+      </w:r>
+      <w:proofErr w:type="spellStart"/>
+      <w:r>
+        <w:t>Vivado’s</w:t>
+      </w:r>
+      <w:proofErr w:type="spellEnd"/>
+      <w:r>
+        <w:t xml:space="preserve"> built-</w:t>
+      </w:r>
+      <w:r>
+        <w:t xml:space="preserve">in tools to generate and modify </w:t>
       </w:r>
       <w:r>
         <w:t>Custom</w:t>
@@ -13513,7 +14291,7 @@
         <w:t>it’s</w:t>
       </w:r>
       <w:r>
-        <w:t xml:space="preserve"> now time to </w:t>
+        <w:t xml:space="preserve"> time to </w:t>
       </w:r>
       <w:r>
         <w:t xml:space="preserve">go out and design full-fledged </w:t>
@@ -13560,6 +14338,107 @@
       <w:r>
         <w:t xml:space="preserve"> into the AXI data flow.</w:t>
       </w:r>
+      <w:r>
+        <w:t xml:space="preserve"> One important </w:t>
+      </w:r>
+      <w:r>
+        <w:t xml:space="preserve">point to keep mind of while simulating is that on an FPGA with </w:t>
+      </w:r>
+      <w:r>
+        <w:t xml:space="preserve">clock speeds in </w:t>
+      </w:r>
+      <w:r>
+        <w:t xml:space="preserve">in the </w:t>
+      </w:r>
+      <w:proofErr w:type="spellStart"/>
+      <w:r>
+        <w:t>MegaHertz</w:t>
+      </w:r>
+      <w:proofErr w:type="spellEnd"/>
+      <w:r>
+        <w:t xml:space="preserve"> range</w:t>
+      </w:r>
+      <w:r>
+        <w:t xml:space="preserve">, the amount of clock cycles </w:t>
+      </w:r>
+      <w:r>
+        <w:t>which occur within</w:t>
+      </w:r>
+      <w:r>
+        <w:t xml:space="preserve"> a second are more than what you could possibly view </w:t>
+      </w:r>
+      <w:r>
+        <w:t>within</w:t>
+      </w:r>
+      <w:r>
+        <w:t xml:space="preserve"> simulation. </w:t>
+      </w:r>
+      <w:r>
+        <w:t>Consequently</w:t>
+      </w:r>
+      <w:r>
+        <w:t xml:space="preserve"> ensure that your FSM’s within the custom IP are initiated by the some AXI message, and STOP when the data </w:t>
+      </w:r>
+      <w:r>
+        <w:t>is processed</w:t>
+      </w:r>
+      <w:r>
+        <w:t>,</w:t>
+      </w:r>
+      <w:r>
+        <w:t xml:space="preserve"> </w:t>
+      </w:r>
+      <w:r>
+        <w:t>r</w:t>
+      </w:r>
+      <w:r>
+        <w:t>ather than keeping these FSM’s spinning</w:t>
+      </w:r>
+      <w:r>
+        <w:t xml:space="preserve"> waiting for the Master to read back the data</w:t>
+      </w:r>
+      <w:r>
+        <w:t>.</w:t>
+      </w:r>
+      <w:r>
+        <w:t xml:space="preserve"> </w:t>
+      </w:r>
+      <w:r>
+        <w:t xml:space="preserve">Whereby </w:t>
+      </w:r>
+      <w:r>
+        <w:t xml:space="preserve">they may overwrite </w:t>
+      </w:r>
+      <w:r>
+        <w:t>correct</w:t>
+      </w:r>
+      <w:r>
+        <w:t xml:space="preserve"> data simply due to the speed of the hardware.</w:t>
+      </w:r>
+      <w:r>
+        <w:t xml:space="preserve"> This is particularly evident </w:t>
+      </w:r>
+      <w:r>
+        <w:t>if</w:t>
+      </w:r>
+      <w:r>
+        <w:t xml:space="preserve"> you decide to print out some data in between writing and reading data</w:t>
+      </w:r>
+      <w:r>
+        <w:t xml:space="preserve"> from the Custom IP</w:t>
+      </w:r>
+      <w:r>
+        <w:t xml:space="preserve">, whereby a large amount of clock cycles will be used </w:t>
+      </w:r>
+      <w:r>
+        <w:t xml:space="preserve">up </w:t>
+      </w:r>
+      <w:r>
+        <w:t>writing out to the UAR</w:t>
+      </w:r>
+      <w:r>
+        <w:t>T, thus distorting perception of time between the two operations.</w:t>
+      </w:r>
     </w:p>
     <w:p>
       <w:pPr>
@@ -13606,7 +14485,13 @@
         <w:t>outputs t</w:t>
       </w:r>
       <w:r>
-        <w:t xml:space="preserve">o the toplevel of the </w:t>
+        <w:t xml:space="preserve">o the </w:t>
+      </w:r>
+      <w:r>
+        <w:t>T</w:t>
+      </w:r>
+      <w:r>
+        <w:t xml:space="preserve">oplevel of the </w:t>
       </w:r>
       <w:r>
         <w:t>Custom</w:t>
@@ -13615,10 +14500,16 @@
         <w:t xml:space="preserve"> IP. T</w:t>
       </w:r>
       <w:r>
-        <w:t xml:space="preserve">hen </w:t>
-      </w:r>
-      <w:r>
-        <w:t xml:space="preserve">utilising the knowledge the gained in </w:t>
+        <w:t>hen</w:t>
+      </w:r>
+      <w:r>
+        <w:t>,</w:t>
+      </w:r>
+      <w:r>
+        <w:t xml:space="preserve"> </w:t>
+      </w:r>
+      <w:r>
+        <w:t xml:space="preserve">utilising knowledge the gained in </w:t>
       </w:r>
       <w:r>
         <w:t xml:space="preserve">lab2 of </w:t>
@@ -13639,6 +14530,9 @@
         <w:t>esign</w:t>
       </w:r>
       <w:r>
+        <w:t>,</w:t>
+      </w:r>
+      <w:r>
         <w:t xml:space="preserve"> set</w:t>
       </w:r>
       <w:r>
@@ -13672,7 +14566,13 @@
         <w:t>Custom</w:t>
       </w:r>
       <w:r>
-        <w:t xml:space="preserve"> IP individually, since it involves having to “simulate” </w:t>
+        <w:t xml:space="preserve"> IP individually, since </w:t>
+      </w:r>
+      <w:r>
+        <w:t>that approach</w:t>
+      </w:r>
+      <w:r>
+        <w:t xml:space="preserve"> involves having to “simulate” </w:t>
       </w:r>
       <w:r>
         <w:t>Master</w:t>
@@ -13681,10 +14581,22 @@
         <w:t xml:space="preserve"> </w:t>
       </w:r>
       <w:r>
-        <w:t>AXI behaviour.</w:t>
-      </w:r>
-    </w:p>
-    <w:p/>
+        <w:t>AXI behaviour</w:t>
+      </w:r>
+      <w:r>
+        <w:t>!</w:t>
+      </w:r>
+    </w:p>
+    <w:p>
+      <w:pPr>
+        <w:tabs>
+          <w:tab w:val="left" w:pos="5998"/>
+        </w:tabs>
+      </w:pPr>
+      <w:r>
+        <w:tab/>
+      </w:r>
+    </w:p>
     <w:p/>
     <w:p>
       <w:pPr>
@@ -13754,7 +14666,15 @@
     </w:p>
     <w:p>
       <w:r>
-        <w:t>[3] Xillinx AXI Interconnect</w:t>
+        <w:t xml:space="preserve">[3] </w:t>
+      </w:r>
+      <w:proofErr w:type="spellStart"/>
+      <w:r>
+        <w:t>Xillinx</w:t>
+      </w:r>
+      <w:proofErr w:type="spellEnd"/>
+      <w:r>
+        <w:t xml:space="preserve"> AXI Interconnect</w:t>
       </w:r>
     </w:p>
     <w:p>
@@ -13957,6 +14877,7 @@
         </w:rPr>
         <w:t xml:space="preserve"> </w:t>
       </w:r>
+      <w:proofErr w:type="gramStart"/>
       <w:r>
         <w:rPr>
           <w:rFonts w:ascii="Courier New" w:eastAsia="Times New Roman" w:hAnsi="Courier New" w:cs="Courier New"/>
@@ -13981,6 +14902,7 @@
         </w:rPr>
         <w:t>(</w:t>
       </w:r>
+      <w:proofErr w:type="gramEnd"/>
       <w:r>
         <w:rPr>
           <w:rFonts w:ascii="Courier New" w:eastAsia="Times New Roman" w:hAnsi="Courier New" w:cs="Courier New"/>
@@ -14048,6 +14970,7 @@
         </w:rPr>
         <w:t xml:space="preserve"> </w:t>
       </w:r>
+      <w:proofErr w:type="gramStart"/>
       <w:r>
         <w:rPr>
           <w:rFonts w:ascii="Courier New" w:eastAsia="Times New Roman" w:hAnsi="Courier New" w:cs="Courier New"/>
@@ -14060,6 +14983,7 @@
         </w:rPr>
         <w:t>begin</w:t>
       </w:r>
+      <w:proofErr w:type="gramEnd"/>
     </w:p>
     <w:p>
       <w:pPr>
@@ -14083,6 +15007,7 @@
         </w:rPr>
         <w:t xml:space="preserve"> </w:t>
       </w:r>
+      <w:proofErr w:type="gramStart"/>
       <w:r>
         <w:rPr>
           <w:rFonts w:ascii="Courier New" w:eastAsia="Times New Roman" w:hAnsi="Courier New" w:cs="Courier New"/>
@@ -14095,6 +15020,7 @@
         </w:rPr>
         <w:t>if</w:t>
       </w:r>
+      <w:proofErr w:type="gramEnd"/>
       <w:r>
         <w:rPr>
           <w:rFonts w:ascii="Courier New" w:eastAsia="Times New Roman" w:hAnsi="Courier New" w:cs="Courier New"/>
@@ -14456,6 +15382,7 @@
         </w:rPr>
         <w:t xml:space="preserve"> </w:t>
       </w:r>
+      <w:proofErr w:type="gramStart"/>
       <w:r>
         <w:rPr>
           <w:rFonts w:ascii="Courier New" w:eastAsia="Times New Roman" w:hAnsi="Courier New" w:cs="Courier New"/>
@@ -14468,6 +15395,7 @@
         </w:rPr>
         <w:t>else</w:t>
       </w:r>
+      <w:proofErr w:type="gramEnd"/>
     </w:p>
     <w:p>
       <w:pPr>
@@ -14501,6 +15429,7 @@
         </w:rPr>
         <w:tab/>
       </w:r>
+      <w:proofErr w:type="gramStart"/>
       <w:r>
         <w:rPr>
           <w:rFonts w:ascii="Courier New" w:eastAsia="Times New Roman" w:hAnsi="Courier New" w:cs="Courier New"/>
@@ -14513,6 +15442,7 @@
         </w:rPr>
         <w:t>if</w:t>
       </w:r>
+      <w:proofErr w:type="gramEnd"/>
       <w:r>
         <w:rPr>
           <w:rFonts w:ascii="Courier New" w:eastAsia="Times New Roman" w:hAnsi="Courier New" w:cs="Courier New"/>
@@ -14535,6 +15465,7 @@
         </w:rPr>
         <w:t>(</w:t>
       </w:r>
+      <w:proofErr w:type="spellStart"/>
       <w:r>
         <w:rPr>
           <w:rFonts w:ascii="Courier New" w:eastAsia="Times New Roman" w:hAnsi="Courier New" w:cs="Courier New"/>
@@ -14547,6 +15478,7 @@
         </w:rPr>
         <w:t>rising_edge</w:t>
       </w:r>
+      <w:proofErr w:type="spellEnd"/>
       <w:r>
         <w:rPr>
           <w:rFonts w:ascii="Courier New" w:eastAsia="Times New Roman" w:hAnsi="Courier New" w:cs="Courier New"/>
@@ -14559,6 +15491,7 @@
         </w:rPr>
         <w:t>(</w:t>
       </w:r>
+      <w:proofErr w:type="spellStart"/>
       <w:r>
         <w:rPr>
           <w:rFonts w:ascii="Courier New" w:eastAsia="Times New Roman" w:hAnsi="Courier New" w:cs="Courier New"/>
@@ -14569,6 +15502,7 @@
         </w:rPr>
         <w:t>clk</w:t>
       </w:r>
+      <w:proofErr w:type="spellEnd"/>
       <w:r>
         <w:rPr>
           <w:rFonts w:ascii="Courier New" w:eastAsia="Times New Roman" w:hAnsi="Courier New" w:cs="Courier New"/>
@@ -14646,6 +15580,7 @@
         </w:rPr>
         <w:tab/>
       </w:r>
+      <w:proofErr w:type="gramStart"/>
       <w:r>
         <w:rPr>
           <w:rFonts w:ascii="Courier New" w:eastAsia="Times New Roman" w:hAnsi="Courier New" w:cs="Courier New"/>
@@ -14658,6 +15593,7 @@
         </w:rPr>
         <w:t>if</w:t>
       </w:r>
+      <w:proofErr w:type="gramEnd"/>
       <w:r>
         <w:rPr>
           <w:rFonts w:ascii="Courier New" w:eastAsia="Times New Roman" w:hAnsi="Courier New" w:cs="Courier New"/>
@@ -14982,6 +15918,7 @@
         </w:rPr>
         <w:tab/>
       </w:r>
+      <w:proofErr w:type="gramStart"/>
       <w:r>
         <w:rPr>
           <w:rFonts w:ascii="Courier New" w:eastAsia="Times New Roman" w:hAnsi="Courier New" w:cs="Courier New"/>
@@ -14994,6 +15931,7 @@
         </w:rPr>
         <w:t>end</w:t>
       </w:r>
+      <w:proofErr w:type="gramEnd"/>
       <w:r>
         <w:rPr>
           <w:rFonts w:ascii="Courier New" w:eastAsia="Times New Roman" w:hAnsi="Courier New" w:cs="Courier New"/>
@@ -15061,6 +15999,7 @@
         </w:rPr>
         <w:tab/>
       </w:r>
+      <w:proofErr w:type="gramStart"/>
       <w:r>
         <w:rPr>
           <w:rFonts w:ascii="Courier New" w:eastAsia="Times New Roman" w:hAnsi="Courier New" w:cs="Courier New"/>
@@ -15073,6 +16012,7 @@
         </w:rPr>
         <w:t>end</w:t>
       </w:r>
+      <w:proofErr w:type="gramEnd"/>
       <w:r>
         <w:rPr>
           <w:rFonts w:ascii="Courier New" w:eastAsia="Times New Roman" w:hAnsi="Courier New" w:cs="Courier New"/>
@@ -15130,6 +16070,7 @@
         </w:rPr>
         <w:t xml:space="preserve"> </w:t>
       </w:r>
+      <w:proofErr w:type="gramStart"/>
       <w:r>
         <w:rPr>
           <w:rFonts w:ascii="Courier New" w:eastAsia="Times New Roman" w:hAnsi="Courier New" w:cs="Courier New"/>
@@ -15142,6 +16083,7 @@
         </w:rPr>
         <w:t>end</w:t>
       </w:r>
+      <w:proofErr w:type="gramEnd"/>
       <w:r>
         <w:rPr>
           <w:rFonts w:ascii="Courier New" w:eastAsia="Times New Roman" w:hAnsi="Courier New" w:cs="Courier New"/>
@@ -15201,6 +16143,7 @@
         </w:rPr>
         <w:t xml:space="preserve"> </w:t>
       </w:r>
+      <w:proofErr w:type="gramStart"/>
       <w:r>
         <w:rPr>
           <w:rFonts w:ascii="Courier New" w:eastAsia="Times New Roman" w:hAnsi="Courier New" w:cs="Courier New"/>
@@ -15213,6 +16156,7 @@
         </w:rPr>
         <w:t>end</w:t>
       </w:r>
+      <w:proofErr w:type="gramEnd"/>
       <w:r>
         <w:rPr>
           <w:rFonts w:ascii="Courier New" w:eastAsia="Times New Roman" w:hAnsi="Courier New" w:cs="Courier New"/>
@@ -15361,6 +16305,7 @@
         <w:docPartUnique/>
       </w:docPartObj>
     </w:sdtPr>
+    <w:sdtEndPr/>
     <w:sdtContent>
       <w:p>
         <w:pPr>
@@ -15380,7 +16325,7 @@
           <w:rPr>
             <w:noProof/>
           </w:rPr>
-          <w:t>22</w:t>
+          <w:t>17</w:t>
         </w:r>
         <w:r>
           <w:rPr>
@@ -15540,6 +16485,92 @@
     </w:lvl>
   </w:abstractNum>
   <w:abstractNum w:abstractNumId="1">
+    <w:nsid w:val="14B05186"/>
+    <w:multiLevelType w:val="hybridMultilevel"/>
+    <w:tmpl w:val="7BA860D6"/>
+    <w:lvl w:ilvl="0" w:tplc="0C090019">
+      <w:start w:val="1"/>
+      <w:numFmt w:val="lowerLetter"/>
+      <w:lvlText w:val="%1."/>
+      <w:lvlJc w:val="left"/>
+      <w:pPr>
+        <w:ind w:left="720" w:hanging="360"/>
+      </w:pPr>
+    </w:lvl>
+    <w:lvl w:ilvl="1" w:tplc="0C090019" w:tentative="1">
+      <w:start w:val="1"/>
+      <w:numFmt w:val="lowerLetter"/>
+      <w:lvlText w:val="%2."/>
+      <w:lvlJc w:val="left"/>
+      <w:pPr>
+        <w:ind w:left="1440" w:hanging="360"/>
+      </w:pPr>
+    </w:lvl>
+    <w:lvl w:ilvl="2" w:tplc="0C09001B" w:tentative="1">
+      <w:start w:val="1"/>
+      <w:numFmt w:val="lowerRoman"/>
+      <w:lvlText w:val="%3."/>
+      <w:lvlJc w:val="right"/>
+      <w:pPr>
+        <w:ind w:left="2160" w:hanging="180"/>
+      </w:pPr>
+    </w:lvl>
+    <w:lvl w:ilvl="3" w:tplc="0C09000F" w:tentative="1">
+      <w:start w:val="1"/>
+      <w:numFmt w:val="decimal"/>
+      <w:lvlText w:val="%4."/>
+      <w:lvlJc w:val="left"/>
+      <w:pPr>
+        <w:ind w:left="2880" w:hanging="360"/>
+      </w:pPr>
+    </w:lvl>
+    <w:lvl w:ilvl="4" w:tplc="0C090019" w:tentative="1">
+      <w:start w:val="1"/>
+      <w:numFmt w:val="lowerLetter"/>
+      <w:lvlText w:val="%5."/>
+      <w:lvlJc w:val="left"/>
+      <w:pPr>
+        <w:ind w:left="3600" w:hanging="360"/>
+      </w:pPr>
+    </w:lvl>
+    <w:lvl w:ilvl="5" w:tplc="0C09001B" w:tentative="1">
+      <w:start w:val="1"/>
+      <w:numFmt w:val="lowerRoman"/>
+      <w:lvlText w:val="%6."/>
+      <w:lvlJc w:val="right"/>
+      <w:pPr>
+        <w:ind w:left="4320" w:hanging="180"/>
+      </w:pPr>
+    </w:lvl>
+    <w:lvl w:ilvl="6" w:tplc="0C09000F" w:tentative="1">
+      <w:start w:val="1"/>
+      <w:numFmt w:val="decimal"/>
+      <w:lvlText w:val="%7."/>
+      <w:lvlJc w:val="left"/>
+      <w:pPr>
+        <w:ind w:left="5040" w:hanging="360"/>
+      </w:pPr>
+    </w:lvl>
+    <w:lvl w:ilvl="7" w:tplc="0C090019" w:tentative="1">
+      <w:start w:val="1"/>
+      <w:numFmt w:val="lowerLetter"/>
+      <w:lvlText w:val="%8."/>
+      <w:lvlJc w:val="left"/>
+      <w:pPr>
+        <w:ind w:left="5760" w:hanging="360"/>
+      </w:pPr>
+    </w:lvl>
+    <w:lvl w:ilvl="8" w:tplc="0C09001B" w:tentative="1">
+      <w:start w:val="1"/>
+      <w:numFmt w:val="lowerRoman"/>
+      <w:lvlText w:val="%9."/>
+      <w:lvlJc w:val="right"/>
+      <w:pPr>
+        <w:ind w:left="6480" w:hanging="180"/>
+      </w:pPr>
+    </w:lvl>
+  </w:abstractNum>
+  <w:abstractNum w:abstractNumId="2">
     <w:nsid w:val="1A0E484E"/>
     <w:multiLevelType w:val="multilevel"/>
     <w:tmpl w:val="07FEF306"/>
@@ -15652,7 +16683,7 @@
       </w:rPr>
     </w:lvl>
   </w:abstractNum>
-  <w:abstractNum w:abstractNumId="2">
+  <w:abstractNum w:abstractNumId="3">
     <w:nsid w:val="1A7708A3"/>
     <w:multiLevelType w:val="hybridMultilevel"/>
     <w:tmpl w:val="51F82C8E"/>
@@ -15765,7 +16796,7 @@
       </w:rPr>
     </w:lvl>
   </w:abstractNum>
-  <w:abstractNum w:abstractNumId="3">
+  <w:abstractNum w:abstractNumId="4">
     <w:nsid w:val="207152B9"/>
     <w:multiLevelType w:val="hybridMultilevel"/>
     <w:tmpl w:val="A36CD984"/>
@@ -15878,7 +16909,7 @@
       </w:rPr>
     </w:lvl>
   </w:abstractNum>
-  <w:abstractNum w:abstractNumId="4">
+  <w:abstractNum w:abstractNumId="5">
     <w:nsid w:val="23011C5B"/>
     <w:multiLevelType w:val="hybridMultilevel"/>
     <w:tmpl w:val="F5B00858"/>
@@ -15991,7 +17022,7 @@
       </w:rPr>
     </w:lvl>
   </w:abstractNum>
-  <w:abstractNum w:abstractNumId="5">
+  <w:abstractNum w:abstractNumId="6">
     <w:nsid w:val="40A119E2"/>
     <w:multiLevelType w:val="hybridMultilevel"/>
     <w:tmpl w:val="489045B2"/>
@@ -16104,7 +17135,7 @@
       </w:rPr>
     </w:lvl>
   </w:abstractNum>
-  <w:abstractNum w:abstractNumId="6">
+  <w:abstractNum w:abstractNumId="7">
     <w:nsid w:val="45D42B4D"/>
     <w:multiLevelType w:val="hybridMultilevel"/>
     <w:tmpl w:val="CA08310C"/>
@@ -16217,7 +17248,7 @@
       </w:rPr>
     </w:lvl>
   </w:abstractNum>
-  <w:abstractNum w:abstractNumId="7">
+  <w:abstractNum w:abstractNumId="8">
     <w:nsid w:val="49340EBC"/>
     <w:multiLevelType w:val="hybridMultilevel"/>
     <w:tmpl w:val="DA743BA6"/>
@@ -16330,7 +17361,7 @@
       </w:rPr>
     </w:lvl>
   </w:abstractNum>
-  <w:abstractNum w:abstractNumId="8">
+  <w:abstractNum w:abstractNumId="9">
     <w:nsid w:val="52084A63"/>
     <w:multiLevelType w:val="hybridMultilevel"/>
     <w:tmpl w:val="16287510"/>
@@ -16443,7 +17474,7 @@
       </w:rPr>
     </w:lvl>
   </w:abstractNum>
-  <w:abstractNum w:abstractNumId="9">
+  <w:abstractNum w:abstractNumId="10">
     <w:nsid w:val="5C5D145C"/>
     <w:multiLevelType w:val="hybridMultilevel"/>
     <w:tmpl w:val="5F501D1E"/>
@@ -16556,7 +17587,7 @@
       </w:rPr>
     </w:lvl>
   </w:abstractNum>
-  <w:abstractNum w:abstractNumId="10">
+  <w:abstractNum w:abstractNumId="11">
     <w:nsid w:val="5EF81E77"/>
     <w:multiLevelType w:val="hybridMultilevel"/>
     <w:tmpl w:val="0B504D64"/>
@@ -16669,7 +17700,7 @@
       </w:rPr>
     </w:lvl>
   </w:abstractNum>
-  <w:abstractNum w:abstractNumId="11">
+  <w:abstractNum w:abstractNumId="12">
     <w:nsid w:val="5F800B07"/>
     <w:multiLevelType w:val="hybridMultilevel"/>
     <w:tmpl w:val="BABE7D1A"/>
@@ -16761,7 +17792,7 @@
       </w:pPr>
     </w:lvl>
   </w:abstractNum>
-  <w:abstractNum w:abstractNumId="12">
+  <w:abstractNum w:abstractNumId="13">
     <w:nsid w:val="60057223"/>
     <w:multiLevelType w:val="hybridMultilevel"/>
     <w:tmpl w:val="CAACDB8A"/>
@@ -16874,7 +17905,7 @@
       </w:rPr>
     </w:lvl>
   </w:abstractNum>
-  <w:abstractNum w:abstractNumId="13">
+  <w:abstractNum w:abstractNumId="14">
     <w:nsid w:val="66E82EFF"/>
     <w:multiLevelType w:val="multilevel"/>
     <w:tmpl w:val="F69C5920"/>
@@ -16967,7 +17998,7 @@
       </w:pPr>
     </w:lvl>
   </w:abstractNum>
-  <w:abstractNum w:abstractNumId="14">
+  <w:abstractNum w:abstractNumId="15">
     <w:nsid w:val="69466EAC"/>
     <w:multiLevelType w:val="hybridMultilevel"/>
     <w:tmpl w:val="920AF510"/>
@@ -17053,7 +18084,7 @@
       </w:pPr>
     </w:lvl>
   </w:abstractNum>
-  <w:abstractNum w:abstractNumId="15">
+  <w:abstractNum w:abstractNumId="16">
     <w:nsid w:val="6ED82A62"/>
     <w:multiLevelType w:val="hybridMultilevel"/>
     <w:tmpl w:val="8B5A8F7E"/>
@@ -17143,7 +18174,7 @@
       </w:pPr>
     </w:lvl>
   </w:abstractNum>
-  <w:abstractNum w:abstractNumId="16">
+  <w:abstractNum w:abstractNumId="17">
     <w:nsid w:val="73682D78"/>
     <w:multiLevelType w:val="hybridMultilevel"/>
     <w:tmpl w:val="5080C548"/>
@@ -17232,7 +18263,7 @@
       </w:pPr>
     </w:lvl>
   </w:abstractNum>
-  <w:abstractNum w:abstractNumId="17">
+  <w:abstractNum w:abstractNumId="18">
     <w:nsid w:val="7C2A346B"/>
     <w:multiLevelType w:val="hybridMultilevel"/>
     <w:tmpl w:val="6E367CEA"/>
@@ -17345,7 +18376,7 @@
       </w:rPr>
     </w:lvl>
   </w:abstractNum>
-  <w:abstractNum w:abstractNumId="18">
+  <w:abstractNum w:abstractNumId="19">
     <w:nsid w:val="7CB9076E"/>
     <w:multiLevelType w:val="hybridMultilevel"/>
     <w:tmpl w:val="6446493E"/>
@@ -17459,10 +18490,10 @@
     </w:lvl>
   </w:abstractNum>
   <w:num w:numId="1">
-    <w:abstractNumId w:val="13"/>
+    <w:abstractNumId w:val="14"/>
   </w:num>
   <w:num w:numId="2">
-    <w:abstractNumId w:val="13"/>
+    <w:abstractNumId w:val="14"/>
     <w:lvlOverride w:ilvl="0"/>
     <w:lvlOverride w:ilvl="1">
       <w:startOverride w:val="1"/>
@@ -17490,34 +18521,34 @@
     </w:lvlOverride>
   </w:num>
   <w:num w:numId="3">
-    <w:abstractNumId w:val="7"/>
+    <w:abstractNumId w:val="8"/>
   </w:num>
   <w:num w:numId="4">
-    <w:abstractNumId w:val="7"/>
+    <w:abstractNumId w:val="8"/>
   </w:num>
   <w:num w:numId="5">
-    <w:abstractNumId w:val="11"/>
+    <w:abstractNumId w:val="12"/>
   </w:num>
   <w:num w:numId="6">
-    <w:abstractNumId w:val="11"/>
+    <w:abstractNumId w:val="12"/>
   </w:num>
   <w:num w:numId="7">
-    <w:abstractNumId w:val="1"/>
+    <w:abstractNumId w:val="2"/>
   </w:num>
   <w:num w:numId="8">
-    <w:abstractNumId w:val="1"/>
+    <w:abstractNumId w:val="2"/>
   </w:num>
   <w:num w:numId="9">
-    <w:abstractNumId w:val="18"/>
+    <w:abstractNumId w:val="19"/>
   </w:num>
   <w:num w:numId="10">
-    <w:abstractNumId w:val="18"/>
+    <w:abstractNumId w:val="19"/>
   </w:num>
   <w:num w:numId="11">
-    <w:abstractNumId w:val="12"/>
+    <w:abstractNumId w:val="13"/>
   </w:num>
   <w:num w:numId="12">
-    <w:abstractNumId w:val="12"/>
+    <w:abstractNumId w:val="13"/>
     <w:lvlOverride w:ilvl="0">
       <w:startOverride w:val="1"/>
     </w:lvlOverride>
@@ -17531,10 +18562,10 @@
     <w:lvlOverride w:ilvl="8"/>
   </w:num>
   <w:num w:numId="13">
-    <w:abstractNumId w:val="2"/>
+    <w:abstractNumId w:val="3"/>
   </w:num>
   <w:num w:numId="14">
-    <w:abstractNumId w:val="2"/>
+    <w:abstractNumId w:val="3"/>
     <w:lvlOverride w:ilvl="0">
       <w:startOverride w:val="1"/>
     </w:lvlOverride>
@@ -17548,40 +18579,40 @@
     <w:lvlOverride w:ilvl="8"/>
   </w:num>
   <w:num w:numId="15">
-    <w:abstractNumId w:val="17"/>
+    <w:abstractNumId w:val="18"/>
   </w:num>
   <w:num w:numId="16">
-    <w:abstractNumId w:val="17"/>
+    <w:abstractNumId w:val="18"/>
   </w:num>
   <w:num w:numId="17">
-    <w:abstractNumId w:val="3"/>
+    <w:abstractNumId w:val="4"/>
   </w:num>
   <w:num w:numId="18">
-    <w:abstractNumId w:val="3"/>
+    <w:abstractNumId w:val="4"/>
   </w:num>
   <w:num w:numId="19">
-    <w:abstractNumId w:val="6"/>
+    <w:abstractNumId w:val="7"/>
   </w:num>
   <w:num w:numId="20">
-    <w:abstractNumId w:val="6"/>
+    <w:abstractNumId w:val="7"/>
   </w:num>
   <w:num w:numId="21">
+    <w:abstractNumId w:val="16"/>
+  </w:num>
+  <w:num w:numId="22">
+    <w:abstractNumId w:val="16"/>
+  </w:num>
+  <w:num w:numId="23">
+    <w:abstractNumId w:val="11"/>
+  </w:num>
+  <w:num w:numId="24">
+    <w:abstractNumId w:val="11"/>
+  </w:num>
+  <w:num w:numId="25">
     <w:abstractNumId w:val="15"/>
   </w:num>
-  <w:num w:numId="22">
+  <w:num w:numId="26">
     <w:abstractNumId w:val="15"/>
-  </w:num>
-  <w:num w:numId="23">
-    <w:abstractNumId w:val="10"/>
-  </w:num>
-  <w:num w:numId="24">
-    <w:abstractNumId w:val="10"/>
-  </w:num>
-  <w:num w:numId="25">
-    <w:abstractNumId w:val="14"/>
-  </w:num>
-  <w:num w:numId="26">
-    <w:abstractNumId w:val="14"/>
     <w:lvlOverride w:ilvl="0">
       <w:startOverride w:val="4"/>
     </w:lvlOverride>
@@ -17611,22 +18642,22 @@
     </w:lvlOverride>
   </w:num>
   <w:num w:numId="27">
-    <w:abstractNumId w:val="8"/>
+    <w:abstractNumId w:val="9"/>
   </w:num>
   <w:num w:numId="28">
-    <w:abstractNumId w:val="8"/>
+    <w:abstractNumId w:val="9"/>
   </w:num>
   <w:num w:numId="29">
-    <w:abstractNumId w:val="9"/>
+    <w:abstractNumId w:val="10"/>
   </w:num>
   <w:num w:numId="30">
-    <w:abstractNumId w:val="9"/>
+    <w:abstractNumId w:val="10"/>
   </w:num>
   <w:num w:numId="31">
-    <w:abstractNumId w:val="4"/>
+    <w:abstractNumId w:val="5"/>
   </w:num>
   <w:num w:numId="32">
-    <w:abstractNumId w:val="4"/>
+    <w:abstractNumId w:val="5"/>
   </w:num>
   <w:num w:numId="33">
     <w:abstractNumId w:val="0"/>
@@ -17635,10 +18666,13 @@
     <w:abstractNumId w:val="0"/>
   </w:num>
   <w:num w:numId="35">
-    <w:abstractNumId w:val="5"/>
+    <w:abstractNumId w:val="6"/>
   </w:num>
   <w:num w:numId="36">
-    <w:abstractNumId w:val="16"/>
+    <w:abstractNumId w:val="17"/>
+  </w:num>
+  <w:num w:numId="37">
+    <w:abstractNumId w:val="1"/>
   </w:num>
 </w:numbering>
 </file>
@@ -19425,7 +20459,7 @@
 </file>
 
 <file path=customXml/itemProps1.xml><?xml version="1.0" encoding="utf-8"?>
-<ds:datastoreItem xmlns:ds="http://schemas.openxmlformats.org/officeDocument/2006/customXml" ds:itemID="{88A2FAE8-5B39-40E4-990D-98C900704E5A}">
+<ds:datastoreItem xmlns:ds="http://schemas.openxmlformats.org/officeDocument/2006/customXml" ds:itemID="{161796C7-D22A-4865-AEFD-CBED88160D5E}">
   <ds:schemaRefs>
     <ds:schemaRef ds:uri="http://schemas.openxmlformats.org/officeDocument/2006/bibliography"/>
   </ds:schemaRefs>

</xml_diff>